<commit_message>
Improved instructions for discovery requests
</commit_message>
<xml_diff>
--- a/docassemble/MAEvictionDefense/data/templates/SummaryProcessDiscovery.docx
+++ b/docassemble/MAEvictionDefense/data/templates/SummaryProcessDiscovery.docx
@@ -61,171 +61,172 @@
         <w:t>Notice to Plaintiff</w:t>
       </w:r>
     </w:p>
-    <w:p/>
-    <w:p>
-      <w:pPr>
-        <w:numPr>
-          <w:ilvl w:val="0"/>
-          <w:numId w:val="1"/>
-        </w:numPr>
-      </w:pPr>
-      <w:r>
-        <w:t>Because this Discovery has been filed and served, the trial date is automatically postponed for two weeks until the date stated above. If a jury trial has been requested and your case is in District Court then a pre-trial conference will be held at which time a jury trial date will usually be assigned.</w:t>
-      </w:r>
-    </w:p>
-    <w:p>
-      <w:pPr>
-        <w:numPr>
-          <w:ilvl w:val="0"/>
-          <w:numId w:val="1"/>
-        </w:numPr>
-      </w:pPr>
-      <w:r>
-        <w:t xml:space="preserve">You are required by law to answer the interrogatories (questions) checked off below truthfully and fully, under the pains and penalties of perjury. Before each of your answers, you must re-state the interrogatory to which you are responding. Include all information that is available to you and to those who work with and for you. You must also provide any and all requested documents in your possession or that of your agents or employees. </w:t>
-      </w:r>
-    </w:p>
-    <w:p>
-      <w:pPr>
-        <w:numPr>
-          <w:ilvl w:val="0"/>
-          <w:numId w:val="1"/>
-        </w:numPr>
-      </w:pPr>
-      <w:r>
-        <w:t>No later than ten (10) days after you or your attorney receives this Request for Discovery, the defendant must receive your responses to these questions and documents requested. Answers should be mailed or delivered to the defendant’s apartment.</w:t>
-      </w:r>
-    </w:p>
-    <w:p>
-      <w:pPr>
-        <w:numPr>
-          <w:ilvl w:val="0"/>
-          <w:numId w:val="1"/>
-        </w:numPr>
-      </w:pPr>
-      <w:r>
-        <w:t>You are also required to supplement and/or amend your responses to this Discovery if after you have responded you learn:</w:t>
-      </w:r>
-    </w:p>
-    <w:p>
-      <w:pPr>
-        <w:numPr>
-          <w:ilvl w:val="1"/>
-          <w:numId w:val="1"/>
-        </w:numPr>
-      </w:pPr>
-      <w:r>
-        <w:t>the identity of other persons with information about the questions asked (including expert witnesses you intend to have testify at trial); and/or</w:t>
-      </w:r>
-    </w:p>
-    <w:p>
-      <w:pPr>
-        <w:numPr>
-          <w:ilvl w:val="1"/>
-          <w:numId w:val="1"/>
-        </w:numPr>
-      </w:pPr>
-      <w:r>
-        <w:t xml:space="preserve">that any of the information you gave in the responses was incorrect when made or is </w:t>
-      </w:r>
-    </w:p>
-    <w:p>
-      <w:pPr>
-        <w:ind w:left="1080"/>
-      </w:pPr>
-      <w:r>
-        <w:t>no longer correct.</w:t>
-      </w:r>
-    </w:p>
-    <w:p>
-      <w:pPr>
-        <w:numPr>
-          <w:ilvl w:val="0"/>
-          <w:numId w:val="1"/>
-        </w:numPr>
-      </w:pPr>
-      <w:r>
-        <w:t>If any documents that are responsive to the requests for production of documents checked off below are redacted (crossed out or deleted) or are not produced based on a claim of privilege or on any other grounds, please identify as to each such document or part of such document:</w:t>
-      </w:r>
-    </w:p>
-    <w:p>
-      <w:pPr>
-        <w:numPr>
-          <w:ilvl w:val="1"/>
-          <w:numId w:val="1"/>
-        </w:numPr>
-      </w:pPr>
-      <w:r>
-        <w:t>The nature of the privilege claimed;</w:t>
-      </w:r>
-    </w:p>
-    <w:p>
-      <w:pPr>
-        <w:numPr>
-          <w:ilvl w:val="1"/>
-          <w:numId w:val="1"/>
-        </w:numPr>
-      </w:pPr>
-      <w:r>
-        <w:t>The factual and legal basis of the claim of privilege or ground for not producing the document;</w:t>
-      </w:r>
-    </w:p>
-    <w:p>
-      <w:pPr>
-        <w:numPr>
-          <w:ilvl w:val="1"/>
-          <w:numId w:val="1"/>
-        </w:numPr>
-      </w:pPr>
-      <w:r>
-        <w:t>The title of the document;</w:t>
-      </w:r>
-    </w:p>
-    <w:p>
-      <w:pPr>
-        <w:numPr>
-          <w:ilvl w:val="1"/>
-          <w:numId w:val="1"/>
-        </w:numPr>
-      </w:pPr>
-      <w:r>
-        <w:t>The author of the document;</w:t>
-      </w:r>
-    </w:p>
-    <w:p>
-      <w:pPr>
-        <w:numPr>
-          <w:ilvl w:val="1"/>
-          <w:numId w:val="1"/>
-        </w:numPr>
-      </w:pPr>
-      <w:r>
-        <w:t>Each person to whom an original or copy of the document was provided; and</w:t>
-      </w:r>
-    </w:p>
-    <w:p>
-      <w:pPr>
-        <w:numPr>
-          <w:ilvl w:val="1"/>
-          <w:numId w:val="1"/>
-        </w:numPr>
-      </w:pPr>
-      <w:r>
-        <w:t>The subject matter and a description of the material withheld, to the fullest extent possible short of waiving the claimed privilege.</w:t>
-      </w:r>
-    </w:p>
-    <w:p/>
-    <w:p>
-      <w:pPr>
-        <w:pStyle w:val="CenterTitle"/>
-      </w:pPr>
-      <w:r>
-        <w:t>DEFINITIONS</w:t>
-      </w:r>
+    <w:p>
       <w:bookmarkStart w:id="0" w:name="_GoBack"/>
       <w:bookmarkEnd w:id="0"/>
     </w:p>
     <w:p>
       <w:pPr>
+        <w:numPr>
+          <w:ilvl w:val="0"/>
+          <w:numId w:val="1"/>
+        </w:numPr>
+      </w:pPr>
+      <w:r>
+        <w:t>Because this Discovery has been filed and served, the trial date is automatically postponed for two weeks until the date stated above. If a jury trial has been requested and your case is in District Court then a pre-trial conference will be held at which time a jury trial date will usually be assigned.</w:t>
+      </w:r>
+    </w:p>
+    <w:p>
+      <w:pPr>
+        <w:numPr>
+          <w:ilvl w:val="0"/>
+          <w:numId w:val="1"/>
+        </w:numPr>
+      </w:pPr>
+      <w:r>
+        <w:t xml:space="preserve">You are required by law to answer the interrogatories (questions) below truthfully and fully, under the pains and penalties of perjury. Before each of your answers, you must re-state the interrogatory to which you are responding. Include all information that is available to you and to those who work with and for you. You must also provide any and all requested documents in your possession or that of your agents or employees. </w:t>
+      </w:r>
+    </w:p>
+    <w:p>
+      <w:pPr>
+        <w:numPr>
+          <w:ilvl w:val="0"/>
+          <w:numId w:val="1"/>
+        </w:numPr>
+      </w:pPr>
+      <w:r>
+        <w:t>No later than ten (10) days after you or your attorney receives this Request for Discovery, the defendant must receive your responses to these questions and documents requested. Answers should be mailed or delivered to the defendant’s apartment.</w:t>
+      </w:r>
+    </w:p>
+    <w:p>
+      <w:pPr>
+        <w:numPr>
+          <w:ilvl w:val="0"/>
+          <w:numId w:val="1"/>
+        </w:numPr>
+      </w:pPr>
+      <w:r>
+        <w:t>You are also required to supplement and/or amend your responses to this Discovery if after you have responded you learn:</w:t>
+      </w:r>
+    </w:p>
+    <w:p>
+      <w:pPr>
+        <w:numPr>
+          <w:ilvl w:val="1"/>
+          <w:numId w:val="1"/>
+        </w:numPr>
+      </w:pPr>
+      <w:r>
+        <w:t>the identity of other persons with information about the questions asked (including expert witnesses you intend to have testify at trial); and/or</w:t>
+      </w:r>
+    </w:p>
+    <w:p>
+      <w:pPr>
+        <w:numPr>
+          <w:ilvl w:val="1"/>
+          <w:numId w:val="1"/>
+        </w:numPr>
+      </w:pPr>
+      <w:r>
+        <w:t xml:space="preserve">that any of the information you gave in the responses was incorrect when made or is </w:t>
+      </w:r>
+    </w:p>
+    <w:p>
+      <w:pPr>
+        <w:ind w:left="1080"/>
+      </w:pPr>
+      <w:r>
+        <w:t>no longer correct.</w:t>
+      </w:r>
+    </w:p>
+    <w:p>
+      <w:pPr>
+        <w:numPr>
+          <w:ilvl w:val="0"/>
+          <w:numId w:val="1"/>
+        </w:numPr>
+      </w:pPr>
+      <w:r>
+        <w:t>If any documents that are responsive to the requests for production of documents below are redacted (crossed out or deleted) or are not produced based on a claim of privilege or on any other grounds, please identify as to each such document or part of such document:</w:t>
+      </w:r>
+    </w:p>
+    <w:p>
+      <w:pPr>
+        <w:numPr>
+          <w:ilvl w:val="1"/>
+          <w:numId w:val="1"/>
+        </w:numPr>
+      </w:pPr>
+      <w:r>
+        <w:t>The nature of the privilege claimed;</w:t>
+      </w:r>
+    </w:p>
+    <w:p>
+      <w:pPr>
+        <w:numPr>
+          <w:ilvl w:val="1"/>
+          <w:numId w:val="1"/>
+        </w:numPr>
+      </w:pPr>
+      <w:r>
+        <w:t>The factual and legal basis of the claim of privilege or ground for not producing the document;</w:t>
+      </w:r>
+    </w:p>
+    <w:p>
+      <w:pPr>
+        <w:numPr>
+          <w:ilvl w:val="1"/>
+          <w:numId w:val="1"/>
+        </w:numPr>
+      </w:pPr>
+      <w:r>
+        <w:t>The title of the document;</w:t>
+      </w:r>
+    </w:p>
+    <w:p>
+      <w:pPr>
+        <w:numPr>
+          <w:ilvl w:val="1"/>
+          <w:numId w:val="1"/>
+        </w:numPr>
+      </w:pPr>
+      <w:r>
+        <w:t>The author of the document;</w:t>
+      </w:r>
+    </w:p>
+    <w:p>
+      <w:pPr>
+        <w:numPr>
+          <w:ilvl w:val="1"/>
+          <w:numId w:val="1"/>
+        </w:numPr>
+      </w:pPr>
+      <w:r>
+        <w:t>Each person to whom an original or copy of the document was provided; and</w:t>
+      </w:r>
+    </w:p>
+    <w:p>
+      <w:pPr>
+        <w:numPr>
+          <w:ilvl w:val="1"/>
+          <w:numId w:val="1"/>
+        </w:numPr>
+      </w:pPr>
+      <w:r>
+        <w:t>The subject matter and a description of the material withheld, to the fullest extent possible short of waiving the claimed privilege.</w:t>
+      </w:r>
+    </w:p>
+    <w:p/>
+    <w:p>
+      <w:pPr>
+        <w:pStyle w:val="CenterTitle"/>
+      </w:pPr>
+      <w:r>
+        <w:t>DEFINITIONS</w:t>
+      </w:r>
+    </w:p>
+    <w:p>
+      <w:pPr>
         <w:pStyle w:val="BodyText"/>
         <w:numPr>
           <w:ilvl w:val="0"/>
@@ -320,14 +321,6 @@
       <w:r>
         <w:lastRenderedPageBreak/>
         <w:t>INTERROGATORIES (Questions)</w:t>
-      </w:r>
-    </w:p>
-    <w:p>
-      <w:pPr>
-        <w:pStyle w:val="CenterTitle"/>
-      </w:pPr>
-      <w:r>
-        <w:t>Be sure to check no more than 30 questions</w:t>
       </w:r>
     </w:p>
     <w:p>
@@ -649,21 +642,21 @@
         <w:contextualSpacing/>
       </w:pPr>
       <w:r>
+        <w:t>When and how you learned of the alleged violation;</w:t>
+      </w:r>
+    </w:p>
+    <w:p>
+      <w:pPr>
+        <w:pStyle w:val="BodyText"/>
+        <w:numPr>
+          <w:ilvl w:val="1"/>
+          <w:numId w:val="3"/>
+        </w:numPr>
+        <w:spacing w:after="144"/>
+        <w:contextualSpacing/>
+      </w:pPr>
+      <w:r>
         <w:lastRenderedPageBreak/>
-        <w:t>When and how you learned of the alleged violation;</w:t>
-      </w:r>
-    </w:p>
-    <w:p>
-      <w:pPr>
-        <w:pStyle w:val="BodyText"/>
-        <w:numPr>
-          <w:ilvl w:val="1"/>
-          <w:numId w:val="3"/>
-        </w:numPr>
-        <w:spacing w:after="144"/>
-        <w:contextualSpacing/>
-      </w:pPr>
-      <w:r>
         <w:t>The names and addresses of anyone with knowledge of or information about such alleged violation;</w:t>
       </w:r>
     </w:p>
@@ -1025,21 +1018,21 @@
         <w:contextualSpacing/>
       </w:pPr>
       <w:r>
+        <w:t>If you have requested an increase to the rent during the course of the tenancy, please describe any such request in full and complete detail, including, but not limited to:</w:t>
+      </w:r>
+    </w:p>
+    <w:p>
+      <w:pPr>
+        <w:pStyle w:val="BodyText"/>
+        <w:numPr>
+          <w:ilvl w:val="1"/>
+          <w:numId w:val="3"/>
+        </w:numPr>
+        <w:spacing w:after="144"/>
+        <w:contextualSpacing/>
+      </w:pPr>
+      <w:r>
         <w:lastRenderedPageBreak/>
-        <w:t>If you have requested an increase to the rent during the course of the tenancy, please describe any such request in full and complete detail, including, but not limited to:</w:t>
-      </w:r>
-    </w:p>
-    <w:p>
-      <w:pPr>
-        <w:pStyle w:val="BodyText"/>
-        <w:numPr>
-          <w:ilvl w:val="1"/>
-          <w:numId w:val="3"/>
-        </w:numPr>
-        <w:spacing w:after="144"/>
-        <w:contextualSpacing/>
-      </w:pPr>
-      <w:r>
         <w:t>To whom the request was made;</w:t>
       </w:r>
     </w:p>
@@ -1500,18 +1493,18 @@
         <w:contextualSpacing/>
       </w:pPr>
       <w:r>
+        <w:t xml:space="preserve">Please describe in full and complete detail how you came to know of each and every need for repair or other problem in the tenant’s apartment and/or common areas of the building </w:t>
+      </w:r>
+    </w:p>
+    <w:p>
+      <w:pPr>
+        <w:pStyle w:val="BodyText"/>
+        <w:spacing w:after="144"/>
+        <w:ind w:left="720"/>
+        <w:contextualSpacing/>
+      </w:pPr>
+      <w:r>
         <w:lastRenderedPageBreak/>
-        <w:t xml:space="preserve">Please describe in full and complete detail how you came to know of each and every need for repair or other problem in the tenant’s apartment and/or common areas of the building </w:t>
-      </w:r>
-    </w:p>
-    <w:p>
-      <w:pPr>
-        <w:pStyle w:val="BodyText"/>
-        <w:spacing w:after="144"/>
-        <w:ind w:left="720"/>
-        <w:contextualSpacing/>
-      </w:pPr>
-      <w:r>
         <w:t>at any point during the tenant’s tenancy. (This includes both alleged and confirmed problems, including, but not limited to, each of the problems alleged in the tenant’s answer and counterclaims.) For each such problem or condition, please state:</w:t>
       </w:r>
     </w:p>
@@ -1878,35 +1871,35 @@
         <w:contextualSpacing/>
       </w:pPr>
       <w:r>
+        <w:t>How and when you let the tenant know of your plan to inspect and/or to repair (including whether there was written notice to the tenant);</w:t>
+      </w:r>
+    </w:p>
+    <w:p>
+      <w:pPr>
+        <w:pStyle w:val="BodyText"/>
+        <w:numPr>
+          <w:ilvl w:val="1"/>
+          <w:numId w:val="3"/>
+        </w:numPr>
+        <w:spacing w:after="144"/>
+        <w:contextualSpacing/>
+      </w:pPr>
+      <w:r>
+        <w:t>The date of each inspection and/or repair;</w:t>
+      </w:r>
+    </w:p>
+    <w:p>
+      <w:pPr>
+        <w:pStyle w:val="BodyText"/>
+        <w:numPr>
+          <w:ilvl w:val="1"/>
+          <w:numId w:val="3"/>
+        </w:numPr>
+        <w:spacing w:after="144"/>
+        <w:contextualSpacing/>
+      </w:pPr>
+      <w:r>
         <w:lastRenderedPageBreak/>
-        <w:t>How and when you let the tenant know of your plan to inspect and/or to repair (including whether there was written notice to the tenant);</w:t>
-      </w:r>
-    </w:p>
-    <w:p>
-      <w:pPr>
-        <w:pStyle w:val="BodyText"/>
-        <w:numPr>
-          <w:ilvl w:val="1"/>
-          <w:numId w:val="3"/>
-        </w:numPr>
-        <w:spacing w:after="144"/>
-        <w:contextualSpacing/>
-      </w:pPr>
-      <w:r>
-        <w:t>The date of each inspection and/or repair;</w:t>
-      </w:r>
-    </w:p>
-    <w:p>
-      <w:pPr>
-        <w:pStyle w:val="BodyText"/>
-        <w:numPr>
-          <w:ilvl w:val="1"/>
-          <w:numId w:val="3"/>
-        </w:numPr>
-        <w:spacing w:after="144"/>
-        <w:contextualSpacing/>
-      </w:pPr>
-      <w:r>
         <w:t>The name, address, and telephone number of the company/person who made each inspection and/or repair; and</w:t>
       </w:r>
     </w:p>
@@ -2245,49 +2238,49 @@
         <w:contextualSpacing/>
       </w:pPr>
       <w:r>
+        <w:t>The date of the attempt;</w:t>
+      </w:r>
+    </w:p>
+    <w:p>
+      <w:pPr>
+        <w:pStyle w:val="BodyText"/>
+        <w:numPr>
+          <w:ilvl w:val="1"/>
+          <w:numId w:val="3"/>
+        </w:numPr>
+        <w:spacing w:after="144"/>
+        <w:contextualSpacing/>
+      </w:pPr>
+      <w:r>
+        <w:t>How and when you let the tenant know of your plan to inspect and/or to repair;</w:t>
+      </w:r>
+    </w:p>
+    <w:p>
+      <w:pPr>
+        <w:pStyle w:val="BodyText"/>
+        <w:numPr>
+          <w:ilvl w:val="1"/>
+          <w:numId w:val="3"/>
+        </w:numPr>
+        <w:spacing w:after="144"/>
+        <w:contextualSpacing/>
+      </w:pPr>
+      <w:r>
+        <w:t>What the tenant did or said to prevent or hinder the inspection or repair;</w:t>
+      </w:r>
+    </w:p>
+    <w:p>
+      <w:pPr>
+        <w:pStyle w:val="BodyText"/>
+        <w:numPr>
+          <w:ilvl w:val="1"/>
+          <w:numId w:val="3"/>
+        </w:numPr>
+        <w:spacing w:after="144"/>
+        <w:contextualSpacing/>
+      </w:pPr>
+      <w:r>
         <w:lastRenderedPageBreak/>
-        <w:t>The date of the attempt;</w:t>
-      </w:r>
-    </w:p>
-    <w:p>
-      <w:pPr>
-        <w:pStyle w:val="BodyText"/>
-        <w:numPr>
-          <w:ilvl w:val="1"/>
-          <w:numId w:val="3"/>
-        </w:numPr>
-        <w:spacing w:after="144"/>
-        <w:contextualSpacing/>
-      </w:pPr>
-      <w:r>
-        <w:t>How and when you let the tenant know of your plan to inspect and/or to repair;</w:t>
-      </w:r>
-    </w:p>
-    <w:p>
-      <w:pPr>
-        <w:pStyle w:val="BodyText"/>
-        <w:numPr>
-          <w:ilvl w:val="1"/>
-          <w:numId w:val="3"/>
-        </w:numPr>
-        <w:spacing w:after="144"/>
-        <w:contextualSpacing/>
-      </w:pPr>
-      <w:r>
-        <w:t>What the tenant did or said to prevent or hinder the inspection or repair;</w:t>
-      </w:r>
-    </w:p>
-    <w:p>
-      <w:pPr>
-        <w:pStyle w:val="BodyText"/>
-        <w:numPr>
-          <w:ilvl w:val="1"/>
-          <w:numId w:val="3"/>
-        </w:numPr>
-        <w:spacing w:after="144"/>
-        <w:contextualSpacing/>
-      </w:pPr>
-      <w:r>
         <w:t>The names and addresses of anyone present at the time who has information about the tenant’s interference with the inspection or repair; and</w:t>
       </w:r>
     </w:p>
@@ -2635,7 +2628,6 @@
         <w:pStyle w:val="CenterTitle"/>
       </w:pPr>
       <w:r>
-        <w:lastRenderedPageBreak/>
         <w:t>Utilities</w:t>
       </w:r>
     </w:p>
@@ -2682,6 +2674,7 @@
         <w:contextualSpacing/>
       </w:pPr>
       <w:r>
+        <w:lastRenderedPageBreak/>
         <w:t>If there is or was a written agreement requiring the tenant to pay for water, heat, hot water and/or electricity, please describe the substance of the agreement, the date of the agreement, and the date the obligation to pay for any such utility took effect (specifying each utility).</w:t>
       </w:r>
     </w:p>
@@ -3017,7 +3010,6 @@
         <w:contextualSpacing/>
       </w:pPr>
       <w:r>
-        <w:lastRenderedPageBreak/>
         <w:t>The names of the beneficiaries of the trust, and any changes thereto (including all applicable dates).</w:t>
       </w:r>
     </w:p>
@@ -3047,6 +3039,7 @@
           <w:sz w:val="24"/>
           <w:szCs w:val="24"/>
         </w:rPr>
+        <w:lastRenderedPageBreak/>
         <w:t>{%p if ints.any_in_category("Disability") %}</w:t>
       </w:r>
     </w:p>
@@ -3342,31 +3335,31 @@
         <w:contextualSpacing/>
       </w:pPr>
       <w:r>
+        <w:t>If you knew or believed that the tenant went to a tenants’ meeting or participated in a tenants’ organization, or if you received any correspondence or communication from the tenant identifying herself/himself as part of a tenant organization, or filed or threatened to file a lawsuit or claim against you, describe such actions and state when and how you became aware of this.</w:t>
+      </w:r>
+    </w:p>
+    <w:p>
+      <w:pPr>
+        <w:pStyle w:val="BodyText"/>
+        <w:spacing w:after="144"/>
+        <w:contextualSpacing/>
+      </w:pPr>
+      <w:r>
+        <w:t>{%p endif %}</w:t>
+      </w:r>
+    </w:p>
+    <w:p>
+      <w:pPr>
+        <w:pStyle w:val="BodyText"/>
+        <w:numPr>
+          <w:ilvl w:val="0"/>
+          <w:numId w:val="3"/>
+        </w:numPr>
+        <w:spacing w:after="144"/>
+        <w:contextualSpacing/>
+      </w:pPr>
+      <w:r>
         <w:lastRenderedPageBreak/>
-        <w:t>If you knew or believed that the tenant went to a tenants’ meeting or participated in a tenants’ organization, or if you received any correspondence or communication from the tenant identifying herself/himself as part of a tenant organization, or filed or threatened to file a lawsuit or claim against you, describe such actions and state when and how you became aware of this.</w:t>
-      </w:r>
-    </w:p>
-    <w:p>
-      <w:pPr>
-        <w:pStyle w:val="BodyText"/>
-        <w:spacing w:after="144"/>
-        <w:contextualSpacing/>
-      </w:pPr>
-      <w:r>
-        <w:t>{%p endif %}</w:t>
-      </w:r>
-    </w:p>
-    <w:p>
-      <w:pPr>
-        <w:pStyle w:val="BodyText"/>
-        <w:numPr>
-          <w:ilvl w:val="0"/>
-          <w:numId w:val="3"/>
-        </w:numPr>
-        <w:spacing w:after="144"/>
-        <w:contextualSpacing/>
-      </w:pPr>
-      <w:r>
         <w:t>{%p if ints['discrimination_subsidy_receipt'].checked %}</w:t>
       </w:r>
     </w:p>
@@ -5500,13 +5493,7 @@
           <w:rPr>
             <w:kern w:val="0"/>
           </w:rPr>
-          <w:t>prepared_with_aoc</w:t>
-        </w:r>
-        <w:r>
-          <w:rPr>
-            <w:kern w:val="0"/>
-          </w:rPr>
-          <w:t xml:space="preserve"> </w:t>
+          <w:t xml:space="preserve">prepared_with_aoc </w:t>
         </w:r>
         <w:r>
           <w:t>%}Prepared with Assistance of Counsel{% endif %}</w:t>

</xml_diff>

<commit_message>
Integrate feedback from housing coalition; new discovery + discovery rules
</commit_message>
<xml_diff>
--- a/docassemble/MAEvictionDefense/data/templates/SummaryProcessDiscovery.docx
+++ b/docassemble/MAEvictionDefense/data/templates/SummaryProcessDiscovery.docx
@@ -66,18 +66,21 @@
       <w:pPr>
         <w:numPr>
           <w:ilvl w:val="0"/>
-          <w:numId w:val="1"/>
-        </w:numPr>
-      </w:pPr>
-      <w:r>
-        <w:t>Because this Discovery has been filed and served, the trial date is automatically postponed for two weeks until the date stated above. If a jury trial has been requested and your case is in District Court then a pre-trial conference will be held at which time a jury trial date will usually be assigned.</w:t>
-      </w:r>
-    </w:p>
-    <w:p>
-      <w:pPr>
-        <w:numPr>
-          <w:ilvl w:val="0"/>
-          <w:numId w:val="1"/>
+          <w:numId w:val="6"/>
+        </w:numPr>
+      </w:pPr>
+      <w:r>
+        <w:t>Under the COVID-19 standing orders, the Court will notify the parties of the trial date</w:t>
+      </w:r>
+      <w:r>
+        <w:t>. If a jury trial has been requested and your case is in District Court then a pre-trial conference will be held at which time a jury trial date will usually be assigned.</w:t>
+      </w:r>
+    </w:p>
+    <w:p>
+      <w:pPr>
+        <w:numPr>
+          <w:ilvl w:val="0"/>
+          <w:numId w:val="6"/>
         </w:numPr>
       </w:pPr>
       <w:r>
@@ -88,7 +91,7 @@
       <w:pPr>
         <w:numPr>
           <w:ilvl w:val="0"/>
-          <w:numId w:val="1"/>
+          <w:numId w:val="6"/>
         </w:numPr>
       </w:pPr>
       <w:r>
@@ -99,7 +102,7 @@
       <w:pPr>
         <w:numPr>
           <w:ilvl w:val="0"/>
-          <w:numId w:val="1"/>
+          <w:numId w:val="6"/>
         </w:numPr>
       </w:pPr>
       <w:r>
@@ -110,7 +113,7 @@
       <w:pPr>
         <w:numPr>
           <w:ilvl w:val="1"/>
-          <w:numId w:val="1"/>
+          <w:numId w:val="6"/>
         </w:numPr>
       </w:pPr>
       <w:r>
@@ -121,7 +124,7 @@
       <w:pPr>
         <w:numPr>
           <w:ilvl w:val="1"/>
-          <w:numId w:val="1"/>
+          <w:numId w:val="6"/>
         </w:numPr>
       </w:pPr>
       <w:r>
@@ -140,7 +143,7 @@
       <w:pPr>
         <w:numPr>
           <w:ilvl w:val="0"/>
-          <w:numId w:val="1"/>
+          <w:numId w:val="6"/>
         </w:numPr>
       </w:pPr>
       <w:r>
@@ -151,7 +154,7 @@
       <w:pPr>
         <w:numPr>
           <w:ilvl w:val="1"/>
-          <w:numId w:val="1"/>
+          <w:numId w:val="6"/>
         </w:numPr>
       </w:pPr>
       <w:r>
@@ -162,7 +165,7 @@
       <w:pPr>
         <w:numPr>
           <w:ilvl w:val="1"/>
-          <w:numId w:val="1"/>
+          <w:numId w:val="6"/>
         </w:numPr>
       </w:pPr>
       <w:r>
@@ -173,7 +176,7 @@
       <w:pPr>
         <w:numPr>
           <w:ilvl w:val="1"/>
-          <w:numId w:val="1"/>
+          <w:numId w:val="6"/>
         </w:numPr>
       </w:pPr>
       <w:r>
@@ -184,7 +187,7 @@
       <w:pPr>
         <w:numPr>
           <w:ilvl w:val="1"/>
-          <w:numId w:val="1"/>
+          <w:numId w:val="6"/>
         </w:numPr>
       </w:pPr>
       <w:r>
@@ -195,7 +198,7 @@
       <w:pPr>
         <w:numPr>
           <w:ilvl w:val="1"/>
-          <w:numId w:val="1"/>
+          <w:numId w:val="6"/>
         </w:numPr>
       </w:pPr>
       <w:r>
@@ -206,7 +209,7 @@
       <w:pPr>
         <w:numPr>
           <w:ilvl w:val="1"/>
-          <w:numId w:val="1"/>
+          <w:numId w:val="6"/>
         </w:numPr>
       </w:pPr>
       <w:r>
@@ -227,7 +230,7 @@
         <w:pStyle w:val="BodyText"/>
         <w:numPr>
           <w:ilvl w:val="0"/>
-          <w:numId w:val="2"/>
+          <w:numId w:val="7"/>
         </w:numPr>
       </w:pPr>
       <w:r>
@@ -239,7 +242,7 @@
         <w:pStyle w:val="BodyText"/>
         <w:numPr>
           <w:ilvl w:val="0"/>
-          <w:numId w:val="2"/>
+          <w:numId w:val="7"/>
         </w:numPr>
       </w:pPr>
       <w:r>
@@ -252,7 +255,7 @@
         <w:pStyle w:val="BodyText"/>
         <w:numPr>
           <w:ilvl w:val="0"/>
-          <w:numId w:val="2"/>
+          <w:numId w:val="7"/>
         </w:numPr>
       </w:pPr>
       <w:r>
@@ -264,7 +267,7 @@
         <w:pStyle w:val="BodyText"/>
         <w:numPr>
           <w:ilvl w:val="0"/>
-          <w:numId w:val="2"/>
+          <w:numId w:val="7"/>
         </w:numPr>
       </w:pPr>
       <w:r>
@@ -276,7 +279,7 @@
         <w:pStyle w:val="BodyText"/>
         <w:numPr>
           <w:ilvl w:val="0"/>
-          <w:numId w:val="2"/>
+          <w:numId w:val="7"/>
         </w:numPr>
       </w:pPr>
       <w:r>
@@ -288,7 +291,7 @@
         <w:pStyle w:val="BodyText"/>
         <w:numPr>
           <w:ilvl w:val="0"/>
-          <w:numId w:val="2"/>
+          <w:numId w:val="7"/>
         </w:numPr>
       </w:pPr>
       <w:r>
@@ -300,7 +303,7 @@
         <w:pStyle w:val="BodyText"/>
         <w:numPr>
           <w:ilvl w:val="0"/>
-          <w:numId w:val="2"/>
+          <w:numId w:val="7"/>
         </w:numPr>
       </w:pPr>
       <w:r>
@@ -354,7 +357,7 @@
         <w:pStyle w:val="BodyText"/>
         <w:numPr>
           <w:ilvl w:val="0"/>
-          <w:numId w:val="3"/>
+          <w:numId w:val="8"/>
         </w:numPr>
       </w:pPr>
       <w:r>
@@ -372,7 +375,7 @@
         <w:pStyle w:val="BodyText"/>
         <w:numPr>
           <w:ilvl w:val="0"/>
-          <w:numId w:val="3"/>
+          <w:numId w:val="8"/>
         </w:numPr>
       </w:pPr>
       <w:r>
@@ -396,7 +399,7 @@
         <w:pStyle w:val="BodyText"/>
         <w:numPr>
           <w:ilvl w:val="0"/>
-          <w:numId w:val="3"/>
+          <w:numId w:val="8"/>
         </w:numPr>
       </w:pPr>
       <w:r>
@@ -408,7 +411,7 @@
         <w:pStyle w:val="BodyText"/>
         <w:numPr>
           <w:ilvl w:val="0"/>
-          <w:numId w:val="3"/>
+          <w:numId w:val="8"/>
         </w:numPr>
       </w:pPr>
       <w:r>
@@ -420,7 +423,7 @@
         <w:pStyle w:val="BodyText"/>
         <w:numPr>
           <w:ilvl w:val="0"/>
-          <w:numId w:val="3"/>
+          <w:numId w:val="8"/>
         </w:numPr>
       </w:pPr>
       <w:r>
@@ -444,7 +447,7 @@
         <w:pStyle w:val="BodyText"/>
         <w:numPr>
           <w:ilvl w:val="0"/>
-          <w:numId w:val="3"/>
+          <w:numId w:val="8"/>
         </w:numPr>
       </w:pPr>
       <w:r>
@@ -456,7 +459,7 @@
         <w:pStyle w:val="BodyText"/>
         <w:numPr>
           <w:ilvl w:val="0"/>
-          <w:numId w:val="3"/>
+          <w:numId w:val="8"/>
         </w:numPr>
       </w:pPr>
       <w:r>
@@ -468,7 +471,7 @@
         <w:pStyle w:val="BodyText"/>
         <w:numPr>
           <w:ilvl w:val="0"/>
-          <w:numId w:val="3"/>
+          <w:numId w:val="8"/>
         </w:numPr>
       </w:pPr>
       <w:r>
@@ -480,7 +483,7 @@
         <w:pStyle w:val="BodyText"/>
         <w:numPr>
           <w:ilvl w:val="1"/>
-          <w:numId w:val="3"/>
+          <w:numId w:val="8"/>
         </w:numPr>
         <w:spacing w:after="144"/>
         <w:contextualSpacing/>
@@ -494,7 +497,7 @@
         <w:pStyle w:val="BodyText"/>
         <w:numPr>
           <w:ilvl w:val="1"/>
-          <w:numId w:val="3"/>
+          <w:numId w:val="8"/>
         </w:numPr>
         <w:spacing w:after="144"/>
         <w:contextualSpacing/>
@@ -508,7 +511,7 @@
         <w:pStyle w:val="BodyText"/>
         <w:numPr>
           <w:ilvl w:val="1"/>
-          <w:numId w:val="3"/>
+          <w:numId w:val="8"/>
         </w:numPr>
         <w:spacing w:after="144"/>
         <w:contextualSpacing/>
@@ -522,7 +525,7 @@
         <w:pStyle w:val="BodyText"/>
         <w:numPr>
           <w:ilvl w:val="1"/>
-          <w:numId w:val="3"/>
+          <w:numId w:val="8"/>
         </w:numPr>
         <w:spacing w:after="144"/>
         <w:contextualSpacing/>
@@ -536,7 +539,7 @@
         <w:pStyle w:val="BodyText"/>
         <w:numPr>
           <w:ilvl w:val="1"/>
-          <w:numId w:val="3"/>
+          <w:numId w:val="8"/>
         </w:numPr>
         <w:spacing w:after="144"/>
         <w:contextualSpacing/>
@@ -550,7 +553,7 @@
         <w:pStyle w:val="BodyText"/>
         <w:numPr>
           <w:ilvl w:val="1"/>
-          <w:numId w:val="3"/>
+          <w:numId w:val="8"/>
         </w:numPr>
         <w:spacing w:after="144"/>
         <w:contextualSpacing/>
@@ -621,7 +624,7 @@
         <w:pStyle w:val="BodyText"/>
         <w:numPr>
           <w:ilvl w:val="0"/>
-          <w:numId w:val="3"/>
+          <w:numId w:val="8"/>
         </w:numPr>
         <w:spacing w:after="144"/>
         <w:contextualSpacing/>
@@ -635,7 +638,7 @@
         <w:pStyle w:val="BodyText"/>
         <w:numPr>
           <w:ilvl w:val="1"/>
-          <w:numId w:val="3"/>
+          <w:numId w:val="8"/>
         </w:numPr>
         <w:spacing w:after="144"/>
         <w:contextualSpacing/>
@@ -649,7 +652,7 @@
         <w:pStyle w:val="BodyText"/>
         <w:numPr>
           <w:ilvl w:val="1"/>
-          <w:numId w:val="3"/>
+          <w:numId w:val="8"/>
         </w:numPr>
         <w:spacing w:after="144"/>
         <w:contextualSpacing/>
@@ -663,7 +666,7 @@
         <w:pStyle w:val="BodyText"/>
         <w:numPr>
           <w:ilvl w:val="1"/>
-          <w:numId w:val="3"/>
+          <w:numId w:val="8"/>
         </w:numPr>
         <w:spacing w:after="144"/>
         <w:contextualSpacing/>
@@ -677,7 +680,7 @@
         <w:pStyle w:val="BodyText"/>
         <w:numPr>
           <w:ilvl w:val="1"/>
-          <w:numId w:val="3"/>
+          <w:numId w:val="8"/>
         </w:numPr>
         <w:spacing w:after="144"/>
         <w:contextualSpacing/>
@@ -692,7 +695,7 @@
         <w:pStyle w:val="BodyText"/>
         <w:numPr>
           <w:ilvl w:val="1"/>
-          <w:numId w:val="3"/>
+          <w:numId w:val="8"/>
         </w:numPr>
         <w:spacing w:after="144"/>
         <w:contextualSpacing/>
@@ -706,7 +709,7 @@
         <w:pStyle w:val="BodyText"/>
         <w:numPr>
           <w:ilvl w:val="1"/>
-          <w:numId w:val="3"/>
+          <w:numId w:val="8"/>
         </w:numPr>
         <w:spacing w:after="144"/>
         <w:contextualSpacing/>
@@ -720,7 +723,7 @@
         <w:pStyle w:val="BodyText"/>
         <w:numPr>
           <w:ilvl w:val="0"/>
-          <w:numId w:val="3"/>
+          <w:numId w:val="8"/>
         </w:numPr>
         <w:spacing w:after="144"/>
         <w:contextualSpacing/>
@@ -746,7 +749,7 @@
         <w:pStyle w:val="BodyText"/>
         <w:numPr>
           <w:ilvl w:val="0"/>
-          <w:numId w:val="3"/>
+          <w:numId w:val="8"/>
         </w:numPr>
         <w:spacing w:after="144"/>
         <w:contextualSpacing/>
@@ -760,7 +763,7 @@
         <w:pStyle w:val="BodyText"/>
         <w:numPr>
           <w:ilvl w:val="0"/>
-          <w:numId w:val="3"/>
+          <w:numId w:val="8"/>
         </w:numPr>
         <w:spacing w:after="144"/>
         <w:contextualSpacing/>
@@ -774,7 +777,7 @@
         <w:pStyle w:val="BodyText"/>
         <w:numPr>
           <w:ilvl w:val="0"/>
-          <w:numId w:val="3"/>
+          <w:numId w:val="8"/>
         </w:numPr>
         <w:spacing w:after="144"/>
         <w:contextualSpacing/>
@@ -800,7 +803,7 @@
         <w:pStyle w:val="BodyText"/>
         <w:numPr>
           <w:ilvl w:val="0"/>
-          <w:numId w:val="3"/>
+          <w:numId w:val="8"/>
         </w:numPr>
         <w:spacing w:after="144"/>
         <w:contextualSpacing/>
@@ -814,7 +817,7 @@
         <w:pStyle w:val="BodyText"/>
         <w:numPr>
           <w:ilvl w:val="1"/>
-          <w:numId w:val="3"/>
+          <w:numId w:val="8"/>
         </w:numPr>
         <w:spacing w:after="144"/>
         <w:contextualSpacing/>
@@ -834,7 +837,7 @@
         <w:pStyle w:val="BodyText"/>
         <w:numPr>
           <w:ilvl w:val="1"/>
-          <w:numId w:val="3"/>
+          <w:numId w:val="8"/>
         </w:numPr>
         <w:spacing w:after="144"/>
         <w:contextualSpacing/>
@@ -848,7 +851,7 @@
         <w:pStyle w:val="BodyText"/>
         <w:numPr>
           <w:ilvl w:val="1"/>
-          <w:numId w:val="3"/>
+          <w:numId w:val="8"/>
         </w:numPr>
         <w:spacing w:after="144"/>
         <w:contextualSpacing/>
@@ -862,7 +865,7 @@
         <w:pStyle w:val="BodyText"/>
         <w:numPr>
           <w:ilvl w:val="0"/>
-          <w:numId w:val="3"/>
+          <w:numId w:val="8"/>
         </w:numPr>
         <w:spacing w:after="144"/>
         <w:contextualSpacing/>
@@ -876,7 +879,7 @@
         <w:pStyle w:val="BodyText"/>
         <w:numPr>
           <w:ilvl w:val="0"/>
-          <w:numId w:val="3"/>
+          <w:numId w:val="8"/>
         </w:numPr>
         <w:spacing w:after="144"/>
         <w:contextualSpacing/>
@@ -902,7 +905,7 @@
         <w:pStyle w:val="BodyText"/>
         <w:numPr>
           <w:ilvl w:val="0"/>
-          <w:numId w:val="3"/>
+          <w:numId w:val="8"/>
         </w:numPr>
         <w:spacing w:after="144"/>
         <w:contextualSpacing/>
@@ -916,7 +919,7 @@
         <w:pStyle w:val="BodyText"/>
         <w:numPr>
           <w:ilvl w:val="1"/>
-          <w:numId w:val="3"/>
+          <w:numId w:val="8"/>
         </w:numPr>
         <w:spacing w:after="144"/>
         <w:contextualSpacing/>
@@ -936,7 +939,7 @@
         <w:pStyle w:val="BodyText"/>
         <w:numPr>
           <w:ilvl w:val="1"/>
-          <w:numId w:val="3"/>
+          <w:numId w:val="8"/>
         </w:numPr>
         <w:spacing w:after="144"/>
         <w:contextualSpacing/>
@@ -950,7 +953,7 @@
         <w:pStyle w:val="BodyText"/>
         <w:numPr>
           <w:ilvl w:val="1"/>
-          <w:numId w:val="3"/>
+          <w:numId w:val="8"/>
         </w:numPr>
         <w:spacing w:after="144"/>
         <w:contextualSpacing/>
@@ -964,7 +967,7 @@
         <w:pStyle w:val="BodyText"/>
         <w:numPr>
           <w:ilvl w:val="0"/>
-          <w:numId w:val="3"/>
+          <w:numId w:val="8"/>
         </w:numPr>
         <w:spacing w:after="144"/>
         <w:contextualSpacing/>
@@ -978,7 +981,7 @@
         <w:pStyle w:val="BodyText"/>
         <w:numPr>
           <w:ilvl w:val="0"/>
-          <w:numId w:val="3"/>
+          <w:numId w:val="8"/>
         </w:numPr>
         <w:spacing w:after="144"/>
         <w:contextualSpacing/>
@@ -992,7 +995,7 @@
         <w:pStyle w:val="BodyText"/>
         <w:numPr>
           <w:ilvl w:val="0"/>
-          <w:numId w:val="3"/>
+          <w:numId w:val="8"/>
         </w:numPr>
         <w:spacing w:after="144"/>
         <w:contextualSpacing/>
@@ -1018,7 +1021,7 @@
         <w:pStyle w:val="BodyText"/>
         <w:numPr>
           <w:ilvl w:val="0"/>
-          <w:numId w:val="3"/>
+          <w:numId w:val="8"/>
         </w:numPr>
         <w:spacing w:after="144"/>
         <w:contextualSpacing/>
@@ -1042,7 +1045,7 @@
         <w:pStyle w:val="BodyText"/>
         <w:numPr>
           <w:ilvl w:val="0"/>
-          <w:numId w:val="3"/>
+          <w:numId w:val="8"/>
         </w:numPr>
         <w:spacing w:after="144"/>
         <w:contextualSpacing/>
@@ -1068,7 +1071,7 @@
         <w:pStyle w:val="BodyText"/>
         <w:numPr>
           <w:ilvl w:val="0"/>
-          <w:numId w:val="3"/>
+          <w:numId w:val="8"/>
         </w:numPr>
         <w:spacing w:after="144"/>
         <w:contextualSpacing/>
@@ -1082,7 +1085,7 @@
         <w:pStyle w:val="BodyText"/>
         <w:numPr>
           <w:ilvl w:val="0"/>
-          <w:numId w:val="3"/>
+          <w:numId w:val="8"/>
         </w:numPr>
         <w:spacing w:after="144"/>
         <w:contextualSpacing/>
@@ -1096,7 +1099,7 @@
         <w:pStyle w:val="BodyText"/>
         <w:numPr>
           <w:ilvl w:val="0"/>
-          <w:numId w:val="3"/>
+          <w:numId w:val="8"/>
         </w:numPr>
         <w:spacing w:after="144"/>
         <w:contextualSpacing/>
@@ -1122,7 +1125,7 @@
         <w:pStyle w:val="BodyText"/>
         <w:numPr>
           <w:ilvl w:val="0"/>
-          <w:numId w:val="3"/>
+          <w:numId w:val="8"/>
         </w:numPr>
         <w:spacing w:after="144"/>
         <w:contextualSpacing/>
@@ -1137,7 +1140,7 @@
         <w:pStyle w:val="BodyText"/>
         <w:numPr>
           <w:ilvl w:val="1"/>
-          <w:numId w:val="3"/>
+          <w:numId w:val="8"/>
         </w:numPr>
         <w:spacing w:after="144"/>
         <w:contextualSpacing/>
@@ -1151,7 +1154,7 @@
         <w:pStyle w:val="BodyText"/>
         <w:numPr>
           <w:ilvl w:val="1"/>
-          <w:numId w:val="3"/>
+          <w:numId w:val="8"/>
         </w:numPr>
         <w:spacing w:after="144"/>
         <w:contextualSpacing/>
@@ -1165,7 +1168,7 @@
         <w:pStyle w:val="BodyText"/>
         <w:numPr>
           <w:ilvl w:val="1"/>
-          <w:numId w:val="3"/>
+          <w:numId w:val="8"/>
         </w:numPr>
         <w:spacing w:after="144"/>
         <w:contextualSpacing/>
@@ -1179,7 +1182,7 @@
         <w:pStyle w:val="BodyText"/>
         <w:numPr>
           <w:ilvl w:val="1"/>
-          <w:numId w:val="3"/>
+          <w:numId w:val="8"/>
         </w:numPr>
         <w:spacing w:after="144"/>
         <w:contextualSpacing/>
@@ -1193,7 +1196,7 @@
         <w:pStyle w:val="BodyText"/>
         <w:numPr>
           <w:ilvl w:val="1"/>
-          <w:numId w:val="3"/>
+          <w:numId w:val="8"/>
         </w:numPr>
         <w:spacing w:after="144"/>
         <w:contextualSpacing/>
@@ -1240,7 +1243,7 @@
         <w:pStyle w:val="BodyText"/>
         <w:numPr>
           <w:ilvl w:val="0"/>
-          <w:numId w:val="3"/>
+          <w:numId w:val="8"/>
         </w:numPr>
         <w:spacing w:after="144"/>
         <w:contextualSpacing/>
@@ -1254,7 +1257,7 @@
         <w:pStyle w:val="BodyText"/>
         <w:numPr>
           <w:ilvl w:val="1"/>
-          <w:numId w:val="3"/>
+          <w:numId w:val="8"/>
         </w:numPr>
         <w:spacing w:after="144"/>
         <w:contextualSpacing/>
@@ -1268,7 +1271,7 @@
         <w:pStyle w:val="BodyText"/>
         <w:numPr>
           <w:ilvl w:val="1"/>
-          <w:numId w:val="3"/>
+          <w:numId w:val="8"/>
         </w:numPr>
         <w:spacing w:after="144"/>
         <w:contextualSpacing/>
@@ -1282,7 +1285,7 @@
         <w:pStyle w:val="BodyText"/>
         <w:numPr>
           <w:ilvl w:val="1"/>
-          <w:numId w:val="3"/>
+          <w:numId w:val="8"/>
         </w:numPr>
         <w:spacing w:after="144"/>
         <w:contextualSpacing/>
@@ -1296,7 +1299,7 @@
         <w:pStyle w:val="BodyText"/>
         <w:numPr>
           <w:ilvl w:val="1"/>
-          <w:numId w:val="3"/>
+          <w:numId w:val="8"/>
         </w:numPr>
         <w:spacing w:after="144"/>
         <w:contextualSpacing/>
@@ -1310,7 +1313,7 @@
         <w:pStyle w:val="BodyText"/>
         <w:numPr>
           <w:ilvl w:val="1"/>
-          <w:numId w:val="3"/>
+          <w:numId w:val="8"/>
         </w:numPr>
         <w:spacing w:after="144"/>
         <w:contextualSpacing/>
@@ -1344,7 +1347,7 @@
         <w:pStyle w:val="BodyText"/>
         <w:numPr>
           <w:ilvl w:val="0"/>
-          <w:numId w:val="3"/>
+          <w:numId w:val="8"/>
         </w:numPr>
         <w:spacing w:after="144"/>
         <w:contextualSpacing/>
@@ -1361,7 +1364,7 @@
         <w:pStyle w:val="BodyText"/>
         <w:numPr>
           <w:ilvl w:val="1"/>
-          <w:numId w:val="3"/>
+          <w:numId w:val="8"/>
         </w:numPr>
         <w:spacing w:after="144"/>
         <w:contextualSpacing/>
@@ -1375,7 +1378,7 @@
         <w:pStyle w:val="BodyText"/>
         <w:numPr>
           <w:ilvl w:val="1"/>
-          <w:numId w:val="3"/>
+          <w:numId w:val="8"/>
         </w:numPr>
         <w:spacing w:after="144"/>
         <w:contextualSpacing/>
@@ -1389,7 +1392,7 @@
         <w:pStyle w:val="BodyText"/>
         <w:numPr>
           <w:ilvl w:val="1"/>
-          <w:numId w:val="3"/>
+          <w:numId w:val="8"/>
         </w:numPr>
         <w:spacing w:after="144"/>
         <w:contextualSpacing/>
@@ -1403,7 +1406,7 @@
         <w:pStyle w:val="BodyText"/>
         <w:numPr>
           <w:ilvl w:val="1"/>
-          <w:numId w:val="3"/>
+          <w:numId w:val="8"/>
         </w:numPr>
         <w:spacing w:after="144"/>
         <w:contextualSpacing/>
@@ -1417,7 +1420,7 @@
         <w:pStyle w:val="BodyText"/>
         <w:numPr>
           <w:ilvl w:val="1"/>
-          <w:numId w:val="3"/>
+          <w:numId w:val="8"/>
         </w:numPr>
         <w:spacing w:after="144"/>
         <w:contextualSpacing/>
@@ -1431,7 +1434,7 @@
         <w:pStyle w:val="BodyText"/>
         <w:numPr>
           <w:ilvl w:val="1"/>
-          <w:numId w:val="3"/>
+          <w:numId w:val="8"/>
         </w:numPr>
         <w:spacing w:after="144"/>
         <w:contextualSpacing/>
@@ -1471,7 +1474,7 @@
         <w:pStyle w:val="BodyText"/>
         <w:numPr>
           <w:ilvl w:val="0"/>
-          <w:numId w:val="3"/>
+          <w:numId w:val="8"/>
         </w:numPr>
         <w:spacing w:after="144"/>
         <w:contextualSpacing/>
@@ -1514,7 +1517,7 @@
         <w:pStyle w:val="BodyText"/>
         <w:numPr>
           <w:ilvl w:val="0"/>
-          <w:numId w:val="3"/>
+          <w:numId w:val="8"/>
         </w:numPr>
         <w:spacing w:after="144"/>
         <w:contextualSpacing/>
@@ -1549,7 +1552,7 @@
         <w:pStyle w:val="BodyText"/>
         <w:numPr>
           <w:ilvl w:val="0"/>
-          <w:numId w:val="3"/>
+          <w:numId w:val="8"/>
         </w:numPr>
         <w:spacing w:after="144"/>
         <w:contextualSpacing/>
@@ -1577,11 +1580,9 @@
       <w:r>
         <w:t>{%p if ints.get('</w:t>
       </w:r>
-      <w:bookmarkStart w:id="0" w:name="_GoBack"/>
       <w:r>
         <w:t>police_involvement</w:t>
       </w:r>
-      <w:bookmarkEnd w:id="0"/>
       <w:r>
         <w:t>',DAEmpty()).checked %}</w:t>
       </w:r>
@@ -1591,7 +1592,7 @@
         <w:pStyle w:val="BodyText"/>
         <w:numPr>
           <w:ilvl w:val="0"/>
-          <w:numId w:val="3"/>
+          <w:numId w:val="8"/>
         </w:numPr>
         <w:spacing w:after="144"/>
         <w:contextualSpacing/>
@@ -1605,7 +1606,7 @@
         <w:pStyle w:val="BodyText"/>
         <w:numPr>
           <w:ilvl w:val="1"/>
-          <w:numId w:val="3"/>
+          <w:numId w:val="8"/>
         </w:numPr>
         <w:spacing w:after="144"/>
         <w:contextualSpacing/>
@@ -1619,7 +1620,7 @@
         <w:pStyle w:val="BodyText"/>
         <w:numPr>
           <w:ilvl w:val="1"/>
-          <w:numId w:val="3"/>
+          <w:numId w:val="8"/>
         </w:numPr>
         <w:spacing w:after="144"/>
         <w:contextualSpacing/>
@@ -1633,7 +1634,7 @@
         <w:pStyle w:val="BodyText"/>
         <w:numPr>
           <w:ilvl w:val="1"/>
-          <w:numId w:val="3"/>
+          <w:numId w:val="8"/>
         </w:numPr>
         <w:spacing w:after="144"/>
         <w:contextualSpacing/>
@@ -1647,7 +1648,7 @@
         <w:pStyle w:val="BodyText"/>
         <w:numPr>
           <w:ilvl w:val="1"/>
-          <w:numId w:val="3"/>
+          <w:numId w:val="8"/>
         </w:numPr>
         <w:spacing w:after="144"/>
         <w:contextualSpacing/>
@@ -1661,7 +1662,7 @@
         <w:pStyle w:val="BodyText"/>
         <w:numPr>
           <w:ilvl w:val="1"/>
-          <w:numId w:val="3"/>
+          <w:numId w:val="8"/>
         </w:numPr>
         <w:spacing w:after="144"/>
         <w:contextualSpacing/>
@@ -1675,7 +1676,7 @@
         <w:pStyle w:val="BodyText"/>
         <w:numPr>
           <w:ilvl w:val="1"/>
-          <w:numId w:val="3"/>
+          <w:numId w:val="8"/>
         </w:numPr>
         <w:spacing w:after="144"/>
         <w:contextualSpacing/>
@@ -1759,7 +1760,7 @@
         <w:pStyle w:val="BodyText"/>
         <w:numPr>
           <w:ilvl w:val="0"/>
-          <w:numId w:val="3"/>
+          <w:numId w:val="8"/>
         </w:numPr>
         <w:spacing w:after="144"/>
         <w:contextualSpacing/>
@@ -1785,7 +1786,7 @@
         <w:pStyle w:val="BodyText"/>
         <w:numPr>
           <w:ilvl w:val="0"/>
-          <w:numId w:val="3"/>
+          <w:numId w:val="8"/>
         </w:numPr>
         <w:spacing w:after="144"/>
         <w:contextualSpacing/>
@@ -1799,7 +1800,7 @@
         <w:pStyle w:val="BodyText"/>
         <w:numPr>
           <w:ilvl w:val="1"/>
-          <w:numId w:val="3"/>
+          <w:numId w:val="8"/>
         </w:numPr>
         <w:spacing w:after="144"/>
         <w:contextualSpacing/>
@@ -1813,7 +1814,7 @@
         <w:pStyle w:val="BodyText"/>
         <w:numPr>
           <w:ilvl w:val="1"/>
-          <w:numId w:val="3"/>
+          <w:numId w:val="8"/>
         </w:numPr>
         <w:spacing w:after="144"/>
         <w:contextualSpacing/>
@@ -1827,7 +1828,7 @@
         <w:pStyle w:val="BodyText"/>
         <w:numPr>
           <w:ilvl w:val="1"/>
-          <w:numId w:val="3"/>
+          <w:numId w:val="8"/>
         </w:numPr>
         <w:spacing w:after="144"/>
         <w:contextualSpacing/>
@@ -1841,7 +1842,7 @@
         <w:pStyle w:val="BodyText"/>
         <w:numPr>
           <w:ilvl w:val="1"/>
-          <w:numId w:val="3"/>
+          <w:numId w:val="8"/>
         </w:numPr>
         <w:spacing w:after="144"/>
         <w:contextualSpacing/>
@@ -1876,7 +1877,7 @@
         <w:pStyle w:val="BodyText"/>
         <w:numPr>
           <w:ilvl w:val="0"/>
-          <w:numId w:val="3"/>
+          <w:numId w:val="8"/>
         </w:numPr>
         <w:spacing w:after="144"/>
         <w:contextualSpacing/>
@@ -1902,7 +1903,7 @@
         <w:pStyle w:val="BodyText"/>
         <w:numPr>
           <w:ilvl w:val="0"/>
-          <w:numId w:val="3"/>
+          <w:numId w:val="8"/>
         </w:numPr>
         <w:spacing w:after="144"/>
         <w:contextualSpacing/>
@@ -1916,7 +1917,7 @@
         <w:pStyle w:val="BodyText"/>
         <w:numPr>
           <w:ilvl w:val="1"/>
-          <w:numId w:val="3"/>
+          <w:numId w:val="8"/>
         </w:numPr>
         <w:spacing w:after="144"/>
         <w:contextualSpacing/>
@@ -1930,7 +1931,7 @@
         <w:pStyle w:val="BodyText"/>
         <w:numPr>
           <w:ilvl w:val="1"/>
-          <w:numId w:val="3"/>
+          <w:numId w:val="8"/>
         </w:numPr>
         <w:spacing w:after="144"/>
         <w:contextualSpacing/>
@@ -1944,7 +1945,7 @@
         <w:pStyle w:val="BodyText"/>
         <w:numPr>
           <w:ilvl w:val="1"/>
-          <w:numId w:val="3"/>
+          <w:numId w:val="8"/>
         </w:numPr>
         <w:spacing w:after="144"/>
         <w:contextualSpacing/>
@@ -1958,7 +1959,7 @@
         <w:pStyle w:val="BodyText"/>
         <w:numPr>
           <w:ilvl w:val="1"/>
-          <w:numId w:val="3"/>
+          <w:numId w:val="8"/>
         </w:numPr>
         <w:spacing w:after="144"/>
         <w:contextualSpacing/>
@@ -1972,7 +1973,7 @@
         <w:pStyle w:val="BodyText"/>
         <w:numPr>
           <w:ilvl w:val="1"/>
-          <w:numId w:val="3"/>
+          <w:numId w:val="8"/>
         </w:numPr>
         <w:spacing w:after="144"/>
         <w:contextualSpacing/>
@@ -1986,7 +1987,7 @@
         <w:pStyle w:val="BodyText"/>
         <w:numPr>
           <w:ilvl w:val="1"/>
-          <w:numId w:val="3"/>
+          <w:numId w:val="8"/>
         </w:numPr>
         <w:spacing w:after="144"/>
         <w:contextualSpacing/>
@@ -2010,7 +2011,7 @@
         <w:pStyle w:val="BodyText"/>
         <w:numPr>
           <w:ilvl w:val="0"/>
-          <w:numId w:val="3"/>
+          <w:numId w:val="8"/>
         </w:numPr>
         <w:spacing w:after="144"/>
         <w:contextualSpacing/>
@@ -2036,7 +2037,7 @@
         <w:pStyle w:val="BodyText"/>
         <w:numPr>
           <w:ilvl w:val="0"/>
-          <w:numId w:val="3"/>
+          <w:numId w:val="8"/>
         </w:numPr>
         <w:spacing w:after="144"/>
         <w:contextualSpacing/>
@@ -2105,7 +2106,7 @@
         <w:pStyle w:val="BodyText"/>
         <w:numPr>
           <w:ilvl w:val="0"/>
-          <w:numId w:val="3"/>
+          <w:numId w:val="8"/>
         </w:numPr>
         <w:spacing w:after="144"/>
         <w:contextualSpacing/>
@@ -2131,7 +2132,7 @@
         <w:pStyle w:val="BodyText"/>
         <w:numPr>
           <w:ilvl w:val="0"/>
-          <w:numId w:val="3"/>
+          <w:numId w:val="8"/>
         </w:numPr>
         <w:spacing w:after="144"/>
         <w:contextualSpacing/>
@@ -2156,7 +2157,7 @@
         <w:pStyle w:val="BodyText"/>
         <w:numPr>
           <w:ilvl w:val="1"/>
-          <w:numId w:val="3"/>
+          <w:numId w:val="8"/>
         </w:numPr>
         <w:spacing w:after="144"/>
         <w:contextualSpacing/>
@@ -2170,7 +2171,7 @@
         <w:pStyle w:val="BodyText"/>
         <w:numPr>
           <w:ilvl w:val="1"/>
-          <w:numId w:val="3"/>
+          <w:numId w:val="8"/>
         </w:numPr>
         <w:spacing w:after="144"/>
         <w:contextualSpacing/>
@@ -2184,7 +2185,7 @@
         <w:pStyle w:val="BodyText"/>
         <w:numPr>
           <w:ilvl w:val="1"/>
-          <w:numId w:val="3"/>
+          <w:numId w:val="8"/>
         </w:numPr>
         <w:spacing w:after="144"/>
         <w:contextualSpacing/>
@@ -2198,7 +2199,7 @@
         <w:pStyle w:val="BodyText"/>
         <w:numPr>
           <w:ilvl w:val="1"/>
-          <w:numId w:val="3"/>
+          <w:numId w:val="8"/>
         </w:numPr>
         <w:spacing w:after="144"/>
         <w:contextualSpacing/>
@@ -2222,7 +2223,7 @@
         <w:pStyle w:val="BodyText"/>
         <w:numPr>
           <w:ilvl w:val="0"/>
-          <w:numId w:val="3"/>
+          <w:numId w:val="8"/>
         </w:numPr>
         <w:spacing w:after="144"/>
         <w:contextualSpacing/>
@@ -2248,7 +2249,7 @@
         <w:pStyle w:val="BodyText"/>
         <w:numPr>
           <w:ilvl w:val="0"/>
-          <w:numId w:val="3"/>
+          <w:numId w:val="8"/>
         </w:numPr>
         <w:spacing w:after="144"/>
         <w:contextualSpacing/>
@@ -2262,7 +2263,7 @@
         <w:pStyle w:val="BodyText"/>
         <w:numPr>
           <w:ilvl w:val="1"/>
-          <w:numId w:val="3"/>
+          <w:numId w:val="8"/>
         </w:numPr>
         <w:spacing w:after="144"/>
         <w:contextualSpacing/>
@@ -2276,7 +2277,7 @@
         <w:pStyle w:val="BodyText"/>
         <w:numPr>
           <w:ilvl w:val="1"/>
-          <w:numId w:val="3"/>
+          <w:numId w:val="8"/>
         </w:numPr>
         <w:spacing w:after="144"/>
         <w:contextualSpacing/>
@@ -2290,7 +2291,7 @@
         <w:pStyle w:val="BodyText"/>
         <w:numPr>
           <w:ilvl w:val="1"/>
-          <w:numId w:val="3"/>
+          <w:numId w:val="8"/>
         </w:numPr>
         <w:spacing w:after="144"/>
         <w:contextualSpacing/>
@@ -2304,7 +2305,7 @@
         <w:pStyle w:val="BodyText"/>
         <w:numPr>
           <w:ilvl w:val="1"/>
-          <w:numId w:val="3"/>
+          <w:numId w:val="8"/>
         </w:numPr>
         <w:spacing w:after="144"/>
         <w:contextualSpacing/>
@@ -2318,7 +2319,7 @@
         <w:pStyle w:val="BodyText"/>
         <w:numPr>
           <w:ilvl w:val="1"/>
-          <w:numId w:val="3"/>
+          <w:numId w:val="8"/>
         </w:numPr>
         <w:spacing w:after="144"/>
         <w:contextualSpacing/>
@@ -2332,7 +2333,7 @@
         <w:pStyle w:val="BodyText"/>
         <w:numPr>
           <w:ilvl w:val="1"/>
-          <w:numId w:val="3"/>
+          <w:numId w:val="8"/>
         </w:numPr>
         <w:spacing w:after="144"/>
         <w:contextualSpacing/>
@@ -2346,7 +2347,7 @@
         <w:pStyle w:val="BodyText"/>
         <w:numPr>
           <w:ilvl w:val="1"/>
-          <w:numId w:val="3"/>
+          <w:numId w:val="8"/>
         </w:numPr>
         <w:spacing w:after="144"/>
         <w:contextualSpacing/>
@@ -2370,7 +2371,7 @@
         <w:pStyle w:val="BodyText"/>
         <w:numPr>
           <w:ilvl w:val="0"/>
-          <w:numId w:val="3"/>
+          <w:numId w:val="8"/>
         </w:numPr>
         <w:spacing w:after="144"/>
         <w:contextualSpacing/>
@@ -2396,7 +2397,7 @@
         <w:pStyle w:val="BodyText"/>
         <w:numPr>
           <w:ilvl w:val="0"/>
-          <w:numId w:val="3"/>
+          <w:numId w:val="8"/>
         </w:numPr>
         <w:spacing w:after="144"/>
         <w:contextualSpacing/>
@@ -2410,7 +2411,7 @@
         <w:pStyle w:val="BodyText"/>
         <w:numPr>
           <w:ilvl w:val="1"/>
-          <w:numId w:val="3"/>
+          <w:numId w:val="8"/>
         </w:numPr>
         <w:spacing w:after="144"/>
         <w:contextualSpacing/>
@@ -2424,7 +2425,7 @@
         <w:pStyle w:val="BodyText"/>
         <w:numPr>
           <w:ilvl w:val="1"/>
-          <w:numId w:val="3"/>
+          <w:numId w:val="8"/>
         </w:numPr>
         <w:spacing w:after="144"/>
         <w:contextualSpacing/>
@@ -2444,7 +2445,7 @@
         <w:pStyle w:val="BodyText"/>
         <w:numPr>
           <w:ilvl w:val="1"/>
-          <w:numId w:val="3"/>
+          <w:numId w:val="8"/>
         </w:numPr>
         <w:spacing w:after="144"/>
         <w:contextualSpacing/>
@@ -2459,7 +2460,7 @@
         <w:pStyle w:val="BodyText"/>
         <w:numPr>
           <w:ilvl w:val="1"/>
-          <w:numId w:val="3"/>
+          <w:numId w:val="8"/>
         </w:numPr>
         <w:spacing w:after="144"/>
         <w:contextualSpacing/>
@@ -2473,7 +2474,7 @@
         <w:pStyle w:val="BodyText"/>
         <w:numPr>
           <w:ilvl w:val="1"/>
-          <w:numId w:val="3"/>
+          <w:numId w:val="8"/>
         </w:numPr>
         <w:spacing w:after="144"/>
         <w:contextualSpacing/>
@@ -2497,7 +2498,7 @@
         <w:pStyle w:val="BodyText"/>
         <w:numPr>
           <w:ilvl w:val="0"/>
-          <w:numId w:val="3"/>
+          <w:numId w:val="8"/>
         </w:numPr>
         <w:spacing w:after="144"/>
         <w:contextualSpacing/>
@@ -2523,7 +2524,7 @@
         <w:pStyle w:val="BodyText"/>
         <w:numPr>
           <w:ilvl w:val="0"/>
-          <w:numId w:val="3"/>
+          <w:numId w:val="8"/>
         </w:numPr>
         <w:spacing w:after="144"/>
         <w:contextualSpacing/>
@@ -2537,7 +2538,7 @@
         <w:pStyle w:val="BodyText"/>
         <w:numPr>
           <w:ilvl w:val="1"/>
-          <w:numId w:val="3"/>
+          <w:numId w:val="8"/>
         </w:numPr>
         <w:spacing w:after="144"/>
         <w:contextualSpacing/>
@@ -2551,7 +2552,7 @@
         <w:pStyle w:val="BodyText"/>
         <w:numPr>
           <w:ilvl w:val="1"/>
-          <w:numId w:val="3"/>
+          <w:numId w:val="8"/>
         </w:numPr>
         <w:spacing w:after="144"/>
         <w:contextualSpacing/>
@@ -2565,7 +2566,7 @@
         <w:pStyle w:val="BodyText"/>
         <w:numPr>
           <w:ilvl w:val="1"/>
-          <w:numId w:val="3"/>
+          <w:numId w:val="8"/>
         </w:numPr>
         <w:spacing w:after="144"/>
         <w:contextualSpacing/>
@@ -2579,7 +2580,7 @@
         <w:pStyle w:val="BodyText"/>
         <w:numPr>
           <w:ilvl w:val="1"/>
-          <w:numId w:val="3"/>
+          <w:numId w:val="8"/>
         </w:numPr>
         <w:spacing w:after="144"/>
         <w:contextualSpacing/>
@@ -2599,7 +2600,7 @@
         <w:pStyle w:val="BodyText"/>
         <w:numPr>
           <w:ilvl w:val="1"/>
-          <w:numId w:val="3"/>
+          <w:numId w:val="8"/>
         </w:numPr>
         <w:spacing w:after="144"/>
         <w:contextualSpacing/>
@@ -2613,7 +2614,7 @@
         <w:pStyle w:val="BodyText"/>
         <w:numPr>
           <w:ilvl w:val="1"/>
-          <w:numId w:val="3"/>
+          <w:numId w:val="8"/>
         </w:numPr>
         <w:spacing w:after="144"/>
         <w:contextualSpacing/>
@@ -2637,7 +2638,7 @@
         <w:pStyle w:val="BodyText"/>
         <w:numPr>
           <w:ilvl w:val="0"/>
-          <w:numId w:val="3"/>
+          <w:numId w:val="8"/>
         </w:numPr>
         <w:spacing w:after="144"/>
         <w:contextualSpacing/>
@@ -2663,7 +2664,7 @@
         <w:pStyle w:val="BodyText"/>
         <w:numPr>
           <w:ilvl w:val="0"/>
-          <w:numId w:val="3"/>
+          <w:numId w:val="8"/>
         </w:numPr>
         <w:spacing w:after="144"/>
         <w:contextualSpacing/>
@@ -2677,7 +2678,7 @@
         <w:pStyle w:val="BodyText"/>
         <w:numPr>
           <w:ilvl w:val="1"/>
-          <w:numId w:val="3"/>
+          <w:numId w:val="8"/>
         </w:numPr>
         <w:spacing w:after="144"/>
         <w:contextualSpacing/>
@@ -2691,7 +2692,7 @@
         <w:pStyle w:val="BodyText"/>
         <w:numPr>
           <w:ilvl w:val="2"/>
-          <w:numId w:val="3"/>
+          <w:numId w:val="8"/>
         </w:numPr>
         <w:spacing w:after="144"/>
         <w:contextualSpacing/>
@@ -2705,7 +2706,7 @@
         <w:pStyle w:val="BodyText"/>
         <w:numPr>
           <w:ilvl w:val="2"/>
-          <w:numId w:val="3"/>
+          <w:numId w:val="8"/>
         </w:numPr>
         <w:spacing w:after="144"/>
         <w:contextualSpacing/>
@@ -2725,7 +2726,7 @@
         <w:pStyle w:val="BodyText"/>
         <w:numPr>
           <w:ilvl w:val="2"/>
-          <w:numId w:val="3"/>
+          <w:numId w:val="8"/>
         </w:numPr>
         <w:spacing w:after="144"/>
         <w:contextualSpacing/>
@@ -2739,7 +2740,7 @@
         <w:pStyle w:val="BodyText"/>
         <w:numPr>
           <w:ilvl w:val="1"/>
-          <w:numId w:val="3"/>
+          <w:numId w:val="8"/>
         </w:numPr>
         <w:spacing w:after="144"/>
         <w:contextualSpacing/>
@@ -2753,7 +2754,7 @@
         <w:pStyle w:val="BodyText"/>
         <w:numPr>
           <w:ilvl w:val="2"/>
-          <w:numId w:val="3"/>
+          <w:numId w:val="8"/>
         </w:numPr>
         <w:spacing w:after="144"/>
         <w:contextualSpacing/>
@@ -2767,7 +2768,7 @@
         <w:pStyle w:val="BodyText"/>
         <w:numPr>
           <w:ilvl w:val="2"/>
-          <w:numId w:val="3"/>
+          <w:numId w:val="8"/>
         </w:numPr>
         <w:spacing w:after="144"/>
         <w:contextualSpacing/>
@@ -2781,7 +2782,7 @@
         <w:pStyle w:val="BodyText"/>
         <w:numPr>
           <w:ilvl w:val="2"/>
-          <w:numId w:val="3"/>
+          <w:numId w:val="8"/>
         </w:numPr>
         <w:spacing w:after="144"/>
         <w:contextualSpacing/>
@@ -2801,7 +2802,7 @@
         <w:pStyle w:val="BodyText"/>
         <w:numPr>
           <w:ilvl w:val="2"/>
-          <w:numId w:val="3"/>
+          <w:numId w:val="8"/>
         </w:numPr>
         <w:spacing w:after="144"/>
         <w:contextualSpacing/>
@@ -2825,7 +2826,7 @@
         <w:pStyle w:val="BodyText"/>
         <w:numPr>
           <w:ilvl w:val="0"/>
-          <w:numId w:val="3"/>
+          <w:numId w:val="8"/>
         </w:numPr>
         <w:spacing w:after="144"/>
         <w:contextualSpacing/>
@@ -2851,7 +2852,7 @@
         <w:pStyle w:val="BodyText"/>
         <w:numPr>
           <w:ilvl w:val="0"/>
-          <w:numId w:val="3"/>
+          <w:numId w:val="8"/>
         </w:numPr>
         <w:spacing w:after="144"/>
         <w:contextualSpacing/>
@@ -2865,12 +2866,13 @@
         <w:pStyle w:val="BodyText"/>
         <w:numPr>
           <w:ilvl w:val="1"/>
-          <w:numId w:val="3"/>
-        </w:numPr>
-        <w:spacing w:after="144"/>
-        <w:contextualSpacing/>
-      </w:pPr>
-      <w:r>
+          <w:numId w:val="8"/>
+        </w:numPr>
+        <w:spacing w:after="144"/>
+        <w:contextualSpacing/>
+      </w:pPr>
+      <w:r>
+        <w:lastRenderedPageBreak/>
         <w:t xml:space="preserve">The substance of such damage; </w:t>
       </w:r>
     </w:p>
@@ -2879,13 +2881,12 @@
         <w:pStyle w:val="BodyText"/>
         <w:numPr>
           <w:ilvl w:val="1"/>
-          <w:numId w:val="3"/>
-        </w:numPr>
-        <w:spacing w:after="144"/>
-        <w:contextualSpacing/>
-      </w:pPr>
-      <w:r>
-        <w:lastRenderedPageBreak/>
+          <w:numId w:val="8"/>
+        </w:numPr>
+        <w:spacing w:after="144"/>
+        <w:contextualSpacing/>
+      </w:pPr>
+      <w:r>
         <w:t>Why you believe the tenant caused the damage;</w:t>
       </w:r>
     </w:p>
@@ -2894,7 +2895,7 @@
         <w:pStyle w:val="BodyText"/>
         <w:numPr>
           <w:ilvl w:val="1"/>
-          <w:numId w:val="3"/>
+          <w:numId w:val="8"/>
         </w:numPr>
         <w:spacing w:after="144"/>
         <w:contextualSpacing/>
@@ -2908,7 +2909,7 @@
         <w:pStyle w:val="BodyText"/>
         <w:numPr>
           <w:ilvl w:val="1"/>
-          <w:numId w:val="3"/>
+          <w:numId w:val="8"/>
         </w:numPr>
         <w:spacing w:after="144"/>
         <w:contextualSpacing/>
@@ -2938,7 +2939,7 @@
         <w:pStyle w:val="BodyText"/>
         <w:numPr>
           <w:ilvl w:val="0"/>
-          <w:numId w:val="3"/>
+          <w:numId w:val="8"/>
         </w:numPr>
         <w:spacing w:after="144"/>
         <w:contextualSpacing/>
@@ -2964,7 +2965,7 @@
         <w:pStyle w:val="BodyText"/>
         <w:numPr>
           <w:ilvl w:val="0"/>
-          <w:numId w:val="3"/>
+          <w:numId w:val="8"/>
         </w:numPr>
         <w:spacing w:after="144"/>
         <w:contextualSpacing/>
@@ -2978,7 +2979,7 @@
         <w:pStyle w:val="BodyText"/>
         <w:numPr>
           <w:ilvl w:val="1"/>
-          <w:numId w:val="3"/>
+          <w:numId w:val="8"/>
         </w:numPr>
         <w:spacing w:after="144"/>
         <w:contextualSpacing/>
@@ -2992,7 +2993,7 @@
         <w:pStyle w:val="BodyText"/>
         <w:numPr>
           <w:ilvl w:val="1"/>
-          <w:numId w:val="3"/>
+          <w:numId w:val="8"/>
         </w:numPr>
         <w:spacing w:after="144"/>
         <w:contextualSpacing/>
@@ -3006,7 +3007,7 @@
         <w:pStyle w:val="BodyText"/>
         <w:numPr>
           <w:ilvl w:val="1"/>
-          <w:numId w:val="3"/>
+          <w:numId w:val="8"/>
         </w:numPr>
         <w:spacing w:after="144"/>
         <w:contextualSpacing/>
@@ -3020,7 +3021,7 @@
         <w:pStyle w:val="BodyText"/>
         <w:numPr>
           <w:ilvl w:val="1"/>
-          <w:numId w:val="3"/>
+          <w:numId w:val="8"/>
         </w:numPr>
         <w:spacing w:after="144"/>
         <w:contextualSpacing/>
@@ -3034,7 +3035,7 @@
         <w:pStyle w:val="BodyText"/>
         <w:numPr>
           <w:ilvl w:val="1"/>
-          <w:numId w:val="3"/>
+          <w:numId w:val="8"/>
         </w:numPr>
         <w:spacing w:after="144"/>
         <w:contextualSpacing/>
@@ -3058,7 +3059,7 @@
         <w:pStyle w:val="BodyText"/>
         <w:numPr>
           <w:ilvl w:val="0"/>
-          <w:numId w:val="3"/>
+          <w:numId w:val="8"/>
         </w:numPr>
         <w:spacing w:after="144"/>
         <w:contextualSpacing/>
@@ -3084,7 +3085,7 @@
         <w:pStyle w:val="BodyText"/>
         <w:numPr>
           <w:ilvl w:val="0"/>
-          <w:numId w:val="3"/>
+          <w:numId w:val="8"/>
         </w:numPr>
         <w:spacing w:after="144"/>
         <w:contextualSpacing/>
@@ -3108,7 +3109,7 @@
         <w:pStyle w:val="BodyText"/>
         <w:numPr>
           <w:ilvl w:val="0"/>
-          <w:numId w:val="3"/>
+          <w:numId w:val="8"/>
         </w:numPr>
         <w:spacing w:after="144"/>
         <w:contextualSpacing/>
@@ -3134,7 +3135,7 @@
         <w:pStyle w:val="BodyText"/>
         <w:numPr>
           <w:ilvl w:val="0"/>
-          <w:numId w:val="3"/>
+          <w:numId w:val="8"/>
         </w:numPr>
         <w:spacing w:after="144"/>
         <w:contextualSpacing/>
@@ -3218,7 +3219,7 @@
         <w:pStyle w:val="BodyText"/>
         <w:numPr>
           <w:ilvl w:val="0"/>
-          <w:numId w:val="3"/>
+          <w:numId w:val="8"/>
         </w:numPr>
         <w:spacing w:after="144"/>
         <w:contextualSpacing/>
@@ -3244,7 +3245,7 @@
         <w:pStyle w:val="BodyText"/>
         <w:numPr>
           <w:ilvl w:val="0"/>
-          <w:numId w:val="3"/>
+          <w:numId w:val="8"/>
         </w:numPr>
         <w:spacing w:after="144"/>
         <w:contextualSpacing/>
@@ -3258,7 +3259,7 @@
         <w:pStyle w:val="BodyText"/>
         <w:numPr>
           <w:ilvl w:val="1"/>
-          <w:numId w:val="3"/>
+          <w:numId w:val="8"/>
         </w:numPr>
         <w:spacing w:after="144"/>
         <w:contextualSpacing/>
@@ -3272,7 +3273,7 @@
         <w:pStyle w:val="BodyText"/>
         <w:numPr>
           <w:ilvl w:val="1"/>
-          <w:numId w:val="3"/>
+          <w:numId w:val="8"/>
         </w:numPr>
         <w:spacing w:after="144"/>
         <w:contextualSpacing/>
@@ -3286,7 +3287,7 @@
         <w:pStyle w:val="BodyText"/>
         <w:numPr>
           <w:ilvl w:val="1"/>
-          <w:numId w:val="3"/>
+          <w:numId w:val="8"/>
         </w:numPr>
         <w:spacing w:after="144"/>
         <w:contextualSpacing/>
@@ -3300,7 +3301,7 @@
         <w:pStyle w:val="BodyText"/>
         <w:numPr>
           <w:ilvl w:val="1"/>
-          <w:numId w:val="3"/>
+          <w:numId w:val="8"/>
         </w:numPr>
         <w:spacing w:after="144"/>
         <w:contextualSpacing/>
@@ -3314,27 +3315,30 @@
         <w:pStyle w:val="BodyText"/>
         <w:numPr>
           <w:ilvl w:val="1"/>
-          <w:numId w:val="3"/>
-        </w:numPr>
-        <w:spacing w:after="144"/>
-        <w:contextualSpacing/>
-      </w:pPr>
-      <w:r>
-        <w:t>The amount, account title and number(s), the name(s) and address(es) of any bank(s) in which the security deposit and/or last month’s rent has been kept, in whose social security or tax identification number the funds are held, and the date(s) of the initial deposit in a bank and of any transfer;</w:t>
-      </w:r>
-    </w:p>
-    <w:p>
-      <w:pPr>
-        <w:pStyle w:val="BodyText"/>
-        <w:numPr>
-          <w:ilvl w:val="1"/>
-          <w:numId w:val="3"/>
-        </w:numPr>
-        <w:spacing w:after="144"/>
-        <w:contextualSpacing/>
-      </w:pPr>
+          <w:numId w:val="8"/>
+        </w:numPr>
+        <w:spacing w:after="144"/>
+        <w:contextualSpacing/>
+      </w:pPr>
+      <w:r>
+        <w:t xml:space="preserve">The amount, account title and number(s), the name(s) and address(es) of any bank(s) in which the security deposit and/or last month’s rent has been kept, in whose social security or </w:t>
+      </w:r>
       <w:r>
         <w:lastRenderedPageBreak/>
+        <w:t>tax identification number the funds are held, and the date(s) of the initial deposit in a bank and of any transfer;</w:t>
+      </w:r>
+    </w:p>
+    <w:p>
+      <w:pPr>
+        <w:pStyle w:val="BodyText"/>
+        <w:numPr>
+          <w:ilvl w:val="1"/>
+          <w:numId w:val="8"/>
+        </w:numPr>
+        <w:spacing w:after="144"/>
+        <w:contextualSpacing/>
+      </w:pPr>
+      <w:r>
         <w:t>Whether the security deposit has at all times been kept in a separate escrow account protected from creditors, and the facts on which you base your response;</w:t>
       </w:r>
     </w:p>
@@ -3343,7 +3347,7 @@
         <w:pStyle w:val="BodyText"/>
         <w:numPr>
           <w:ilvl w:val="1"/>
-          <w:numId w:val="3"/>
+          <w:numId w:val="8"/>
         </w:numPr>
         <w:spacing w:after="144"/>
         <w:contextualSpacing/>
@@ -3368,7 +3372,7 @@
         <w:pStyle w:val="BodyText"/>
         <w:numPr>
           <w:ilvl w:val="1"/>
-          <w:numId w:val="3"/>
+          <w:numId w:val="8"/>
         </w:numPr>
         <w:spacing w:after="144"/>
         <w:contextualSpacing/>
@@ -3436,7 +3440,7 @@
         <w:pStyle w:val="BodyText"/>
         <w:numPr>
           <w:ilvl w:val="0"/>
-          <w:numId w:val="3"/>
+          <w:numId w:val="8"/>
         </w:numPr>
         <w:spacing w:after="144"/>
         <w:contextualSpacing/>
@@ -3462,7 +3466,7 @@
         <w:pStyle w:val="BodyText"/>
         <w:numPr>
           <w:ilvl w:val="0"/>
-          <w:numId w:val="3"/>
+          <w:numId w:val="8"/>
         </w:numPr>
         <w:spacing w:after="144"/>
         <w:contextualSpacing/>
@@ -3486,7 +3490,7 @@
         <w:pStyle w:val="BodyText"/>
         <w:numPr>
           <w:ilvl w:val="0"/>
-          <w:numId w:val="3"/>
+          <w:numId w:val="8"/>
         </w:numPr>
         <w:spacing w:after="144"/>
         <w:contextualSpacing/>
@@ -3512,7 +3516,7 @@
         <w:pStyle w:val="BodyText"/>
         <w:numPr>
           <w:ilvl w:val="0"/>
-          <w:numId w:val="3"/>
+          <w:numId w:val="8"/>
         </w:numPr>
         <w:spacing w:after="144"/>
         <w:contextualSpacing/>
@@ -3536,7 +3540,7 @@
         <w:pStyle w:val="BodyText"/>
         <w:numPr>
           <w:ilvl w:val="0"/>
-          <w:numId w:val="3"/>
+          <w:numId w:val="8"/>
         </w:numPr>
         <w:spacing w:after="144"/>
         <w:contextualSpacing/>
@@ -3562,7 +3566,7 @@
         <w:pStyle w:val="BodyText"/>
         <w:numPr>
           <w:ilvl w:val="0"/>
-          <w:numId w:val="3"/>
+          <w:numId w:val="8"/>
         </w:numPr>
         <w:spacing w:after="144"/>
         <w:contextualSpacing/>
@@ -3586,7 +3590,7 @@
         <w:pStyle w:val="BodyText"/>
         <w:numPr>
           <w:ilvl w:val="0"/>
-          <w:numId w:val="3"/>
+          <w:numId w:val="8"/>
         </w:numPr>
         <w:spacing w:after="144"/>
         <w:contextualSpacing/>
@@ -3612,7 +3616,7 @@
         <w:pStyle w:val="BodyText"/>
         <w:numPr>
           <w:ilvl w:val="0"/>
-          <w:numId w:val="3"/>
+          <w:numId w:val="8"/>
         </w:numPr>
         <w:spacing w:after="144"/>
         <w:contextualSpacing/>
@@ -3687,7 +3691,7 @@
         <w:pStyle w:val="BodyText"/>
         <w:numPr>
           <w:ilvl w:val="0"/>
-          <w:numId w:val="3"/>
+          <w:numId w:val="8"/>
         </w:numPr>
         <w:spacing w:after="144"/>
         <w:contextualSpacing/>
@@ -3713,7 +3717,7 @@
         <w:pStyle w:val="BodyText"/>
         <w:numPr>
           <w:ilvl w:val="0"/>
-          <w:numId w:val="3"/>
+          <w:numId w:val="8"/>
         </w:numPr>
         <w:spacing w:after="144"/>
         <w:contextualSpacing/>
@@ -3738,7 +3742,7 @@
         <w:pStyle w:val="BodyText"/>
         <w:numPr>
           <w:ilvl w:val="1"/>
-          <w:numId w:val="3"/>
+          <w:numId w:val="8"/>
         </w:numPr>
         <w:spacing w:after="144"/>
         <w:contextualSpacing/>
@@ -3752,7 +3756,7 @@
         <w:pStyle w:val="BodyText"/>
         <w:numPr>
           <w:ilvl w:val="1"/>
-          <w:numId w:val="3"/>
+          <w:numId w:val="8"/>
         </w:numPr>
         <w:spacing w:after="144"/>
         <w:contextualSpacing/>
@@ -3766,7 +3770,7 @@
         <w:pStyle w:val="BodyText"/>
         <w:numPr>
           <w:ilvl w:val="1"/>
-          <w:numId w:val="3"/>
+          <w:numId w:val="8"/>
         </w:numPr>
         <w:spacing w:after="144"/>
         <w:contextualSpacing/>
@@ -3790,7 +3794,7 @@
         <w:pStyle w:val="BodyText"/>
         <w:numPr>
           <w:ilvl w:val="0"/>
-          <w:numId w:val="3"/>
+          <w:numId w:val="8"/>
         </w:numPr>
         <w:spacing w:after="144"/>
         <w:contextualSpacing/>
@@ -3816,7 +3820,7 @@
         <w:pStyle w:val="BodyText"/>
         <w:numPr>
           <w:ilvl w:val="0"/>
-          <w:numId w:val="3"/>
+          <w:numId w:val="8"/>
         </w:numPr>
         <w:spacing w:after="144"/>
         <w:contextualSpacing/>
@@ -3830,7 +3834,7 @@
         <w:pStyle w:val="BodyText"/>
         <w:numPr>
           <w:ilvl w:val="1"/>
-          <w:numId w:val="3"/>
+          <w:numId w:val="8"/>
         </w:numPr>
         <w:spacing w:after="144"/>
         <w:contextualSpacing/>
@@ -3844,7 +3848,7 @@
         <w:pStyle w:val="BodyText"/>
         <w:numPr>
           <w:ilvl w:val="1"/>
-          <w:numId w:val="3"/>
+          <w:numId w:val="8"/>
         </w:numPr>
         <w:spacing w:after="144"/>
         <w:contextualSpacing/>
@@ -3858,7 +3862,7 @@
         <w:pStyle w:val="BodyText"/>
         <w:numPr>
           <w:ilvl w:val="1"/>
-          <w:numId w:val="3"/>
+          <w:numId w:val="8"/>
         </w:numPr>
         <w:spacing w:after="144"/>
         <w:contextualSpacing/>
@@ -3930,7 +3934,7 @@
         <w:pStyle w:val="BodyText"/>
         <w:numPr>
           <w:ilvl w:val="0"/>
-          <w:numId w:val="3"/>
+          <w:numId w:val="8"/>
         </w:numPr>
         <w:spacing w:after="144"/>
         <w:contextualSpacing/>
@@ -3956,7 +3960,7 @@
         <w:pStyle w:val="BodyText"/>
         <w:numPr>
           <w:ilvl w:val="0"/>
-          <w:numId w:val="3"/>
+          <w:numId w:val="8"/>
         </w:numPr>
         <w:spacing w:after="144"/>
         <w:contextualSpacing/>
@@ -3980,7 +3984,7 @@
         <w:pStyle w:val="BodyText"/>
         <w:numPr>
           <w:ilvl w:val="0"/>
-          <w:numId w:val="3"/>
+          <w:numId w:val="8"/>
         </w:numPr>
         <w:spacing w:after="144"/>
         <w:contextualSpacing/>
@@ -4006,7 +4010,7 @@
         <w:pStyle w:val="BodyText"/>
         <w:numPr>
           <w:ilvl w:val="0"/>
-          <w:numId w:val="3"/>
+          <w:numId w:val="8"/>
         </w:numPr>
         <w:spacing w:after="144"/>
         <w:contextualSpacing/>
@@ -4020,7 +4024,7 @@
         <w:pStyle w:val="BodyText"/>
         <w:numPr>
           <w:ilvl w:val="1"/>
-          <w:numId w:val="3"/>
+          <w:numId w:val="8"/>
         </w:numPr>
         <w:spacing w:after="144"/>
         <w:contextualSpacing/>
@@ -4034,7 +4038,7 @@
         <w:pStyle w:val="BodyText"/>
         <w:numPr>
           <w:ilvl w:val="1"/>
-          <w:numId w:val="3"/>
+          <w:numId w:val="8"/>
         </w:numPr>
         <w:spacing w:after="144"/>
         <w:contextualSpacing/>
@@ -4048,7 +4052,7 @@
         <w:pStyle w:val="BodyText"/>
         <w:numPr>
           <w:ilvl w:val="1"/>
-          <w:numId w:val="3"/>
+          <w:numId w:val="8"/>
         </w:numPr>
         <w:spacing w:after="144"/>
         <w:contextualSpacing/>
@@ -4072,7 +4076,7 @@
         <w:pStyle w:val="BodyText"/>
         <w:numPr>
           <w:ilvl w:val="0"/>
-          <w:numId w:val="3"/>
+          <w:numId w:val="8"/>
         </w:numPr>
         <w:spacing w:after="144"/>
         <w:contextualSpacing/>
@@ -4098,7 +4102,7 @@
         <w:pStyle w:val="BodyText"/>
         <w:numPr>
           <w:ilvl w:val="0"/>
-          <w:numId w:val="3"/>
+          <w:numId w:val="8"/>
         </w:numPr>
         <w:spacing w:after="144"/>
         <w:contextualSpacing/>
@@ -4122,7 +4126,7 @@
         <w:pStyle w:val="BodyText"/>
         <w:numPr>
           <w:ilvl w:val="0"/>
-          <w:numId w:val="3"/>
+          <w:numId w:val="8"/>
         </w:numPr>
         <w:spacing w:after="144"/>
         <w:contextualSpacing/>
@@ -4148,7 +4152,7 @@
         <w:pStyle w:val="BodyText"/>
         <w:numPr>
           <w:ilvl w:val="0"/>
-          <w:numId w:val="3"/>
+          <w:numId w:val="8"/>
         </w:numPr>
         <w:spacing w:after="144"/>
         <w:contextualSpacing/>
@@ -4162,11 +4166,400 @@
       <w:pPr>
         <w:pStyle w:val="BodyText"/>
         <w:spacing w:after="144"/>
-        <w:contextualSpacing/>
       </w:pPr>
       <w:r>
         <w:t>{%p endif %}</w:t>
       </w:r>
+    </w:p>
+    <w:p>
+      <w:pPr>
+        <w:pStyle w:val="BodyText"/>
+        <w:spacing w:after="144"/>
+      </w:pPr>
+    </w:p>
+    <w:p>
+      <w:pPr>
+        <w:pStyle w:val="BodyText"/>
+        <w:spacing w:after="144"/>
+      </w:pPr>
+      <w:r>
+        <w:t>{%p if ints.any_in_category("CARES") %}</w:t>
+      </w:r>
+    </w:p>
+    <w:p>
+      <w:pPr>
+        <w:pStyle w:val="BodyText"/>
+        <w:spacing w:after="144"/>
+        <w:jc w:val="center"/>
+        <w:rPr>
+          <w:rFonts w:eastAsia="Times New Roman" w:cs="Times New Roman"/>
+          <w:b/>
+          <w:bCs/>
+        </w:rPr>
+      </w:pPr>
+      <w:r>
+        <w:rPr>
+          <w:rFonts w:eastAsia="Times New Roman" w:cs="Times New Roman"/>
+          <w:b/>
+          <w:bCs/>
+        </w:rPr>
+        <w:t>CARES Act and CDC Order</w:t>
+      </w:r>
+    </w:p>
+    <w:p>
+      <w:pPr>
+        <w:spacing w:after="144"/>
+        <w:jc w:val="center"/>
+        <w:rPr>
+          <w:rFonts w:eastAsia="Times New Roman" w:cs="Times New Roman"/>
+        </w:rPr>
+      </w:pPr>
+    </w:p>
+    <w:p>
+      <w:pPr>
+        <w:pStyle w:val="ListParagraph"/>
+        <w:numPr>
+          <w:ilvl w:val="0"/>
+          <w:numId w:val="8"/>
+        </w:numPr>
+        <w:spacing w:after="144"/>
+        <w:rPr>
+          <w:rFonts w:eastAsia="Times New Roman" w:cs="Times New Roman"/>
+        </w:rPr>
+      </w:pPr>
+      <w:r>
+        <w:t>{%p if ints.get('cares_assistance',DAEmpty()).checked %}</w:t>
+      </w:r>
+    </w:p>
+    <w:p>
+      <w:pPr>
+        <w:pStyle w:val="ListParagraph"/>
+        <w:numPr>
+          <w:ilvl w:val="0"/>
+          <w:numId w:val="8"/>
+        </w:numPr>
+        <w:spacing w:after="144"/>
+        <w:rPr>
+          <w:rFonts w:eastAsia="Times New Roman" w:cs="Times New Roman"/>
+        </w:rPr>
+      </w:pPr>
+      <w:r>
+        <w:rPr>
+          <w:rFonts w:eastAsia="Times New Roman" w:cs="Times New Roman"/>
+          <w:szCs w:val="24"/>
+        </w:rPr>
+        <w:t>If you receive any government assistance (including but not limited to low-interest loans, rental or mortgage subsidies, HOME, and tax credits) for any of the apartments in the building or development where the apartment is located, please state the name of the government assistance program and the addresses covered by said program.</w:t>
+      </w:r>
+    </w:p>
+    <w:p>
+      <w:pPr>
+        <w:pStyle w:val="ListParagraph"/>
+        <w:numPr>
+          <w:ilvl w:val="0"/>
+          <w:numId w:val="8"/>
+        </w:numPr>
+        <w:spacing w:after="144"/>
+        <w:rPr>
+          <w:rFonts w:eastAsia="Times New Roman" w:cs="Times New Roman"/>
+        </w:rPr>
+      </w:pPr>
+      <w:r>
+        <w:rPr>
+          <w:rFonts w:eastAsia="Times New Roman" w:cs="Times New Roman"/>
+        </w:rPr>
+        <w:t>{%p endif %}</w:t>
+      </w:r>
+    </w:p>
+    <w:p>
+      <w:pPr>
+        <w:rPr>
+          <w:rFonts w:eastAsia="Times New Roman" w:cs="Times New Roman"/>
+        </w:rPr>
+      </w:pPr>
+    </w:p>
+    <w:p>
+      <w:pPr>
+        <w:pStyle w:val="ListParagraph"/>
+        <w:numPr>
+          <w:ilvl w:val="0"/>
+          <w:numId w:val="8"/>
+        </w:numPr>
+        <w:rPr>
+          <w:rFonts w:eastAsia="Times New Roman" w:cs="Times New Roman"/>
+        </w:rPr>
+      </w:pPr>
+      <w:r>
+        <w:t>{%p if ints.get('cares_voucher',DAEmpty()).checked %}</w:t>
+      </w:r>
+    </w:p>
+    <w:p>
+      <w:pPr>
+        <w:pStyle w:val="ListParagraph"/>
+        <w:numPr>
+          <w:ilvl w:val="0"/>
+          <w:numId w:val="8"/>
+        </w:numPr>
+        <w:rPr>
+          <w:rFonts w:eastAsia="Times New Roman" w:cs="Times New Roman"/>
+        </w:rPr>
+      </w:pPr>
+      <w:r>
+        <w:rPr>
+          <w:rFonts w:eastAsia="Times New Roman" w:cs="Times New Roman"/>
+          <w:szCs w:val="24"/>
+        </w:rPr>
+        <w:t>Please state whether there is any tenant in the building with a tenant-based Section 8 voucher (a) at the present time and (b) at any time since March 27, 2020.</w:t>
+      </w:r>
+    </w:p>
+    <w:p>
+      <w:pPr>
+        <w:pStyle w:val="ListParagraph"/>
+        <w:numPr>
+          <w:ilvl w:val="0"/>
+          <w:numId w:val="8"/>
+        </w:numPr>
+        <w:rPr>
+          <w:rFonts w:eastAsia="Times New Roman" w:cs="Times New Roman"/>
+        </w:rPr>
+      </w:pPr>
+      <w:r>
+        <w:rPr>
+          <w:rFonts w:eastAsia="Times New Roman" w:cs="Times New Roman"/>
+        </w:rPr>
+        <w:t>{%p endif %}</w:t>
+      </w:r>
+    </w:p>
+    <w:p>
+      <w:pPr>
+        <w:rPr>
+          <w:rFonts w:eastAsia="Times New Roman" w:cs="Times New Roman"/>
+        </w:rPr>
+      </w:pPr>
+    </w:p>
+    <w:p>
+      <w:pPr>
+        <w:pStyle w:val="ListParagraph"/>
+        <w:numPr>
+          <w:ilvl w:val="0"/>
+          <w:numId w:val="8"/>
+        </w:numPr>
+        <w:rPr>
+          <w:rFonts w:eastAsia="Times New Roman" w:cs="Times New Roman"/>
+          <w:szCs w:val="24"/>
+        </w:rPr>
+      </w:pPr>
+      <w:r>
+        <w:t>{%p if ints.get('cares_mortgage',DAEmpty()).checked %}</w:t>
+      </w:r>
+    </w:p>
+    <w:p>
+      <w:pPr>
+        <w:pStyle w:val="ListParagraph"/>
+        <w:numPr>
+          <w:ilvl w:val="0"/>
+          <w:numId w:val="8"/>
+        </w:numPr>
+        <w:rPr>
+          <w:rFonts w:eastAsia="Times New Roman" w:cs="Times New Roman"/>
+          <w:szCs w:val="24"/>
+        </w:rPr>
+      </w:pPr>
+      <w:r>
+        <w:rPr>
+          <w:rFonts w:eastAsia="Times New Roman" w:cs="Times New Roman"/>
+          <w:szCs w:val="24"/>
+        </w:rPr>
+        <w:t>If the building is subject to a mortgage, please state whether it is a federally backed mortgage and whether you have obtained forbearance on your mortgage, and if so, for what time period.</w:t>
+      </w:r>
+    </w:p>
+    <w:p>
+      <w:pPr>
+        <w:pStyle w:val="ListParagraph"/>
+        <w:numPr>
+          <w:ilvl w:val="0"/>
+          <w:numId w:val="8"/>
+        </w:numPr>
+        <w:rPr>
+          <w:rFonts w:eastAsia="Times New Roman" w:cs="Times New Roman"/>
+          <w:szCs w:val="24"/>
+        </w:rPr>
+      </w:pPr>
+      <w:r>
+        <w:rPr>
+          <w:rFonts w:eastAsia="Times New Roman" w:cs="Times New Roman"/>
+        </w:rPr>
+        <w:t>{%p endif %}</w:t>
+      </w:r>
+    </w:p>
+    <w:p>
+      <w:pPr>
+        <w:rPr>
+          <w:rFonts w:eastAsia="Times New Roman" w:cs="Times New Roman"/>
+        </w:rPr>
+      </w:pPr>
+    </w:p>
+    <w:p>
+      <w:pPr>
+        <w:pStyle w:val="ListParagraph"/>
+        <w:numPr>
+          <w:ilvl w:val="0"/>
+          <w:numId w:val="8"/>
+        </w:numPr>
+        <w:rPr>
+          <w:rFonts w:eastAsia="Times New Roman" w:cs="Times New Roman"/>
+          <w:szCs w:val="24"/>
+        </w:rPr>
+      </w:pPr>
+      <w:r>
+        <w:t>{%p if ints.get('cares_declaration',DAEmpty()).checked %}</w:t>
+      </w:r>
+    </w:p>
+    <w:p>
+      <w:pPr>
+        <w:pStyle w:val="ListParagraph"/>
+        <w:numPr>
+          <w:ilvl w:val="0"/>
+          <w:numId w:val="8"/>
+        </w:numPr>
+        <w:rPr>
+          <w:rFonts w:eastAsia="Times New Roman" w:cs="Times New Roman"/>
+          <w:szCs w:val="24"/>
+        </w:rPr>
+      </w:pPr>
+      <w:r>
+        <w:rPr>
+          <w:rFonts w:eastAsia="Times New Roman" w:cs="Times New Roman"/>
+          <w:szCs w:val="24"/>
+        </w:rPr>
+        <w:t>If the tenant sent you a signed Declaration or any other document related to the Centers for Disease Control and Prevention (CDC) order relating to the Temporary Halt in Residential Evictions to Prevent the Further Spread of COVID-19, please state the date received and manner you received it.</w:t>
+      </w:r>
+    </w:p>
+    <w:p>
+      <w:pPr>
+        <w:pStyle w:val="ListParagraph"/>
+        <w:numPr>
+          <w:ilvl w:val="0"/>
+          <w:numId w:val="8"/>
+        </w:numPr>
+        <w:rPr>
+          <w:rFonts w:eastAsia="Times New Roman" w:cs="Times New Roman"/>
+          <w:szCs w:val="24"/>
+        </w:rPr>
+      </w:pPr>
+      <w:r>
+        <w:rPr>
+          <w:rFonts w:eastAsia="Times New Roman" w:cs="Times New Roman"/>
+        </w:rPr>
+        <w:t>{%p endif %}</w:t>
+      </w:r>
+    </w:p>
+    <w:p>
+      <w:pPr>
+        <w:rPr>
+          <w:rFonts w:eastAsia="Times New Roman" w:cs="Times New Roman"/>
+        </w:rPr>
+      </w:pPr>
+    </w:p>
+    <w:p>
+      <w:pPr>
+        <w:pStyle w:val="ListParagraph"/>
+        <w:numPr>
+          <w:ilvl w:val="0"/>
+          <w:numId w:val="8"/>
+        </w:numPr>
+        <w:rPr>
+          <w:rFonts w:eastAsia="Times New Roman" w:cs="Times New Roman"/>
+          <w:szCs w:val="24"/>
+        </w:rPr>
+      </w:pPr>
+      <w:r>
+        <w:t>{%p if ints.get('cares_declaration_admit_or_deny',DAEmpty()).checked %}</w:t>
+      </w:r>
+    </w:p>
+    <w:p>
+      <w:pPr>
+        <w:pStyle w:val="ListParagraph"/>
+        <w:numPr>
+          <w:ilvl w:val="0"/>
+          <w:numId w:val="8"/>
+        </w:numPr>
+        <w:rPr>
+          <w:rFonts w:eastAsia="Times New Roman" w:cs="Times New Roman"/>
+          <w:szCs w:val="24"/>
+        </w:rPr>
+      </w:pPr>
+      <w:r>
+        <w:rPr>
+          <w:rFonts w:eastAsia="Times New Roman" w:cs="Times New Roman"/>
+          <w:szCs w:val="24"/>
+        </w:rPr>
+        <w:t xml:space="preserve">If the tenant sent you a signed Declaration or any other document related to the CDC order relation to the Temporary Halt in Residential Evictions to Prevent the Further Spread of COVID-19, please state whether you contest the validity of the statements contained in the Declaration, and if so, please state which statements you contest </w:t>
+      </w:r>
+      <w:r>
+        <w:rPr>
+          <w:rFonts w:eastAsia="Times New Roman" w:cs="Times New Roman"/>
+          <w:szCs w:val="24"/>
+        </w:rPr>
+        <w:t xml:space="preserve">and </w:t>
+      </w:r>
+      <w:r>
+        <w:rPr>
+          <w:rFonts w:eastAsia="Times New Roman" w:cs="Times New Roman"/>
+          <w:szCs w:val="24"/>
+        </w:rPr>
+        <w:t>on what basis, evidence, and/or information.</w:t>
+      </w:r>
+    </w:p>
+    <w:p>
+      <w:pPr>
+        <w:pStyle w:val="ListParagraph"/>
+        <w:numPr>
+          <w:ilvl w:val="0"/>
+          <w:numId w:val="8"/>
+        </w:numPr>
+        <w:rPr>
+          <w:rFonts w:eastAsia="Times New Roman" w:cs="Times New Roman"/>
+          <w:szCs w:val="24"/>
+        </w:rPr>
+      </w:pPr>
+      <w:r>
+        <w:rPr>
+          <w:rFonts w:eastAsia="Times New Roman" w:cs="Times New Roman"/>
+        </w:rPr>
+        <w:t>{%p endif %}</w:t>
+      </w:r>
+    </w:p>
+    <w:p>
+      <w:pPr>
+        <w:ind w:left="900" w:hanging="900"/>
+        <w:rPr>
+          <w:rFonts w:eastAsia="Times New Roman" w:cs="Times New Roman"/>
+        </w:rPr>
+      </w:pPr>
+      <w:r>
+        <w:rPr>
+          <w:rFonts w:eastAsia="Times New Roman" w:cs="Times New Roman"/>
+        </w:rPr>
+        <w:t>{%p endif %}</w:t>
+      </w:r>
+    </w:p>
+    <w:p>
+      <w:pPr>
+        <w:ind w:left="900" w:hanging="900"/>
+        <w:rPr>
+          <w:rFonts w:ascii="Garamond" w:eastAsia="Garamond" w:hAnsi="Garamond" w:cs="Garamond"/>
+        </w:rPr>
+      </w:pPr>
+    </w:p>
+    <w:p>
+      <w:pPr>
+        <w:pStyle w:val="BodyText"/>
+        <w:spacing w:after="144"/>
+        <w:rPr>
+          <w:b/>
+          <w:bCs/>
+        </w:rPr>
+      </w:pPr>
     </w:p>
     <w:p>
       <w:pPr>
@@ -4183,6 +4576,7 @@
           <w:sz w:val="24"/>
           <w:szCs w:val="24"/>
         </w:rPr>
+        <w:lastRenderedPageBreak/>
         <w:t>{%p if ints.any_in_category("Other") %}</w:t>
       </w:r>
     </w:p>
@@ -4217,7 +4611,7 @@
         <w:pStyle w:val="BodyText"/>
         <w:numPr>
           <w:ilvl w:val="0"/>
-          <w:numId w:val="3"/>
+          <w:numId w:val="8"/>
         </w:numPr>
         <w:spacing w:after="144"/>
         <w:contextualSpacing/>
@@ -4243,7 +4637,7 @@
         <w:pStyle w:val="BodyText"/>
         <w:numPr>
           <w:ilvl w:val="0"/>
-          <w:numId w:val="3"/>
+          <w:numId w:val="8"/>
         </w:numPr>
         <w:spacing w:after="144"/>
         <w:contextualSpacing/>
@@ -4267,7 +4661,7 @@
         <w:pStyle w:val="BodyText"/>
         <w:numPr>
           <w:ilvl w:val="0"/>
-          <w:numId w:val="3"/>
+          <w:numId w:val="8"/>
         </w:numPr>
         <w:spacing w:after="144"/>
         <w:contextualSpacing/>
@@ -4293,21 +4687,45 @@
         <w:pStyle w:val="BodyText"/>
         <w:numPr>
           <w:ilvl w:val="0"/>
-          <w:numId w:val="3"/>
-        </w:numPr>
-        <w:spacing w:after="144"/>
-        <w:contextualSpacing/>
-      </w:pPr>
-      <w:r>
-        <w:t>If the tenant or any agency or person asked you to accept a subsidy or other financial assistance for the tenancy (for example, Section 8) or to fill out any forms related to such assistance for a housing authority or other agency, please describe such request in detail, including, but not limited to:</w:t>
-      </w:r>
-    </w:p>
-    <w:p>
-      <w:pPr>
-        <w:pStyle w:val="BodyText"/>
-        <w:numPr>
-          <w:ilvl w:val="1"/>
-          <w:numId w:val="3"/>
+          <w:numId w:val="8"/>
+        </w:numPr>
+        <w:spacing w:after="144"/>
+        <w:contextualSpacing/>
+        <w:rPr>
+          <w:rFonts w:eastAsia="Times New Roman" w:cs="Times New Roman"/>
+        </w:rPr>
+      </w:pPr>
+      <w:r>
+        <w:t>If the tenant or any agency or person asked you to accept a subsidy or other financial assistance for the tenancy (for example, Sectio</w:t>
+      </w:r>
+      <w:r>
+        <w:rPr>
+          <w:rFonts w:eastAsia="Times New Roman" w:cs="Times New Roman"/>
+        </w:rPr>
+        <w:t>n 8</w:t>
+      </w:r>
+      <w:r>
+        <w:rPr>
+          <w:rFonts w:eastAsia="Times New Roman" w:cs="Times New Roman"/>
+        </w:rPr>
+        <w:t>, or rental assistance from any source</w:t>
+      </w:r>
+      <w:r>
+        <w:t xml:space="preserve">) or to fill out any forms related to such assistance for a housing authority or other </w:t>
+      </w:r>
+      <w:r>
+        <w:t xml:space="preserve">government or private </w:t>
+      </w:r>
+      <w:r>
+        <w:t>agency, please describe such request in detail, including, but not limited to:</w:t>
+      </w:r>
+    </w:p>
+    <w:p>
+      <w:pPr>
+        <w:pStyle w:val="BodyText"/>
+        <w:numPr>
+          <w:ilvl w:val="1"/>
+          <w:numId w:val="8"/>
         </w:numPr>
         <w:spacing w:after="144"/>
         <w:contextualSpacing/>
@@ -4321,7 +4739,7 @@
         <w:pStyle w:val="BodyText"/>
         <w:numPr>
           <w:ilvl w:val="1"/>
-          <w:numId w:val="3"/>
+          <w:numId w:val="8"/>
         </w:numPr>
         <w:spacing w:after="144"/>
         <w:contextualSpacing/>
@@ -4335,7 +4753,7 @@
         <w:pStyle w:val="BodyText"/>
         <w:numPr>
           <w:ilvl w:val="1"/>
-          <w:numId w:val="3"/>
+          <w:numId w:val="8"/>
         </w:numPr>
         <w:spacing w:after="144"/>
         <w:contextualSpacing/>
@@ -4349,7 +4767,7 @@
         <w:pStyle w:val="BodyText"/>
         <w:numPr>
           <w:ilvl w:val="1"/>
-          <w:numId w:val="3"/>
+          <w:numId w:val="8"/>
         </w:numPr>
         <w:spacing w:after="144"/>
         <w:contextualSpacing/>
@@ -4373,7 +4791,7 @@
         <w:pStyle w:val="BodyText"/>
         <w:numPr>
           <w:ilvl w:val="0"/>
-          <w:numId w:val="3"/>
+          <w:numId w:val="8"/>
         </w:numPr>
         <w:spacing w:after="144"/>
         <w:contextualSpacing/>
@@ -4399,7 +4817,7 @@
         <w:pStyle w:val="BodyText"/>
         <w:numPr>
           <w:ilvl w:val="0"/>
-          <w:numId w:val="3"/>
+          <w:numId w:val="8"/>
         </w:numPr>
         <w:spacing w:after="144"/>
         <w:contextualSpacing/>
@@ -4423,7 +4841,7 @@
         <w:pStyle w:val="BodyText"/>
         <w:numPr>
           <w:ilvl w:val="0"/>
-          <w:numId w:val="3"/>
+          <w:numId w:val="8"/>
         </w:numPr>
         <w:spacing w:after="144"/>
         <w:contextualSpacing/>
@@ -4449,7 +4867,7 @@
         <w:pStyle w:val="BodyText"/>
         <w:numPr>
           <w:ilvl w:val="0"/>
-          <w:numId w:val="3"/>
+          <w:numId w:val="8"/>
         </w:numPr>
         <w:spacing w:after="144"/>
         <w:contextualSpacing/>
@@ -4463,7 +4881,7 @@
         <w:pStyle w:val="BodyText"/>
         <w:numPr>
           <w:ilvl w:val="0"/>
-          <w:numId w:val="3"/>
+          <w:numId w:val="8"/>
         </w:numPr>
         <w:spacing w:after="144"/>
         <w:contextualSpacing/>
@@ -4487,7 +4905,7 @@
         <w:pStyle w:val="BodyText"/>
         <w:numPr>
           <w:ilvl w:val="0"/>
-          <w:numId w:val="3"/>
+          <w:numId w:val="8"/>
         </w:numPr>
         <w:spacing w:after="144"/>
         <w:contextualSpacing/>
@@ -4513,7 +4931,7 @@
         <w:pStyle w:val="BodyText"/>
         <w:numPr>
           <w:ilvl w:val="0"/>
-          <w:numId w:val="3"/>
+          <w:numId w:val="8"/>
         </w:numPr>
         <w:spacing w:after="144"/>
         <w:contextualSpacing/>
@@ -4527,7 +4945,7 @@
         <w:pStyle w:val="BodyText"/>
         <w:numPr>
           <w:ilvl w:val="1"/>
-          <w:numId w:val="3"/>
+          <w:numId w:val="8"/>
         </w:numPr>
         <w:spacing w:after="144"/>
         <w:contextualSpacing/>
@@ -4541,7 +4959,7 @@
         <w:pStyle w:val="BodyText"/>
         <w:numPr>
           <w:ilvl w:val="1"/>
-          <w:numId w:val="3"/>
+          <w:numId w:val="8"/>
         </w:numPr>
         <w:spacing w:after="144"/>
         <w:contextualSpacing/>
@@ -4565,13 +4983,12 @@
         <w:pStyle w:val="BodyText"/>
         <w:numPr>
           <w:ilvl w:val="0"/>
-          <w:numId w:val="3"/>
-        </w:numPr>
-        <w:spacing w:after="144"/>
-        <w:contextualSpacing/>
-      </w:pPr>
-      <w:r>
-        <w:lastRenderedPageBreak/>
+          <w:numId w:val="8"/>
+        </w:numPr>
+        <w:spacing w:after="144"/>
+        <w:contextualSpacing/>
+      </w:pPr>
+      <w:r>
         <w:t>{%p for interrogatory in other_ints %}</w:t>
       </w:r>
     </w:p>
@@ -4580,7 +4997,7 @@
         <w:pStyle w:val="BodyText"/>
         <w:numPr>
           <w:ilvl w:val="0"/>
-          <w:numId w:val="3"/>
+          <w:numId w:val="8"/>
         </w:numPr>
         <w:spacing w:after="144"/>
         <w:contextualSpacing/>
@@ -4594,7 +5011,7 @@
         <w:pStyle w:val="BodyText"/>
         <w:numPr>
           <w:ilvl w:val="0"/>
-          <w:numId w:val="3"/>
+          <w:numId w:val="8"/>
         </w:numPr>
         <w:spacing w:after="144"/>
         <w:contextualSpacing/>
@@ -4672,7 +5089,7 @@
         <w:pStyle w:val="BodyText"/>
         <w:numPr>
           <w:ilvl w:val="0"/>
-          <w:numId w:val="4"/>
+          <w:numId w:val="9"/>
         </w:numPr>
       </w:pPr>
       <w:r>
@@ -4696,7 +5113,7 @@
         <w:pStyle w:val="BodyText"/>
         <w:numPr>
           <w:ilvl w:val="0"/>
-          <w:numId w:val="4"/>
+          <w:numId w:val="9"/>
         </w:numPr>
       </w:pPr>
       <w:r>
@@ -4716,7 +5133,7 @@
         <w:pStyle w:val="BodyText"/>
         <w:numPr>
           <w:ilvl w:val="0"/>
-          <w:numId w:val="4"/>
+          <w:numId w:val="9"/>
         </w:numPr>
       </w:pPr>
       <w:r>
@@ -4740,7 +5157,7 @@
         <w:pStyle w:val="BodyText"/>
         <w:numPr>
           <w:ilvl w:val="0"/>
-          <w:numId w:val="4"/>
+          <w:numId w:val="9"/>
         </w:numPr>
       </w:pPr>
       <w:r>
@@ -4760,7 +5177,7 @@
         <w:pStyle w:val="BodyText"/>
         <w:numPr>
           <w:ilvl w:val="0"/>
-          <w:numId w:val="4"/>
+          <w:numId w:val="9"/>
         </w:numPr>
       </w:pPr>
       <w:r>
@@ -4772,7 +5189,7 @@
         <w:pStyle w:val="BodyText"/>
         <w:numPr>
           <w:ilvl w:val="0"/>
-          <w:numId w:val="4"/>
+          <w:numId w:val="9"/>
         </w:numPr>
       </w:pPr>
       <w:r>
@@ -4796,7 +5213,7 @@
         <w:pStyle w:val="BodyText"/>
         <w:numPr>
           <w:ilvl w:val="0"/>
-          <w:numId w:val="4"/>
+          <w:numId w:val="9"/>
         </w:numPr>
       </w:pPr>
       <w:r>
@@ -4816,7 +5233,7 @@
         <w:pStyle w:val="BodyText"/>
         <w:numPr>
           <w:ilvl w:val="0"/>
-          <w:numId w:val="4"/>
+          <w:numId w:val="9"/>
         </w:numPr>
       </w:pPr>
       <w:r>
@@ -4840,7 +5257,7 @@
         <w:pStyle w:val="BodyText"/>
         <w:numPr>
           <w:ilvl w:val="0"/>
-          <w:numId w:val="4"/>
+          <w:numId w:val="9"/>
         </w:numPr>
       </w:pPr>
       <w:r>
@@ -4860,7 +5277,7 @@
         <w:pStyle w:val="BodyText"/>
         <w:numPr>
           <w:ilvl w:val="0"/>
-          <w:numId w:val="4"/>
+          <w:numId w:val="9"/>
         </w:numPr>
       </w:pPr>
       <w:r>
@@ -4884,7 +5301,7 @@
         <w:pStyle w:val="BodyText"/>
         <w:numPr>
           <w:ilvl w:val="0"/>
-          <w:numId w:val="4"/>
+          <w:numId w:val="9"/>
         </w:numPr>
       </w:pPr>
       <w:r>
@@ -4896,7 +5313,7 @@
         <w:pStyle w:val="BodyText"/>
         <w:numPr>
           <w:ilvl w:val="1"/>
-          <w:numId w:val="4"/>
+          <w:numId w:val="9"/>
         </w:numPr>
         <w:spacing w:after="144"/>
         <w:contextualSpacing/>
@@ -4910,7 +5327,7 @@
         <w:pStyle w:val="BodyText"/>
         <w:numPr>
           <w:ilvl w:val="1"/>
-          <w:numId w:val="4"/>
+          <w:numId w:val="9"/>
         </w:numPr>
         <w:spacing w:after="144"/>
         <w:contextualSpacing/>
@@ -4924,7 +5341,7 @@
         <w:pStyle w:val="BodyText"/>
         <w:numPr>
           <w:ilvl w:val="1"/>
-          <w:numId w:val="4"/>
+          <w:numId w:val="9"/>
         </w:numPr>
         <w:spacing w:after="144"/>
         <w:contextualSpacing/>
@@ -4938,7 +5355,7 @@
         <w:pStyle w:val="BodyText"/>
         <w:numPr>
           <w:ilvl w:val="1"/>
-          <w:numId w:val="4"/>
+          <w:numId w:val="9"/>
         </w:numPr>
         <w:spacing w:after="144"/>
         <w:contextualSpacing/>
@@ -4960,7 +5377,7 @@
         <w:pStyle w:val="BodyText"/>
         <w:numPr>
           <w:ilvl w:val="0"/>
-          <w:numId w:val="4"/>
+          <w:numId w:val="9"/>
         </w:numPr>
       </w:pPr>
       <w:r>
@@ -4984,7 +5401,7 @@
         <w:pStyle w:val="BodyText"/>
         <w:numPr>
           <w:ilvl w:val="0"/>
-          <w:numId w:val="4"/>
+          <w:numId w:val="9"/>
         </w:numPr>
       </w:pPr>
       <w:r>
@@ -5005,7 +5422,7 @@
         <w:pStyle w:val="BodyText"/>
         <w:numPr>
           <w:ilvl w:val="0"/>
-          <w:numId w:val="4"/>
+          <w:numId w:val="9"/>
         </w:numPr>
       </w:pPr>
       <w:r>
@@ -5029,7 +5446,7 @@
         <w:pStyle w:val="BodyText"/>
         <w:numPr>
           <w:ilvl w:val="0"/>
-          <w:numId w:val="4"/>
+          <w:numId w:val="9"/>
         </w:numPr>
       </w:pPr>
       <w:r>
@@ -5049,7 +5466,7 @@
         <w:pStyle w:val="BodyText"/>
         <w:numPr>
           <w:ilvl w:val="0"/>
-          <w:numId w:val="4"/>
+          <w:numId w:val="9"/>
         </w:numPr>
       </w:pPr>
       <w:r>
@@ -5073,7 +5490,7 @@
         <w:pStyle w:val="BodyText"/>
         <w:numPr>
           <w:ilvl w:val="0"/>
-          <w:numId w:val="4"/>
+          <w:numId w:val="9"/>
         </w:numPr>
       </w:pPr>
       <w:r>
@@ -5093,7 +5510,7 @@
         <w:pStyle w:val="BodyText"/>
         <w:numPr>
           <w:ilvl w:val="0"/>
-          <w:numId w:val="4"/>
+          <w:numId w:val="9"/>
         </w:numPr>
       </w:pPr>
       <w:r>
@@ -5117,11 +5534,17 @@
         <w:pStyle w:val="BodyText"/>
         <w:numPr>
           <w:ilvl w:val="0"/>
-          <w:numId w:val="4"/>
-        </w:numPr>
-      </w:pPr>
-      <w:r>
-        <w:t>All documents concerning charitable or third party payments on behalf of the tenant, including, but not limited to, fuel/weatherization, rent and/or other assistance.</w:t>
+          <w:numId w:val="9"/>
+        </w:numPr>
+      </w:pPr>
+      <w:r>
+        <w:t xml:space="preserve">All documents concerning charitable or third party payments on behalf of the tenant, including, but not limited to, </w:t>
+      </w:r>
+      <w:r>
+        <w:t xml:space="preserve">RAFT, </w:t>
+      </w:r>
+      <w:r>
+        <w:t>fuel/weatherization, rent and/or other assistance.</w:t>
       </w:r>
     </w:p>
     <w:p>
@@ -5137,7 +5560,7 @@
         <w:pStyle w:val="BodyText"/>
         <w:numPr>
           <w:ilvl w:val="0"/>
-          <w:numId w:val="4"/>
+          <w:numId w:val="9"/>
         </w:numPr>
       </w:pPr>
       <w:r>
@@ -5161,7 +5584,7 @@
         <w:pStyle w:val="BodyText"/>
         <w:numPr>
           <w:ilvl w:val="0"/>
-          <w:numId w:val="4"/>
+          <w:numId w:val="9"/>
         </w:numPr>
       </w:pPr>
       <w:r>
@@ -5173,7 +5596,7 @@
         <w:pStyle w:val="BodyText"/>
         <w:numPr>
           <w:ilvl w:val="1"/>
-          <w:numId w:val="4"/>
+          <w:numId w:val="9"/>
         </w:numPr>
         <w:spacing w:after="144"/>
         <w:contextualSpacing/>
@@ -5187,7 +5610,7 @@
         <w:pStyle w:val="BodyText"/>
         <w:numPr>
           <w:ilvl w:val="1"/>
-          <w:numId w:val="4"/>
+          <w:numId w:val="9"/>
         </w:numPr>
         <w:spacing w:after="144"/>
         <w:contextualSpacing/>
@@ -5201,7 +5624,7 @@
         <w:pStyle w:val="BodyText"/>
         <w:numPr>
           <w:ilvl w:val="1"/>
-          <w:numId w:val="4"/>
+          <w:numId w:val="9"/>
         </w:numPr>
         <w:spacing w:after="144"/>
         <w:contextualSpacing/>
@@ -5215,7 +5638,7 @@
         <w:pStyle w:val="BodyText"/>
         <w:numPr>
           <w:ilvl w:val="1"/>
-          <w:numId w:val="4"/>
+          <w:numId w:val="9"/>
         </w:numPr>
         <w:spacing w:after="144"/>
         <w:contextualSpacing/>
@@ -5237,7 +5660,7 @@
         <w:pStyle w:val="BodyText"/>
         <w:numPr>
           <w:ilvl w:val="0"/>
-          <w:numId w:val="4"/>
+          <w:numId w:val="9"/>
         </w:numPr>
       </w:pPr>
       <w:r>
@@ -5261,7 +5684,7 @@
         <w:pStyle w:val="BodyText"/>
         <w:numPr>
           <w:ilvl w:val="0"/>
-          <w:numId w:val="4"/>
+          <w:numId w:val="9"/>
         </w:numPr>
       </w:pPr>
       <w:r>
@@ -5281,7 +5704,7 @@
         <w:pStyle w:val="BodyText"/>
         <w:numPr>
           <w:ilvl w:val="0"/>
-          <w:numId w:val="4"/>
+          <w:numId w:val="9"/>
         </w:numPr>
       </w:pPr>
       <w:r>
@@ -5293,7 +5716,7 @@
         <w:pStyle w:val="BodyText"/>
         <w:numPr>
           <w:ilvl w:val="0"/>
-          <w:numId w:val="4"/>
+          <w:numId w:val="9"/>
         </w:numPr>
       </w:pPr>
       <w:r>
@@ -5355,7 +5778,7 @@
         <w:pStyle w:val="BodyText"/>
         <w:numPr>
           <w:ilvl w:val="0"/>
-          <w:numId w:val="4"/>
+          <w:numId w:val="9"/>
         </w:numPr>
       </w:pPr>
       <w:r>
@@ -5379,7 +5802,7 @@
         <w:pStyle w:val="BodyText"/>
         <w:numPr>
           <w:ilvl w:val="0"/>
-          <w:numId w:val="4"/>
+          <w:numId w:val="9"/>
         </w:numPr>
       </w:pPr>
       <w:r>
@@ -5399,7 +5822,7 @@
         <w:pStyle w:val="BodyText"/>
         <w:numPr>
           <w:ilvl w:val="0"/>
-          <w:numId w:val="4"/>
+          <w:numId w:val="9"/>
         </w:numPr>
       </w:pPr>
       <w:r>
@@ -5423,11 +5846,29 @@
         <w:pStyle w:val="BodyText"/>
         <w:numPr>
           <w:ilvl w:val="0"/>
-          <w:numId w:val="4"/>
-        </w:numPr>
-      </w:pPr>
-      <w:r>
-        <w:t xml:space="preserve">All documents related to requests that you accept a subsidy or other assistance for the tenancy </w:t>
+          <w:numId w:val="9"/>
+        </w:numPr>
+      </w:pPr>
+      <w:r>
+        <w:t>All documents related to requests that you accept a subsidy</w:t>
+      </w:r>
+      <w:r>
+        <w:t>, rental arrears</w:t>
+      </w:r>
+      <w:r>
+        <w:t xml:space="preserve"> or other</w:t>
+      </w:r>
+      <w:r>
+        <w:t xml:space="preserve"> financial</w:t>
+      </w:r>
+      <w:r>
+        <w:t xml:space="preserve"> assistance for the</w:t>
+      </w:r>
+      <w:r>
+        <w:t xml:space="preserve"> tenant’s rent for the</w:t>
+      </w:r>
+      <w:r>
+        <w:t xml:space="preserve"> tenancy </w:t>
       </w:r>
       <w:r>
         <w:rPr>
@@ -5453,7 +5894,7 @@
         <w:pStyle w:val="BodyText"/>
         <w:numPr>
           <w:ilvl w:val="0"/>
-          <w:numId w:val="4"/>
+          <w:numId w:val="9"/>
         </w:numPr>
       </w:pPr>
       <w:r>
@@ -5477,7 +5918,7 @@
         <w:pStyle w:val="BodyText"/>
         <w:numPr>
           <w:ilvl w:val="0"/>
-          <w:numId w:val="4"/>
+          <w:numId w:val="9"/>
         </w:numPr>
       </w:pPr>
       <w:r>
@@ -5497,7 +5938,7 @@
         <w:pStyle w:val="BodyText"/>
         <w:numPr>
           <w:ilvl w:val="0"/>
-          <w:numId w:val="4"/>
+          <w:numId w:val="9"/>
         </w:numPr>
       </w:pPr>
       <w:r>
@@ -5521,7 +5962,7 @@
         <w:pStyle w:val="BodyText"/>
         <w:numPr>
           <w:ilvl w:val="0"/>
-          <w:numId w:val="4"/>
+          <w:numId w:val="9"/>
         </w:numPr>
       </w:pPr>
       <w:r>
@@ -5541,7 +5982,7 @@
         <w:pStyle w:val="BodyText"/>
         <w:numPr>
           <w:ilvl w:val="0"/>
-          <w:numId w:val="4"/>
+          <w:numId w:val="9"/>
         </w:numPr>
       </w:pPr>
       <w:r>
@@ -5565,7 +6006,7 @@
         <w:pStyle w:val="BodyText"/>
         <w:numPr>
           <w:ilvl w:val="0"/>
-          <w:numId w:val="4"/>
+          <w:numId w:val="9"/>
         </w:numPr>
       </w:pPr>
       <w:r>
@@ -5585,7 +6026,7 @@
         <w:pStyle w:val="BodyText"/>
         <w:numPr>
           <w:ilvl w:val="0"/>
-          <w:numId w:val="4"/>
+          <w:numId w:val="9"/>
         </w:numPr>
       </w:pPr>
       <w:r>
@@ -5609,7 +6050,7 @@
         <w:pStyle w:val="BodyText"/>
         <w:numPr>
           <w:ilvl w:val="0"/>
-          <w:numId w:val="4"/>
+          <w:numId w:val="9"/>
         </w:numPr>
       </w:pPr>
       <w:r>
@@ -5629,7 +6070,7 @@
         <w:pStyle w:val="BodyText"/>
         <w:numPr>
           <w:ilvl w:val="0"/>
-          <w:numId w:val="4"/>
+          <w:numId w:val="9"/>
         </w:numPr>
       </w:pPr>
       <w:r>
@@ -5653,7 +6094,7 @@
         <w:pStyle w:val="BodyText"/>
         <w:numPr>
           <w:ilvl w:val="0"/>
-          <w:numId w:val="4"/>
+          <w:numId w:val="9"/>
         </w:numPr>
       </w:pPr>
       <w:r>
@@ -5673,7 +6114,7 @@
         <w:pStyle w:val="BodyText"/>
         <w:numPr>
           <w:ilvl w:val="0"/>
-          <w:numId w:val="4"/>
+          <w:numId w:val="9"/>
         </w:numPr>
       </w:pPr>
       <w:r>
@@ -5697,7 +6138,7 @@
         <w:pStyle w:val="BodyText"/>
         <w:numPr>
           <w:ilvl w:val="0"/>
-          <w:numId w:val="4"/>
+          <w:numId w:val="9"/>
         </w:numPr>
       </w:pPr>
       <w:r>
@@ -5762,7 +6203,7 @@
         <w:pStyle w:val="BodyText"/>
         <w:numPr>
           <w:ilvl w:val="0"/>
-          <w:numId w:val="4"/>
+          <w:numId w:val="9"/>
         </w:numPr>
       </w:pPr>
       <w:r>
@@ -5786,7 +6227,7 @@
         <w:pStyle w:val="BodyText"/>
         <w:numPr>
           <w:ilvl w:val="0"/>
-          <w:numId w:val="4"/>
+          <w:numId w:val="9"/>
         </w:numPr>
       </w:pPr>
       <w:r>
@@ -5806,7 +6247,7 @@
         <w:pStyle w:val="BodyText"/>
         <w:numPr>
           <w:ilvl w:val="0"/>
-          <w:numId w:val="4"/>
+          <w:numId w:val="9"/>
         </w:numPr>
       </w:pPr>
       <w:r>
@@ -5830,7 +6271,7 @@
         <w:pStyle w:val="BodyText"/>
         <w:numPr>
           <w:ilvl w:val="0"/>
-          <w:numId w:val="4"/>
+          <w:numId w:val="9"/>
         </w:numPr>
       </w:pPr>
       <w:r>
@@ -5850,7 +6291,7 @@
         <w:pStyle w:val="BodyText"/>
         <w:numPr>
           <w:ilvl w:val="0"/>
-          <w:numId w:val="4"/>
+          <w:numId w:val="9"/>
         </w:numPr>
       </w:pPr>
       <w:r>
@@ -5874,7 +6315,7 @@
         <w:pStyle w:val="BodyText"/>
         <w:numPr>
           <w:ilvl w:val="0"/>
-          <w:numId w:val="4"/>
+          <w:numId w:val="9"/>
         </w:numPr>
       </w:pPr>
       <w:r>
@@ -5894,7 +6335,7 @@
         <w:pStyle w:val="BodyText"/>
         <w:numPr>
           <w:ilvl w:val="0"/>
-          <w:numId w:val="4"/>
+          <w:numId w:val="9"/>
         </w:numPr>
       </w:pPr>
       <w:r>
@@ -5918,7 +6359,7 @@
         <w:pStyle w:val="BodyText"/>
         <w:numPr>
           <w:ilvl w:val="0"/>
-          <w:numId w:val="4"/>
+          <w:numId w:val="9"/>
         </w:numPr>
       </w:pPr>
       <w:r>
@@ -5938,7 +6379,7 @@
         <w:pStyle w:val="BodyText"/>
         <w:numPr>
           <w:ilvl w:val="0"/>
-          <w:numId w:val="4"/>
+          <w:numId w:val="9"/>
         </w:numPr>
       </w:pPr>
       <w:r>
@@ -5962,7 +6403,7 @@
         <w:pStyle w:val="BodyText"/>
         <w:numPr>
           <w:ilvl w:val="0"/>
-          <w:numId w:val="4"/>
+          <w:numId w:val="9"/>
         </w:numPr>
       </w:pPr>
       <w:r>
@@ -5982,7 +6423,7 @@
         <w:pStyle w:val="BodyText"/>
         <w:numPr>
           <w:ilvl w:val="0"/>
-          <w:numId w:val="4"/>
+          <w:numId w:val="9"/>
         </w:numPr>
       </w:pPr>
       <w:r>
@@ -6006,7 +6447,7 @@
         <w:pStyle w:val="BodyText"/>
         <w:numPr>
           <w:ilvl w:val="0"/>
-          <w:numId w:val="4"/>
+          <w:numId w:val="9"/>
         </w:numPr>
       </w:pPr>
       <w:r>
@@ -6071,7 +6512,7 @@
         <w:pStyle w:val="BodyText"/>
         <w:numPr>
           <w:ilvl w:val="0"/>
-          <w:numId w:val="4"/>
+          <w:numId w:val="9"/>
         </w:numPr>
       </w:pPr>
       <w:r>
@@ -6095,7 +6536,7 @@
         <w:pStyle w:val="BodyText"/>
         <w:numPr>
           <w:ilvl w:val="0"/>
-          <w:numId w:val="4"/>
+          <w:numId w:val="9"/>
         </w:numPr>
       </w:pPr>
       <w:r>
@@ -6115,7 +6556,7 @@
         <w:pStyle w:val="BodyText"/>
         <w:numPr>
           <w:ilvl w:val="0"/>
-          <w:numId w:val="4"/>
+          <w:numId w:val="9"/>
         </w:numPr>
       </w:pPr>
       <w:r>
@@ -6139,7 +6580,7 @@
         <w:pStyle w:val="BodyText"/>
         <w:numPr>
           <w:ilvl w:val="0"/>
-          <w:numId w:val="4"/>
+          <w:numId w:val="9"/>
         </w:numPr>
       </w:pPr>
       <w:r>
@@ -6159,7 +6600,7 @@
         <w:pStyle w:val="BodyText"/>
         <w:numPr>
           <w:ilvl w:val="0"/>
-          <w:numId w:val="4"/>
+          <w:numId w:val="9"/>
         </w:numPr>
       </w:pPr>
       <w:r>
@@ -6183,7 +6624,7 @@
         <w:pStyle w:val="BodyText"/>
         <w:numPr>
           <w:ilvl w:val="0"/>
-          <w:numId w:val="4"/>
+          <w:numId w:val="9"/>
         </w:numPr>
       </w:pPr>
       <w:r>
@@ -6203,7 +6644,7 @@
         <w:pStyle w:val="BodyText"/>
         <w:numPr>
           <w:ilvl w:val="0"/>
-          <w:numId w:val="4"/>
+          <w:numId w:val="9"/>
         </w:numPr>
       </w:pPr>
       <w:r>
@@ -6227,7 +6668,7 @@
         <w:pStyle w:val="BodyText"/>
         <w:numPr>
           <w:ilvl w:val="0"/>
-          <w:numId w:val="4"/>
+          <w:numId w:val="9"/>
         </w:numPr>
       </w:pPr>
       <w:r>
@@ -6247,7 +6688,7 @@
         <w:pStyle w:val="BodyText"/>
         <w:numPr>
           <w:ilvl w:val="0"/>
-          <w:numId w:val="4"/>
+          <w:numId w:val="9"/>
         </w:numPr>
       </w:pPr>
       <w:r>
@@ -6271,7 +6712,7 @@
         <w:pStyle w:val="BodyText"/>
         <w:numPr>
           <w:ilvl w:val="0"/>
-          <w:numId w:val="4"/>
+          <w:numId w:val="9"/>
         </w:numPr>
       </w:pPr>
       <w:r>
@@ -6294,7 +6735,7 @@
         <w:pStyle w:val="BodyText"/>
         <w:numPr>
           <w:ilvl w:val="0"/>
-          <w:numId w:val="4"/>
+          <w:numId w:val="9"/>
         </w:numPr>
       </w:pPr>
       <w:r>
@@ -6318,7 +6759,7 @@
         <w:pStyle w:val="BodyText"/>
         <w:numPr>
           <w:ilvl w:val="0"/>
-          <w:numId w:val="4"/>
+          <w:numId w:val="9"/>
         </w:numPr>
       </w:pPr>
       <w:r>
@@ -6342,7 +6783,7 @@
         <w:pStyle w:val="BodyText"/>
         <w:numPr>
           <w:ilvl w:val="0"/>
-          <w:numId w:val="4"/>
+          <w:numId w:val="9"/>
         </w:numPr>
       </w:pPr>
       <w:r>
@@ -6366,7 +6807,7 @@
         <w:pStyle w:val="BodyText"/>
         <w:numPr>
           <w:ilvl w:val="0"/>
-          <w:numId w:val="4"/>
+          <w:numId w:val="9"/>
         </w:numPr>
       </w:pPr>
       <w:r>
@@ -6386,7 +6827,7 @@
         <w:pStyle w:val="BodyText"/>
         <w:numPr>
           <w:ilvl w:val="0"/>
-          <w:numId w:val="4"/>
+          <w:numId w:val="9"/>
         </w:numPr>
       </w:pPr>
       <w:r>
@@ -6410,7 +6851,7 @@
         <w:pStyle w:val="BodyText"/>
         <w:numPr>
           <w:ilvl w:val="0"/>
-          <w:numId w:val="4"/>
+          <w:numId w:val="9"/>
         </w:numPr>
       </w:pPr>
       <w:r>
@@ -6430,7 +6871,7 @@
         <w:pStyle w:val="BodyText"/>
         <w:numPr>
           <w:ilvl w:val="0"/>
-          <w:numId w:val="4"/>
+          <w:numId w:val="9"/>
         </w:numPr>
       </w:pPr>
       <w:r>
@@ -6454,7 +6895,7 @@
         <w:pStyle w:val="BodyText"/>
         <w:numPr>
           <w:ilvl w:val="0"/>
-          <w:numId w:val="4"/>
+          <w:numId w:val="9"/>
         </w:numPr>
       </w:pPr>
       <w:r>
@@ -6474,7 +6915,7 @@
         <w:pStyle w:val="BodyText"/>
         <w:numPr>
           <w:ilvl w:val="0"/>
-          <w:numId w:val="4"/>
+          <w:numId w:val="9"/>
         </w:numPr>
       </w:pPr>
       <w:r>
@@ -6498,7 +6939,7 @@
         <w:pStyle w:val="BodyText"/>
         <w:numPr>
           <w:ilvl w:val="0"/>
-          <w:numId w:val="4"/>
+          <w:numId w:val="9"/>
         </w:numPr>
       </w:pPr>
       <w:r>
@@ -6518,7 +6959,7 @@
         <w:pStyle w:val="BodyText"/>
         <w:numPr>
           <w:ilvl w:val="0"/>
-          <w:numId w:val="4"/>
+          <w:numId w:val="9"/>
         </w:numPr>
       </w:pPr>
       <w:r>
@@ -6542,7 +6983,7 @@
         <w:pStyle w:val="BodyText"/>
         <w:numPr>
           <w:ilvl w:val="0"/>
-          <w:numId w:val="4"/>
+          <w:numId w:val="9"/>
         </w:numPr>
       </w:pPr>
       <w:r>
@@ -6562,7 +7003,7 @@
         <w:pStyle w:val="BodyText"/>
         <w:numPr>
           <w:ilvl w:val="0"/>
-          <w:numId w:val="4"/>
+          <w:numId w:val="9"/>
         </w:numPr>
       </w:pPr>
       <w:r>
@@ -6586,7 +7027,7 @@
         <w:pStyle w:val="BodyText"/>
         <w:numPr>
           <w:ilvl w:val="0"/>
-          <w:numId w:val="4"/>
+          <w:numId w:val="9"/>
         </w:numPr>
       </w:pPr>
       <w:r>
@@ -6606,7 +7047,7 @@
         <w:pStyle w:val="BodyText"/>
         <w:numPr>
           <w:ilvl w:val="0"/>
-          <w:numId w:val="4"/>
+          <w:numId w:val="9"/>
         </w:numPr>
       </w:pPr>
       <w:r>
@@ -6630,7 +7071,7 @@
         <w:pStyle w:val="BodyText"/>
         <w:numPr>
           <w:ilvl w:val="0"/>
-          <w:numId w:val="4"/>
+          <w:numId w:val="9"/>
         </w:numPr>
       </w:pPr>
       <w:r>
@@ -6651,7 +7092,7 @@
         <w:pStyle w:val="BodyText"/>
         <w:numPr>
           <w:ilvl w:val="0"/>
-          <w:numId w:val="4"/>
+          <w:numId w:val="9"/>
         </w:numPr>
       </w:pPr>
       <w:r>
@@ -6675,7 +7116,7 @@
         <w:pStyle w:val="BodyText"/>
         <w:numPr>
           <w:ilvl w:val="0"/>
-          <w:numId w:val="4"/>
+          <w:numId w:val="9"/>
         </w:numPr>
       </w:pPr>
       <w:r>
@@ -6695,7 +7136,7 @@
         <w:pStyle w:val="BodyText"/>
         <w:numPr>
           <w:ilvl w:val="0"/>
-          <w:numId w:val="4"/>
+          <w:numId w:val="9"/>
         </w:numPr>
       </w:pPr>
       <w:r>
@@ -6719,7 +7160,7 @@
         <w:pStyle w:val="BodyText"/>
         <w:numPr>
           <w:ilvl w:val="0"/>
-          <w:numId w:val="4"/>
+          <w:numId w:val="9"/>
         </w:numPr>
       </w:pPr>
       <w:r>
@@ -6739,7 +7180,7 @@
         <w:pStyle w:val="BodyText"/>
         <w:numPr>
           <w:ilvl w:val="0"/>
-          <w:numId w:val="4"/>
+          <w:numId w:val="9"/>
         </w:numPr>
       </w:pPr>
       <w:r>
@@ -6763,7 +7204,7 @@
         <w:pStyle w:val="BodyText"/>
         <w:numPr>
           <w:ilvl w:val="0"/>
-          <w:numId w:val="4"/>
+          <w:numId w:val="9"/>
         </w:numPr>
       </w:pPr>
       <w:r>
@@ -6783,7 +7224,7 @@
         <w:pStyle w:val="BodyText"/>
         <w:numPr>
           <w:ilvl w:val="0"/>
-          <w:numId w:val="4"/>
+          <w:numId w:val="9"/>
         </w:numPr>
       </w:pPr>
       <w:r>
@@ -6807,7 +7248,7 @@
         <w:pStyle w:val="BodyText"/>
         <w:numPr>
           <w:ilvl w:val="0"/>
-          <w:numId w:val="4"/>
+          <w:numId w:val="9"/>
         </w:numPr>
       </w:pPr>
       <w:r>
@@ -6827,7 +7268,7 @@
         <w:pStyle w:val="BodyText"/>
         <w:numPr>
           <w:ilvl w:val="0"/>
-          <w:numId w:val="4"/>
+          <w:numId w:val="9"/>
         </w:numPr>
       </w:pPr>
       <w:r>
@@ -6851,7 +7292,7 @@
         <w:pStyle w:val="BodyText"/>
         <w:numPr>
           <w:ilvl w:val="0"/>
-          <w:numId w:val="4"/>
+          <w:numId w:val="9"/>
         </w:numPr>
       </w:pPr>
       <w:r>
@@ -6861,6 +7302,10 @@
     <w:p>
       <w:pPr>
         <w:pStyle w:val="BodyText"/>
+        <w:numPr>
+          <w:ilvl w:val="0"/>
+          <w:numId w:val="9"/>
+        </w:numPr>
       </w:pPr>
       <w:r>
         <w:t>{%p endif %}</w:t>
@@ -6871,7 +7316,137 @@
         <w:pStyle w:val="BodyText"/>
         <w:numPr>
           <w:ilvl w:val="0"/>
-          <w:numId w:val="4"/>
+          <w:numId w:val="9"/>
+        </w:numPr>
+        <w:rPr>
+          <w:rFonts w:eastAsia="Times New Roman" w:cs="Times New Roman"/>
+        </w:rPr>
+      </w:pPr>
+      <w:r>
+        <w:rPr>
+          <w:rFonts w:eastAsia="Times New Roman" w:cs="Times New Roman"/>
+        </w:rPr>
+        <w:t>{%p if drq.get('cdc_declaration', DAEmpty()).checked %}</w:t>
+      </w:r>
+    </w:p>
+    <w:p>
+      <w:pPr>
+        <w:pStyle w:val="BodyText"/>
+        <w:numPr>
+          <w:ilvl w:val="0"/>
+          <w:numId w:val="9"/>
+        </w:numPr>
+        <w:rPr>
+          <w:rFonts w:eastAsia="Times New Roman" w:cs="Times New Roman"/>
+        </w:rPr>
+      </w:pPr>
+      <w:r>
+        <w:rPr>
+          <w:rFonts w:eastAsia="Times New Roman" w:cs="Times New Roman"/>
+        </w:rPr>
+        <w:t xml:space="preserve">Any documents or declaration(s) you received from the tenant relating to the CDC order dated September 4, 2020 (“Temporary Halt in Residential Evictions to Prevent the Further Spread of COVID-19”) and any documents you provided in response to those documents.  </w:t>
+      </w:r>
+    </w:p>
+    <w:p>
+      <w:pPr>
+        <w:pStyle w:val="BodyText"/>
+        <w:numPr>
+          <w:ilvl w:val="0"/>
+          <w:numId w:val="9"/>
+        </w:numPr>
+      </w:pPr>
+      <w:r>
+        <w:t>{%p endif %}</w:t>
+      </w:r>
+    </w:p>
+    <w:p>
+      <w:pPr>
+        <w:pStyle w:val="BodyText"/>
+        <w:numPr>
+          <w:ilvl w:val="0"/>
+          <w:numId w:val="9"/>
+        </w:numPr>
+        <w:rPr>
+          <w:rFonts w:eastAsia="Times New Roman" w:cs="Times New Roman"/>
+        </w:rPr>
+      </w:pPr>
+      <w:r>
+        <w:rPr>
+          <w:rFonts w:eastAsia="Times New Roman" w:cs="Times New Roman"/>
+        </w:rPr>
+        <w:t>{%p if drq.get('</w:t>
+      </w:r>
+      <w:r>
+        <w:rPr>
+          <w:rFonts w:eastAsia="Times New Roman" w:cs="Times New Roman"/>
+        </w:rPr>
+        <w:t>cares</w:t>
+      </w:r>
+      <w:r>
+        <w:rPr>
+          <w:rFonts w:eastAsia="Times New Roman" w:cs="Times New Roman"/>
+        </w:rPr>
+        <w:t>_</w:t>
+      </w:r>
+      <w:r>
+        <w:rPr>
+          <w:rFonts w:eastAsia="Times New Roman" w:cs="Times New Roman"/>
+        </w:rPr>
+        <w:t>mortgage</w:t>
+      </w:r>
+      <w:bookmarkStart w:id="0" w:name="_GoBack"/>
+      <w:bookmarkEnd w:id="0"/>
+      <w:r>
+        <w:rPr>
+          <w:rFonts w:eastAsia="Times New Roman" w:cs="Times New Roman"/>
+        </w:rPr>
+        <w:t>', DAEmpty()).checked %}</w:t>
+      </w:r>
+    </w:p>
+    <w:p>
+      <w:pPr>
+        <w:pStyle w:val="BodyText"/>
+        <w:numPr>
+          <w:ilvl w:val="0"/>
+          <w:numId w:val="9"/>
+        </w:numPr>
+        <w:rPr>
+          <w:rFonts w:eastAsia="Times New Roman" w:cs="Times New Roman"/>
+        </w:rPr>
+      </w:pPr>
+      <w:r>
+        <w:rPr>
+          <w:rFonts w:eastAsia="Times New Roman" w:cs="Times New Roman"/>
+        </w:rPr>
+        <w:t>All documents relating to the type and status of the mortgage on the building including but not limited to whether it is a federally backed mortgage and any mortgage forbearance obtained in 2020.</w:t>
+      </w:r>
+    </w:p>
+    <w:p>
+      <w:pPr>
+        <w:pStyle w:val="BodyText"/>
+        <w:numPr>
+          <w:ilvl w:val="0"/>
+          <w:numId w:val="9"/>
+        </w:numPr>
+      </w:pPr>
+      <w:r>
+        <w:t>{%p endif %}</w:t>
+      </w:r>
+    </w:p>
+    <w:p>
+      <w:pPr>
+        <w:pStyle w:val="BodyText"/>
+        <w:rPr>
+          <w:rFonts w:ascii="Garamond" w:eastAsia="Garamond" w:hAnsi="Garamond" w:cs="Garamond"/>
+        </w:rPr>
+      </w:pPr>
+    </w:p>
+    <w:p>
+      <w:pPr>
+        <w:pStyle w:val="BodyText"/>
+        <w:numPr>
+          <w:ilvl w:val="0"/>
+          <w:numId w:val="9"/>
         </w:numPr>
       </w:pPr>
       <w:r>
@@ -6883,7 +7458,7 @@
         <w:pStyle w:val="BodyText"/>
         <w:numPr>
           <w:ilvl w:val="0"/>
-          <w:numId w:val="4"/>
+          <w:numId w:val="9"/>
         </w:numPr>
       </w:pPr>
       <w:r>
@@ -6895,7 +7470,7 @@
         <w:pStyle w:val="BodyText"/>
         <w:numPr>
           <w:ilvl w:val="0"/>
-          <w:numId w:val="4"/>
+          <w:numId w:val="9"/>
         </w:numPr>
       </w:pPr>
       <w:r>
@@ -6991,7 +7566,7 @@
           <w:rPr>
             <w:noProof/>
           </w:rPr>
-          <w:t>6</w:t>
+          <w:t>21</w:t>
         </w:r>
         <w:r>
           <w:fldChar w:fldCharType="end"/>
@@ -7446,6 +8021,264 @@
     </w:lvl>
   </w:abstractNum>
   <w:abstractNum w:abstractNumId="3" w15:restartNumberingAfterBreak="0">
+    <w:nsid w:val="16D470CA"/>
+    <w:multiLevelType w:val="hybridMultilevel"/>
+    <w:tmpl w:val="921EEE88"/>
+    <w:lvl w:ilvl="0" w:tplc="782CC694">
+      <w:start w:val="1"/>
+      <w:numFmt w:val="decimal"/>
+      <w:lvlText w:val="%1."/>
+      <w:lvlJc w:val="left"/>
+      <w:pPr>
+        <w:ind w:left="720" w:hanging="360"/>
+      </w:pPr>
+    </w:lvl>
+    <w:lvl w:ilvl="1" w:tplc="A2B231DC">
+      <w:start w:val="1"/>
+      <w:numFmt w:val="lowerLetter"/>
+      <w:lvlText w:val="%2."/>
+      <w:lvlJc w:val="left"/>
+      <w:pPr>
+        <w:ind w:left="1440" w:hanging="360"/>
+      </w:pPr>
+    </w:lvl>
+    <w:lvl w:ilvl="2" w:tplc="4460994C">
+      <w:start w:val="1"/>
+      <w:numFmt w:val="lowerRoman"/>
+      <w:lvlText w:val="%3."/>
+      <w:lvlJc w:val="right"/>
+      <w:pPr>
+        <w:ind w:left="2160" w:hanging="180"/>
+      </w:pPr>
+    </w:lvl>
+    <w:lvl w:ilvl="3" w:tplc="9A2E5576">
+      <w:start w:val="1"/>
+      <w:numFmt w:val="decimal"/>
+      <w:lvlText w:val="%4."/>
+      <w:lvlJc w:val="left"/>
+      <w:pPr>
+        <w:ind w:left="2880" w:hanging="360"/>
+      </w:pPr>
+    </w:lvl>
+    <w:lvl w:ilvl="4" w:tplc="0442D582">
+      <w:start w:val="1"/>
+      <w:numFmt w:val="lowerLetter"/>
+      <w:lvlText w:val="%5."/>
+      <w:lvlJc w:val="left"/>
+      <w:pPr>
+        <w:ind w:left="3600" w:hanging="360"/>
+      </w:pPr>
+    </w:lvl>
+    <w:lvl w:ilvl="5" w:tplc="609A564C">
+      <w:start w:val="1"/>
+      <w:numFmt w:val="lowerRoman"/>
+      <w:lvlText w:val="%6."/>
+      <w:lvlJc w:val="right"/>
+      <w:pPr>
+        <w:ind w:left="4320" w:hanging="180"/>
+      </w:pPr>
+    </w:lvl>
+    <w:lvl w:ilvl="6" w:tplc="2AF681C6">
+      <w:start w:val="1"/>
+      <w:numFmt w:val="decimal"/>
+      <w:lvlText w:val="%7."/>
+      <w:lvlJc w:val="left"/>
+      <w:pPr>
+        <w:ind w:left="5040" w:hanging="360"/>
+      </w:pPr>
+    </w:lvl>
+    <w:lvl w:ilvl="7" w:tplc="2B34D48A">
+      <w:start w:val="1"/>
+      <w:numFmt w:val="lowerLetter"/>
+      <w:lvlText w:val="%8."/>
+      <w:lvlJc w:val="left"/>
+      <w:pPr>
+        <w:ind w:left="5760" w:hanging="360"/>
+      </w:pPr>
+    </w:lvl>
+    <w:lvl w:ilvl="8" w:tplc="38C0AAB2">
+      <w:start w:val="1"/>
+      <w:numFmt w:val="lowerRoman"/>
+      <w:lvlText w:val="%9."/>
+      <w:lvlJc w:val="right"/>
+      <w:pPr>
+        <w:ind w:left="6480" w:hanging="180"/>
+      </w:pPr>
+    </w:lvl>
+  </w:abstractNum>
+  <w:abstractNum w:abstractNumId="4" w15:restartNumberingAfterBreak="0">
+    <w:nsid w:val="2E466370"/>
+    <w:multiLevelType w:val="hybridMultilevel"/>
+    <w:tmpl w:val="0D12DF32"/>
+    <w:lvl w:ilvl="0" w:tplc="3370B214">
+      <w:start w:val="1"/>
+      <w:numFmt w:val="decimal"/>
+      <w:lvlText w:val="%1."/>
+      <w:lvlJc w:val="left"/>
+      <w:pPr>
+        <w:ind w:left="720" w:hanging="360"/>
+      </w:pPr>
+    </w:lvl>
+    <w:lvl w:ilvl="1" w:tplc="5DBC59A2">
+      <w:start w:val="1"/>
+      <w:numFmt w:val="lowerLetter"/>
+      <w:lvlText w:val="%2."/>
+      <w:lvlJc w:val="left"/>
+      <w:pPr>
+        <w:ind w:left="1440" w:hanging="360"/>
+      </w:pPr>
+    </w:lvl>
+    <w:lvl w:ilvl="2" w:tplc="0976374E">
+      <w:start w:val="1"/>
+      <w:numFmt w:val="lowerRoman"/>
+      <w:lvlText w:val="%3."/>
+      <w:lvlJc w:val="right"/>
+      <w:pPr>
+        <w:ind w:left="2160" w:hanging="180"/>
+      </w:pPr>
+    </w:lvl>
+    <w:lvl w:ilvl="3" w:tplc="2D78BAE8">
+      <w:start w:val="1"/>
+      <w:numFmt w:val="decimal"/>
+      <w:lvlText w:val="%4."/>
+      <w:lvlJc w:val="left"/>
+      <w:pPr>
+        <w:ind w:left="2880" w:hanging="360"/>
+      </w:pPr>
+    </w:lvl>
+    <w:lvl w:ilvl="4" w:tplc="C736DF78">
+      <w:start w:val="1"/>
+      <w:numFmt w:val="lowerLetter"/>
+      <w:lvlText w:val="%5."/>
+      <w:lvlJc w:val="left"/>
+      <w:pPr>
+        <w:ind w:left="3600" w:hanging="360"/>
+      </w:pPr>
+    </w:lvl>
+    <w:lvl w:ilvl="5" w:tplc="B3626B3A">
+      <w:start w:val="1"/>
+      <w:numFmt w:val="lowerRoman"/>
+      <w:lvlText w:val="%6."/>
+      <w:lvlJc w:val="right"/>
+      <w:pPr>
+        <w:ind w:left="4320" w:hanging="180"/>
+      </w:pPr>
+    </w:lvl>
+    <w:lvl w:ilvl="6" w:tplc="1E90BA68">
+      <w:start w:val="1"/>
+      <w:numFmt w:val="decimal"/>
+      <w:lvlText w:val="%7."/>
+      <w:lvlJc w:val="left"/>
+      <w:pPr>
+        <w:ind w:left="5040" w:hanging="360"/>
+      </w:pPr>
+    </w:lvl>
+    <w:lvl w:ilvl="7" w:tplc="B26C5562">
+      <w:start w:val="1"/>
+      <w:numFmt w:val="lowerLetter"/>
+      <w:lvlText w:val="%8."/>
+      <w:lvlJc w:val="left"/>
+      <w:pPr>
+        <w:ind w:left="5760" w:hanging="360"/>
+      </w:pPr>
+    </w:lvl>
+    <w:lvl w:ilvl="8" w:tplc="E6ACE07A">
+      <w:start w:val="1"/>
+      <w:numFmt w:val="lowerRoman"/>
+      <w:lvlText w:val="%9."/>
+      <w:lvlJc w:val="right"/>
+      <w:pPr>
+        <w:ind w:left="6480" w:hanging="180"/>
+      </w:pPr>
+    </w:lvl>
+  </w:abstractNum>
+  <w:abstractNum w:abstractNumId="5" w15:restartNumberingAfterBreak="0">
+    <w:nsid w:val="34C524B6"/>
+    <w:multiLevelType w:val="hybridMultilevel"/>
+    <w:tmpl w:val="15E2C6E6"/>
+    <w:lvl w:ilvl="0" w:tplc="E9A8832A">
+      <w:start w:val="1"/>
+      <w:numFmt w:val="decimal"/>
+      <w:lvlText w:val="%1."/>
+      <w:lvlJc w:val="left"/>
+      <w:pPr>
+        <w:ind w:left="720" w:hanging="360"/>
+      </w:pPr>
+    </w:lvl>
+    <w:lvl w:ilvl="1" w:tplc="52808B18">
+      <w:start w:val="1"/>
+      <w:numFmt w:val="lowerLetter"/>
+      <w:lvlText w:val="%2."/>
+      <w:lvlJc w:val="left"/>
+      <w:pPr>
+        <w:ind w:left="1440" w:hanging="360"/>
+      </w:pPr>
+    </w:lvl>
+    <w:lvl w:ilvl="2" w:tplc="819A74DE">
+      <w:start w:val="1"/>
+      <w:numFmt w:val="lowerRoman"/>
+      <w:lvlText w:val="%3."/>
+      <w:lvlJc w:val="right"/>
+      <w:pPr>
+        <w:ind w:left="2160" w:hanging="180"/>
+      </w:pPr>
+    </w:lvl>
+    <w:lvl w:ilvl="3" w:tplc="D59E99F8">
+      <w:start w:val="1"/>
+      <w:numFmt w:val="decimal"/>
+      <w:lvlText w:val="%4."/>
+      <w:lvlJc w:val="left"/>
+      <w:pPr>
+        <w:ind w:left="2880" w:hanging="360"/>
+      </w:pPr>
+    </w:lvl>
+    <w:lvl w:ilvl="4" w:tplc="6A30209C">
+      <w:start w:val="1"/>
+      <w:numFmt w:val="lowerLetter"/>
+      <w:lvlText w:val="%5."/>
+      <w:lvlJc w:val="left"/>
+      <w:pPr>
+        <w:ind w:left="3600" w:hanging="360"/>
+      </w:pPr>
+    </w:lvl>
+    <w:lvl w:ilvl="5" w:tplc="645A3A50">
+      <w:start w:val="1"/>
+      <w:numFmt w:val="lowerRoman"/>
+      <w:lvlText w:val="%6."/>
+      <w:lvlJc w:val="right"/>
+      <w:pPr>
+        <w:ind w:left="4320" w:hanging="180"/>
+      </w:pPr>
+    </w:lvl>
+    <w:lvl w:ilvl="6" w:tplc="7E7C0316">
+      <w:start w:val="1"/>
+      <w:numFmt w:val="decimal"/>
+      <w:lvlText w:val="%7."/>
+      <w:lvlJc w:val="left"/>
+      <w:pPr>
+        <w:ind w:left="5040" w:hanging="360"/>
+      </w:pPr>
+    </w:lvl>
+    <w:lvl w:ilvl="7" w:tplc="DFD45C8C">
+      <w:start w:val="1"/>
+      <w:numFmt w:val="lowerLetter"/>
+      <w:lvlText w:val="%8."/>
+      <w:lvlJc w:val="left"/>
+      <w:pPr>
+        <w:ind w:left="5760" w:hanging="360"/>
+      </w:pPr>
+    </w:lvl>
+    <w:lvl w:ilvl="8" w:tplc="C9380D4C">
+      <w:start w:val="1"/>
+      <w:numFmt w:val="lowerRoman"/>
+      <w:lvlText w:val="%9."/>
+      <w:lvlJc w:val="right"/>
+      <w:pPr>
+        <w:ind w:left="6480" w:hanging="180"/>
+      </w:pPr>
+    </w:lvl>
+  </w:abstractNum>
+  <w:abstractNum w:abstractNumId="6" w15:restartNumberingAfterBreak="0">
     <w:nsid w:val="3EC41BB0"/>
     <w:multiLevelType w:val="multilevel"/>
     <w:tmpl w:val="D0340B30"/>
@@ -7531,7 +8364,7 @@
       </w:pPr>
     </w:lvl>
   </w:abstractNum>
-  <w:abstractNum w:abstractNumId="4" w15:restartNumberingAfterBreak="0">
+  <w:abstractNum w:abstractNumId="7" w15:restartNumberingAfterBreak="0">
     <w:nsid w:val="48CD36E9"/>
     <w:multiLevelType w:val="multilevel"/>
     <w:tmpl w:val="A14A2C76"/>
@@ -7680,7 +8513,7 @@
       </w:rPr>
     </w:lvl>
   </w:abstractNum>
-  <w:abstractNum w:abstractNumId="5" w15:restartNumberingAfterBreak="0">
+  <w:abstractNum w:abstractNumId="8" w15:restartNumberingAfterBreak="0">
     <w:nsid w:val="5199140E"/>
     <w:multiLevelType w:val="multilevel"/>
     <w:tmpl w:val="05A25426"/>
@@ -7829,7 +8662,7 @@
       </w:rPr>
     </w:lvl>
   </w:abstractNum>
-  <w:abstractNum w:abstractNumId="6" w15:restartNumberingAfterBreak="0">
+  <w:abstractNum w:abstractNumId="9" w15:restartNumberingAfterBreak="0">
     <w:nsid w:val="519D2A1F"/>
     <w:multiLevelType w:val="multilevel"/>
     <w:tmpl w:val="63BCC1B4"/>
@@ -7924,7 +8757,7 @@
       </w:pPr>
     </w:lvl>
   </w:abstractNum>
-  <w:abstractNum w:abstractNumId="7" w15:restartNumberingAfterBreak="0">
+  <w:abstractNum w:abstractNumId="10" w15:restartNumberingAfterBreak="0">
     <w:nsid w:val="5AB33E53"/>
     <w:multiLevelType w:val="multilevel"/>
     <w:tmpl w:val="137014CE"/>
@@ -8073,7 +8906,7 @@
       </w:rPr>
     </w:lvl>
   </w:abstractNum>
-  <w:abstractNum w:abstractNumId="8" w15:restartNumberingAfterBreak="0">
+  <w:abstractNum w:abstractNumId="11" w15:restartNumberingAfterBreak="0">
     <w:nsid w:val="65066CF2"/>
     <w:multiLevelType w:val="multilevel"/>
     <w:tmpl w:val="9168D858"/>
@@ -8191,6 +9024,178 @@
           <w:tab w:val="num" w:pos="3600"/>
         </w:tabs>
         <w:ind w:left="3600" w:hanging="360"/>
+      </w:pPr>
+    </w:lvl>
+  </w:abstractNum>
+  <w:abstractNum w:abstractNumId="12" w15:restartNumberingAfterBreak="0">
+    <w:nsid w:val="71495439"/>
+    <w:multiLevelType w:val="hybridMultilevel"/>
+    <w:tmpl w:val="B99290A2"/>
+    <w:lvl w:ilvl="0" w:tplc="24D085CE">
+      <w:start w:val="1"/>
+      <w:numFmt w:val="decimal"/>
+      <w:lvlText w:val="%1."/>
+      <w:lvlJc w:val="left"/>
+      <w:pPr>
+        <w:ind w:left="720" w:hanging="360"/>
+      </w:pPr>
+    </w:lvl>
+    <w:lvl w:ilvl="1" w:tplc="C27A7EA6">
+      <w:start w:val="1"/>
+      <w:numFmt w:val="lowerLetter"/>
+      <w:lvlText w:val="%2."/>
+      <w:lvlJc w:val="left"/>
+      <w:pPr>
+        <w:ind w:left="1440" w:hanging="360"/>
+      </w:pPr>
+    </w:lvl>
+    <w:lvl w:ilvl="2" w:tplc="4A04E6FC">
+      <w:start w:val="1"/>
+      <w:numFmt w:val="lowerRoman"/>
+      <w:lvlText w:val="%3."/>
+      <w:lvlJc w:val="right"/>
+      <w:pPr>
+        <w:ind w:left="2160" w:hanging="180"/>
+      </w:pPr>
+    </w:lvl>
+    <w:lvl w:ilvl="3" w:tplc="09CE6B6C">
+      <w:start w:val="1"/>
+      <w:numFmt w:val="decimal"/>
+      <w:lvlText w:val="%4."/>
+      <w:lvlJc w:val="left"/>
+      <w:pPr>
+        <w:ind w:left="2880" w:hanging="360"/>
+      </w:pPr>
+    </w:lvl>
+    <w:lvl w:ilvl="4" w:tplc="8872DDF2">
+      <w:start w:val="1"/>
+      <w:numFmt w:val="lowerLetter"/>
+      <w:lvlText w:val="%5."/>
+      <w:lvlJc w:val="left"/>
+      <w:pPr>
+        <w:ind w:left="3600" w:hanging="360"/>
+      </w:pPr>
+    </w:lvl>
+    <w:lvl w:ilvl="5" w:tplc="2738EA1E">
+      <w:start w:val="1"/>
+      <w:numFmt w:val="lowerRoman"/>
+      <w:lvlText w:val="%6."/>
+      <w:lvlJc w:val="right"/>
+      <w:pPr>
+        <w:ind w:left="4320" w:hanging="180"/>
+      </w:pPr>
+    </w:lvl>
+    <w:lvl w:ilvl="6" w:tplc="40E4FC20">
+      <w:start w:val="1"/>
+      <w:numFmt w:val="decimal"/>
+      <w:lvlText w:val="%7."/>
+      <w:lvlJc w:val="left"/>
+      <w:pPr>
+        <w:ind w:left="5040" w:hanging="360"/>
+      </w:pPr>
+    </w:lvl>
+    <w:lvl w:ilvl="7" w:tplc="1D26B196">
+      <w:start w:val="1"/>
+      <w:numFmt w:val="lowerLetter"/>
+      <w:lvlText w:val="%8."/>
+      <w:lvlJc w:val="left"/>
+      <w:pPr>
+        <w:ind w:left="5760" w:hanging="360"/>
+      </w:pPr>
+    </w:lvl>
+    <w:lvl w:ilvl="8" w:tplc="47587912">
+      <w:start w:val="1"/>
+      <w:numFmt w:val="lowerRoman"/>
+      <w:lvlText w:val="%9."/>
+      <w:lvlJc w:val="right"/>
+      <w:pPr>
+        <w:ind w:left="6480" w:hanging="180"/>
+      </w:pPr>
+    </w:lvl>
+  </w:abstractNum>
+  <w:abstractNum w:abstractNumId="13" w15:restartNumberingAfterBreak="0">
+    <w:nsid w:val="7AB676A7"/>
+    <w:multiLevelType w:val="hybridMultilevel"/>
+    <w:tmpl w:val="7E16AF2C"/>
+    <w:lvl w:ilvl="0" w:tplc="BBEE324C">
+      <w:start w:val="1"/>
+      <w:numFmt w:val="decimal"/>
+      <w:lvlText w:val="%1."/>
+      <w:lvlJc w:val="left"/>
+      <w:pPr>
+        <w:ind w:left="720" w:hanging="360"/>
+      </w:pPr>
+    </w:lvl>
+    <w:lvl w:ilvl="1" w:tplc="F50C800E">
+      <w:start w:val="1"/>
+      <w:numFmt w:val="lowerLetter"/>
+      <w:lvlText w:val="%2."/>
+      <w:lvlJc w:val="left"/>
+      <w:pPr>
+        <w:ind w:left="1440" w:hanging="360"/>
+      </w:pPr>
+    </w:lvl>
+    <w:lvl w:ilvl="2" w:tplc="1DCA3802">
+      <w:start w:val="1"/>
+      <w:numFmt w:val="lowerRoman"/>
+      <w:lvlText w:val="%3."/>
+      <w:lvlJc w:val="right"/>
+      <w:pPr>
+        <w:ind w:left="2160" w:hanging="180"/>
+      </w:pPr>
+    </w:lvl>
+    <w:lvl w:ilvl="3" w:tplc="11AC54EE">
+      <w:start w:val="1"/>
+      <w:numFmt w:val="decimal"/>
+      <w:lvlText w:val="%4."/>
+      <w:lvlJc w:val="left"/>
+      <w:pPr>
+        <w:ind w:left="2880" w:hanging="360"/>
+      </w:pPr>
+    </w:lvl>
+    <w:lvl w:ilvl="4" w:tplc="834C7B76">
+      <w:start w:val="1"/>
+      <w:numFmt w:val="lowerLetter"/>
+      <w:lvlText w:val="%5."/>
+      <w:lvlJc w:val="left"/>
+      <w:pPr>
+        <w:ind w:left="3600" w:hanging="360"/>
+      </w:pPr>
+    </w:lvl>
+    <w:lvl w:ilvl="5" w:tplc="D660C3F8">
+      <w:start w:val="1"/>
+      <w:numFmt w:val="lowerRoman"/>
+      <w:lvlText w:val="%6."/>
+      <w:lvlJc w:val="right"/>
+      <w:pPr>
+        <w:ind w:left="4320" w:hanging="180"/>
+      </w:pPr>
+    </w:lvl>
+    <w:lvl w:ilvl="6" w:tplc="80221A20">
+      <w:start w:val="1"/>
+      <w:numFmt w:val="decimal"/>
+      <w:lvlText w:val="%7."/>
+      <w:lvlJc w:val="left"/>
+      <w:pPr>
+        <w:ind w:left="5040" w:hanging="360"/>
+      </w:pPr>
+    </w:lvl>
+    <w:lvl w:ilvl="7" w:tplc="9B7C5B92">
+      <w:start w:val="1"/>
+      <w:numFmt w:val="lowerLetter"/>
+      <w:lvlText w:val="%8."/>
+      <w:lvlJc w:val="left"/>
+      <w:pPr>
+        <w:ind w:left="5760" w:hanging="360"/>
+      </w:pPr>
+    </w:lvl>
+    <w:lvl w:ilvl="8" w:tplc="6396D736">
+      <w:start w:val="1"/>
+      <w:numFmt w:val="lowerRoman"/>
+      <w:lvlText w:val="%9."/>
+      <w:lvlJc w:val="right"/>
+      <w:pPr>
+        <w:ind w:left="6480" w:hanging="180"/>
       </w:pPr>
     </w:lvl>
   </w:abstractNum>
@@ -8198,27 +9203,42 @@
     <w:abstractNumId w:val="5"/>
   </w:num>
   <w:num w:numId="2">
+    <w:abstractNumId w:val="4"/>
+  </w:num>
+  <w:num w:numId="3">
+    <w:abstractNumId w:val="3"/>
+  </w:num>
+  <w:num w:numId="4">
+    <w:abstractNumId w:val="13"/>
+  </w:num>
+  <w:num w:numId="5">
+    <w:abstractNumId w:val="12"/>
+  </w:num>
+  <w:num w:numId="6">
     <w:abstractNumId w:val="8"/>
   </w:num>
-  <w:num w:numId="3">
+  <w:num w:numId="7">
+    <w:abstractNumId w:val="11"/>
+  </w:num>
+  <w:num w:numId="8">
     <w:abstractNumId w:val="2"/>
   </w:num>
-  <w:num w:numId="4">
-    <w:abstractNumId w:val="4"/>
+  <w:num w:numId="9">
+    <w:abstractNumId w:val="7"/>
   </w:num>
-  <w:num w:numId="5">
+  <w:num w:numId="10">
     <w:abstractNumId w:val="1"/>
   </w:num>
-  <w:num w:numId="6">
-    <w:abstractNumId w:val="3"/>
-  </w:num>
-  <w:num w:numId="7">
+  <w:num w:numId="11">
     <w:abstractNumId w:val="6"/>
   </w:num>
-  <w:num w:numId="8">
-    <w:abstractNumId w:val="7"/>
+  <w:num w:numId="12">
+    <w:abstractNumId w:val="9"/>
   </w:num>
-  <w:num w:numId="9">
+  <w:num w:numId="13">
+    <w:abstractNumId w:val="10"/>
+  </w:num>
+  <w:num w:numId="14">
     <w:abstractNumId w:val="0"/>
   </w:num>
 </w:numbering>
@@ -9452,7 +10472,603 @@
       <w:szCs w:val="21"/>
     </w:rPr>
   </w:style>
+  <w:style w:type="paragraph" w:styleId="BalloonText">
+    <w:name w:val="Balloon Text"/>
+    <w:basedOn w:val="Normal"/>
+    <w:link w:val="BalloonTextChar"/>
+    <w:uiPriority w:val="99"/>
+    <w:semiHidden/>
+    <w:unhideWhenUsed/>
+    <w:rsid w:val="002218C0"/>
+    <w:rPr>
+      <w:rFonts w:ascii="Segoe UI" w:hAnsi="Segoe UI" w:cs="Mangal"/>
+      <w:sz w:val="18"/>
+      <w:szCs w:val="16"/>
+    </w:rPr>
+  </w:style>
+  <w:style w:type="character" w:customStyle="1" w:styleId="BalloonTextChar">
+    <w:name w:val="Balloon Text Char"/>
+    <w:basedOn w:val="DefaultParagraphFont"/>
+    <w:link w:val="BalloonText"/>
+    <w:uiPriority w:val="99"/>
+    <w:semiHidden/>
+    <w:rsid w:val="002218C0"/>
+    <w:rPr>
+      <w:rFonts w:ascii="Segoe UI" w:hAnsi="Segoe UI" w:cs="Mangal"/>
+      <w:sz w:val="18"/>
+      <w:szCs w:val="16"/>
+    </w:rPr>
+  </w:style>
 </w:styles>
+</file>
+
+<file path=word/glossary/document.xml><?xml version="1.0" encoding="utf-8"?>
+<w:glossaryDocument xmlns:wpc="http://schemas.microsoft.com/office/word/2010/wordprocessingCanvas" xmlns:cx="http://schemas.microsoft.com/office/drawing/2014/chartex" xmlns:cx1="http://schemas.microsoft.com/office/drawing/2015/9/8/chartex" xmlns:mc="http://schemas.openxmlformats.org/markup-compatibility/2006" xmlns:o="urn:schemas-microsoft-com:office:office" xmlns:r="http://schemas.openxmlformats.org/officeDocument/2006/relationships" xmlns:m="http://schemas.openxmlformats.org/officeDocument/2006/math" xmlns:v="urn:schemas-microsoft-com:vml" xmlns:wp14="http://schemas.microsoft.com/office/word/2010/wordprocessingDrawing" xmlns:wp="http://schemas.openxmlformats.org/drawingml/2006/wordprocessingDrawing" xmlns:w10="urn:schemas-microsoft-com:office:word" xmlns:w="http://schemas.openxmlformats.org/wordprocessingml/2006/main" xmlns:w14="http://schemas.microsoft.com/office/word/2010/wordml" xmlns:w15="http://schemas.microsoft.com/office/word/2012/wordml" xmlns:w16se="http://schemas.microsoft.com/office/word/2015/wordml/symex" xmlns:wpg="http://schemas.microsoft.com/office/word/2010/wordprocessingGroup" xmlns:wpi="http://schemas.microsoft.com/office/word/2010/wordprocessingInk" xmlns:wne="http://schemas.microsoft.com/office/word/2006/wordml" xmlns:wps="http://schemas.microsoft.com/office/word/2010/wordprocessingShape" mc:Ignorable="w14 w15 w16se wp14"/>
+</file>
+
+<file path=word/glossary/fontTable.xml><?xml version="1.0" encoding="utf-8"?>
+<w:fonts xmlns:mc="http://schemas.openxmlformats.org/markup-compatibility/2006" xmlns:r="http://schemas.openxmlformats.org/officeDocument/2006/relationships" xmlns:w="http://schemas.openxmlformats.org/wordprocessingml/2006/main" xmlns:w14="http://schemas.microsoft.com/office/word/2010/wordml" xmlns:w15="http://schemas.microsoft.com/office/word/2012/wordml" xmlns:w16se="http://schemas.microsoft.com/office/word/2015/wordml/symex" mc:Ignorable="w14 w15 w16se">
+  <w:font w:name="Times New Roman">
+    <w:panose1 w:val="02020603050405020304"/>
+    <w:charset w:val="00"/>
+    <w:family w:val="roman"/>
+    <w:pitch w:val="variable"/>
+    <w:sig w:usb0="E0002AFF" w:usb1="C0007843" w:usb2="00000009" w:usb3="00000000" w:csb0="000001FF" w:csb1="00000000"/>
+  </w:font>
+  <w:font w:name="Wingdings 2">
+    <w:panose1 w:val="05020102010507070707"/>
+    <w:charset w:val="02"/>
+    <w:family w:val="roman"/>
+    <w:pitch w:val="variable"/>
+    <w:sig w:usb0="00000000" w:usb1="10000000" w:usb2="00000000" w:usb3="00000000" w:csb0="80000000" w:csb1="00000000"/>
+  </w:font>
+  <w:font w:name="SimSun">
+    <w:altName w:val="宋体"/>
+    <w:panose1 w:val="02010600030101010101"/>
+    <w:charset w:val="86"/>
+    <w:family w:val="auto"/>
+    <w:pitch w:val="variable"/>
+    <w:sig w:usb0="00000003" w:usb1="288F0000" w:usb2="00000016" w:usb3="00000000" w:csb0="00040001" w:csb1="00000000"/>
+  </w:font>
+  <w:font w:name="Lucida Sans">
+    <w:panose1 w:val="020B0602030504020204"/>
+    <w:charset w:val="00"/>
+    <w:family w:val="swiss"/>
+    <w:pitch w:val="variable"/>
+    <w:sig w:usb0="00000003" w:usb1="00000000" w:usb2="00000000" w:usb3="00000000" w:csb0="00000001" w:csb1="00000000"/>
+  </w:font>
+  <w:font w:name="Mangal">
+    <w:panose1 w:val="00000400000000000000"/>
+    <w:charset w:val="00"/>
+    <w:family w:val="roman"/>
+    <w:pitch w:val="variable"/>
+    <w:sig w:usb0="00008003" w:usb1="00000000" w:usb2="00000000" w:usb3="00000000" w:csb0="00000001" w:csb1="00000000"/>
+  </w:font>
+  <w:font w:name="Symbol">
+    <w:panose1 w:val="05050102010706020507"/>
+    <w:charset w:val="02"/>
+    <w:family w:val="roman"/>
+    <w:pitch w:val="variable"/>
+    <w:sig w:usb0="00000000" w:usb1="10000000" w:usb2="00000000" w:usb3="00000000" w:csb0="80000000" w:csb1="00000000"/>
+  </w:font>
+  <w:font w:name="Garamond">
+    <w:panose1 w:val="02020404030301010803"/>
+    <w:charset w:val="00"/>
+    <w:family w:val="roman"/>
+    <w:pitch w:val="variable"/>
+    <w:sig w:usb0="00000287" w:usb1="00000000" w:usb2="00000000" w:usb3="00000000" w:csb0="0000009F" w:csb1="00000000"/>
+  </w:font>
+  <w:font w:name="Arial">
+    <w:panose1 w:val="020B0604020202020204"/>
+    <w:charset w:val="00"/>
+    <w:family w:val="swiss"/>
+    <w:pitch w:val="variable"/>
+    <w:sig w:usb0="E0002AFF" w:usb1="C0007843" w:usb2="00000009" w:usb3="00000000" w:csb0="000001FF" w:csb1="00000000"/>
+  </w:font>
+  <w:font w:name="Microsoft YaHei">
+    <w:panose1 w:val="020B0503020204020204"/>
+    <w:charset w:val="86"/>
+    <w:family w:val="swiss"/>
+    <w:pitch w:val="variable"/>
+    <w:sig w:usb0="80000287" w:usb1="2ACF3C50" w:usb2="00000016" w:usb3="00000000" w:csb0="0004001F" w:csb1="00000000"/>
+  </w:font>
+  <w:font w:name="Bookman Old Style">
+    <w:panose1 w:val="02050604050505020204"/>
+    <w:charset w:val="00"/>
+    <w:family w:val="roman"/>
+    <w:pitch w:val="variable"/>
+    <w:sig w:usb0="00000287" w:usb1="00000000" w:usb2="00000000" w:usb3="00000000" w:csb0="0000009F" w:csb1="00000000"/>
+  </w:font>
+  <w:font w:name="Segoe UI">
+    <w:panose1 w:val="020B0502040204020203"/>
+    <w:charset w:val="00"/>
+    <w:family w:val="swiss"/>
+    <w:pitch w:val="variable"/>
+    <w:sig w:usb0="E4002EFF" w:usb1="C000E47F" w:usb2="00000009" w:usb3="00000000" w:csb0="000001FF" w:csb1="00000000"/>
+  </w:font>
+  <w:font w:name="Times New Roman;serif">
+    <w:altName w:val="Times New Roman"/>
+    <w:panose1 w:val="00000000000000000000"/>
+    <w:charset w:val="00"/>
+    <w:family w:val="roman"/>
+    <w:notTrueType/>
+    <w:pitch w:val="default"/>
+  </w:font>
+  <w:font w:name="Calibri Light">
+    <w:panose1 w:val="020F0302020204030204"/>
+    <w:charset w:val="00"/>
+    <w:family w:val="swiss"/>
+    <w:pitch w:val="variable"/>
+    <w:sig w:usb0="A00002EF" w:usb1="4000207B" w:usb2="00000000" w:usb3="00000000" w:csb0="0000009F" w:csb1="00000000"/>
+  </w:font>
+  <w:font w:name="Calibri">
+    <w:panose1 w:val="020F0502020204030204"/>
+    <w:charset w:val="00"/>
+    <w:family w:val="swiss"/>
+    <w:pitch w:val="variable"/>
+    <w:sig w:usb0="E00002FF" w:usb1="4000ACFF" w:usb2="00000001" w:usb3="00000000" w:csb0="0000019F" w:csb1="00000000"/>
+  </w:font>
+</w:fonts>
+</file>
+
+<file path=word/glossary/settings.xml><?xml version="1.0" encoding="utf-8"?>
+<w:settings xmlns:mc="http://schemas.openxmlformats.org/markup-compatibility/2006" xmlns:o="urn:schemas-microsoft-com:office:office" xmlns:r="http://schemas.openxmlformats.org/officeDocument/2006/relationships" xmlns:m="http://schemas.openxmlformats.org/officeDocument/2006/math" xmlns:v="urn:schemas-microsoft-com:vml" xmlns:w10="urn:schemas-microsoft-com:office:word" xmlns:w="http://schemas.openxmlformats.org/wordprocessingml/2006/main" xmlns:w14="http://schemas.microsoft.com/office/word/2010/wordml" xmlns:w15="http://schemas.microsoft.com/office/word/2012/wordml" xmlns:w16se="http://schemas.microsoft.com/office/word/2015/wordml/symex" xmlns:sl="http://schemas.openxmlformats.org/schemaLibrary/2006/main" mc:Ignorable="w14 w15 w16se">
+  <w:defaultTabStop w:val="720"/>
+  <w:characterSpacingControl w:val="doNotCompress"/>
+  <w:compat>
+    <w:useFELayout/>
+    <w:compatSetting w:name="compatibilityMode" w:uri="http://schemas.microsoft.com/office/word" w:val="12"/>
+  </w:compat>
+  <w:rsids>
+    <w:rsidRoot w:val="009029AD"/>
+    <w:rsid w:val="009029AD"/>
+  </w:rsids>
+  <m:mathPr>
+    <m:mathFont m:val="Cambria Math"/>
+    <m:brkBin m:val="before"/>
+    <m:brkBinSub m:val="--"/>
+    <m:smallFrac m:val="0"/>
+    <m:dispDef/>
+    <m:lMargin m:val="0"/>
+    <m:rMargin m:val="0"/>
+    <m:defJc m:val="centerGroup"/>
+    <m:wrapIndent m:val="1440"/>
+    <m:intLim m:val="subSup"/>
+    <m:naryLim m:val="undOvr"/>
+  </m:mathPr>
+  <w:themeFontLang w:val="en-US"/>
+  <w:clrSchemeMapping w:bg1="light1" w:t1="dark1" w:bg2="light2" w:t2="dark2" w:accent1="accent1" w:accent2="accent2" w:accent3="accent3" w:accent4="accent4" w:accent5="accent5" w:accent6="accent6" w:hyperlink="hyperlink" w:followedHyperlink="followedHyperlink"/>
+  <w:decimalSymbol w:val="."/>
+  <w:listSeparator w:val=","/>
+</w:settings>
+</file>
+
+<file path=word/glossary/styles.xml><?xml version="1.0" encoding="utf-8"?>
+<w:styles xmlns:mc="http://schemas.openxmlformats.org/markup-compatibility/2006" xmlns:r="http://schemas.openxmlformats.org/officeDocument/2006/relationships" xmlns:w="http://schemas.openxmlformats.org/wordprocessingml/2006/main" xmlns:w14="http://schemas.microsoft.com/office/word/2010/wordml" xmlns:w15="http://schemas.microsoft.com/office/word/2012/wordml" xmlns:w16se="http://schemas.microsoft.com/office/word/2015/wordml/symex" mc:Ignorable="w14 w15 w16se">
+  <w:docDefaults>
+    <w:rPrDefault>
+      <w:rPr>
+        <w:rFonts w:asciiTheme="minorHAnsi" w:eastAsiaTheme="minorEastAsia" w:hAnsiTheme="minorHAnsi" w:cstheme="minorBidi"/>
+        <w:sz w:val="22"/>
+        <w:szCs w:val="22"/>
+        <w:lang w:val="en-US" w:eastAsia="en-US" w:bidi="ar-SA"/>
+      </w:rPr>
+    </w:rPrDefault>
+    <w:pPrDefault>
+      <w:pPr>
+        <w:spacing w:after="160" w:line="259" w:lineRule="auto"/>
+      </w:pPr>
+    </w:pPrDefault>
+  </w:docDefaults>
+  <w:latentStyles w:defLockedState="0" w:defUIPriority="99" w:defSemiHidden="0" w:defUnhideWhenUsed="0" w:defQFormat="0" w:count="371">
+    <w:lsdException w:name="Normal" w:uiPriority="0" w:qFormat="1"/>
+    <w:lsdException w:name="heading 1" w:uiPriority="9" w:qFormat="1"/>
+    <w:lsdException w:name="heading 2" w:semiHidden="1" w:uiPriority="9" w:unhideWhenUsed="1" w:qFormat="1"/>
+    <w:lsdException w:name="heading 3" w:semiHidden="1" w:uiPriority="9" w:unhideWhenUsed="1" w:qFormat="1"/>
+    <w:lsdException w:name="heading 4" w:semiHidden="1" w:uiPriority="9" w:unhideWhenUsed="1" w:qFormat="1"/>
+    <w:lsdException w:name="heading 5" w:semiHidden="1" w:uiPriority="9" w:unhideWhenUsed="1" w:qFormat="1"/>
+    <w:lsdException w:name="heading 6" w:semiHidden="1" w:uiPriority="9" w:unhideWhenUsed="1" w:qFormat="1"/>
+    <w:lsdException w:name="heading 7" w:semiHidden="1" w:uiPriority="9" w:unhideWhenUsed="1" w:qFormat="1"/>
+    <w:lsdException w:name="heading 8" w:semiHidden="1" w:uiPriority="9" w:unhideWhenUsed="1" w:qFormat="1"/>
+    <w:lsdException w:name="heading 9" w:semiHidden="1" w:uiPriority="9" w:unhideWhenUsed="1" w:qFormat="1"/>
+    <w:lsdException w:name="index 1" w:semiHidden="1" w:unhideWhenUsed="1"/>
+    <w:lsdException w:name="index 2" w:semiHidden="1" w:unhideWhenUsed="1"/>
+    <w:lsdException w:name="index 3" w:semiHidden="1" w:unhideWhenUsed="1"/>
+    <w:lsdException w:name="index 4" w:semiHidden="1" w:unhideWhenUsed="1"/>
+    <w:lsdException w:name="index 5" w:semiHidden="1" w:unhideWhenUsed="1"/>
+    <w:lsdException w:name="index 6" w:semiHidden="1" w:unhideWhenUsed="1"/>
+    <w:lsdException w:name="index 7" w:semiHidden="1" w:unhideWhenUsed="1"/>
+    <w:lsdException w:name="index 8" w:semiHidden="1" w:unhideWhenUsed="1"/>
+    <w:lsdException w:name="index 9" w:semiHidden="1" w:unhideWhenUsed="1"/>
+    <w:lsdException w:name="toc 1" w:semiHidden="1" w:uiPriority="39" w:unhideWhenUsed="1"/>
+    <w:lsdException w:name="toc 2" w:semiHidden="1" w:uiPriority="39" w:unhideWhenUsed="1"/>
+    <w:lsdException w:name="toc 3" w:semiHidden="1" w:uiPriority="39" w:unhideWhenUsed="1"/>
+    <w:lsdException w:name="toc 4" w:semiHidden="1" w:uiPriority="39" w:unhideWhenUsed="1"/>
+    <w:lsdException w:name="toc 5" w:semiHidden="1" w:uiPriority="39" w:unhideWhenUsed="1"/>
+    <w:lsdException w:name="toc 6" w:semiHidden="1" w:uiPriority="39" w:unhideWhenUsed="1"/>
+    <w:lsdException w:name="toc 7" w:semiHidden="1" w:uiPriority="39" w:unhideWhenUsed="1"/>
+    <w:lsdException w:name="toc 8" w:semiHidden="1" w:uiPriority="39" w:unhideWhenUsed="1"/>
+    <w:lsdException w:name="toc 9" w:semiHidden="1" w:uiPriority="39" w:unhideWhenUsed="1"/>
+    <w:lsdException w:name="Normal Indent" w:semiHidden="1" w:unhideWhenUsed="1"/>
+    <w:lsdException w:name="footnote text" w:semiHidden="1" w:unhideWhenUsed="1"/>
+    <w:lsdException w:name="annotation text" w:semiHidden="1" w:unhideWhenUsed="1"/>
+    <w:lsdException w:name="header" w:semiHidden="1" w:unhideWhenUsed="1"/>
+    <w:lsdException w:name="footer" w:semiHidden="1" w:unhideWhenUsed="1"/>
+    <w:lsdException w:name="index heading" w:semiHidden="1" w:unhideWhenUsed="1"/>
+    <w:lsdException w:name="caption" w:semiHidden="1" w:uiPriority="35" w:unhideWhenUsed="1" w:qFormat="1"/>
+    <w:lsdException w:name="table of figures" w:semiHidden="1" w:unhideWhenUsed="1"/>
+    <w:lsdException w:name="envelope address" w:semiHidden="1" w:unhideWhenUsed="1"/>
+    <w:lsdException w:name="envelope return" w:semiHidden="1" w:unhideWhenUsed="1"/>
+    <w:lsdException w:name="footnote reference" w:semiHidden="1" w:unhideWhenUsed="1"/>
+    <w:lsdException w:name="annotation reference" w:semiHidden="1" w:unhideWhenUsed="1"/>
+    <w:lsdException w:name="line number" w:semiHidden="1" w:unhideWhenUsed="1"/>
+    <w:lsdException w:name="page number" w:semiHidden="1" w:unhideWhenUsed="1"/>
+    <w:lsdException w:name="endnote reference" w:semiHidden="1" w:unhideWhenUsed="1"/>
+    <w:lsdException w:name="endnote text" w:semiHidden="1" w:unhideWhenUsed="1"/>
+    <w:lsdException w:name="table of authorities" w:semiHidden="1" w:unhideWhenUsed="1"/>
+    <w:lsdException w:name="macro" w:semiHidden="1" w:unhideWhenUsed="1"/>
+    <w:lsdException w:name="toa heading" w:semiHidden="1" w:unhideWhenUsed="1"/>
+    <w:lsdException w:name="List" w:semiHidden="1" w:unhideWhenUsed="1"/>
+    <w:lsdException w:name="List Bullet" w:semiHidden="1" w:unhideWhenUsed="1"/>
+    <w:lsdException w:name="List Number" w:semiHidden="1" w:unhideWhenUsed="1"/>
+    <w:lsdException w:name="List 2" w:semiHidden="1" w:unhideWhenUsed="1"/>
+    <w:lsdException w:name="List 3" w:semiHidden="1" w:unhideWhenUsed="1"/>
+    <w:lsdException w:name="List 4" w:semiHidden="1" w:unhideWhenUsed="1"/>
+    <w:lsdException w:name="List 5" w:semiHidden="1" w:unhideWhenUsed="1"/>
+    <w:lsdException w:name="List Bullet 2" w:semiHidden="1" w:unhideWhenUsed="1"/>
+    <w:lsdException w:name="List Bullet 3" w:semiHidden="1" w:unhideWhenUsed="1"/>
+    <w:lsdException w:name="List Bullet 4" w:semiHidden="1" w:unhideWhenUsed="1"/>
+    <w:lsdException w:name="List Bullet 5" w:semiHidden="1" w:unhideWhenUsed="1"/>
+    <w:lsdException w:name="List Number 2" w:semiHidden="1" w:unhideWhenUsed="1"/>
+    <w:lsdException w:name="List Number 3" w:semiHidden="1" w:unhideWhenUsed="1"/>
+    <w:lsdException w:name="List Number 4" w:semiHidden="1" w:unhideWhenUsed="1"/>
+    <w:lsdException w:name="List Number 5" w:semiHidden="1" w:unhideWhenUsed="1"/>
+    <w:lsdException w:name="Title" w:uiPriority="10" w:qFormat="1"/>
+    <w:lsdException w:name="Closing" w:semiHidden="1" w:unhideWhenUsed="1"/>
+    <w:lsdException w:name="Signature" w:semiHidden="1" w:unhideWhenUsed="1"/>
+    <w:lsdException w:name="Default Paragraph Font" w:semiHidden="1" w:uiPriority="1" w:unhideWhenUsed="1"/>
+    <w:lsdException w:name="Body Text" w:semiHidden="1" w:unhideWhenUsed="1"/>
+    <w:lsdException w:name="Body Text Indent" w:semiHidden="1" w:unhideWhenUsed="1"/>
+    <w:lsdException w:name="List Continue" w:semiHidden="1" w:unhideWhenUsed="1"/>
+    <w:lsdException w:name="List Continue 2" w:semiHidden="1" w:unhideWhenUsed="1"/>
+    <w:lsdException w:name="List Continue 3" w:semiHidden="1" w:unhideWhenUsed="1"/>
+    <w:lsdException w:name="List Continue 4" w:semiHidden="1" w:unhideWhenUsed="1"/>
+    <w:lsdException w:name="List Continue 5" w:semiHidden="1" w:unhideWhenUsed="1"/>
+    <w:lsdException w:name="Message Header" w:semiHidden="1" w:unhideWhenUsed="1"/>
+    <w:lsdException w:name="Subtitle" w:uiPriority="11" w:qFormat="1"/>
+    <w:lsdException w:name="Salutation" w:semiHidden="1" w:unhideWhenUsed="1"/>
+    <w:lsdException w:name="Date" w:semiHidden="1" w:unhideWhenUsed="1"/>
+    <w:lsdException w:name="Body Text First Indent" w:semiHidden="1" w:unhideWhenUsed="1"/>
+    <w:lsdException w:name="Body Text First Indent 2" w:semiHidden="1" w:unhideWhenUsed="1"/>
+    <w:lsdException w:name="Note Heading" w:semiHidden="1" w:unhideWhenUsed="1"/>
+    <w:lsdException w:name="Body Text 2" w:semiHidden="1" w:unhideWhenUsed="1"/>
+    <w:lsdException w:name="Body Text 3" w:semiHidden="1" w:unhideWhenUsed="1"/>
+    <w:lsdException w:name="Body Text Indent 2" w:semiHidden="1" w:unhideWhenUsed="1"/>
+    <w:lsdException w:name="Body Text Indent 3" w:semiHidden="1" w:unhideWhenUsed="1"/>
+    <w:lsdException w:name="Block Text" w:semiHidden="1" w:unhideWhenUsed="1"/>
+    <w:lsdException w:name="Hyperlink" w:semiHidden="1" w:unhideWhenUsed="1"/>
+    <w:lsdException w:name="FollowedHyperlink" w:semiHidden="1" w:unhideWhenUsed="1"/>
+    <w:lsdException w:name="Strong" w:uiPriority="22" w:qFormat="1"/>
+    <w:lsdException w:name="Emphasis" w:uiPriority="20" w:qFormat="1"/>
+    <w:lsdException w:name="Document Map" w:semiHidden="1" w:unhideWhenUsed="1"/>
+    <w:lsdException w:name="Plain Text" w:semiHidden="1" w:unhideWhenUsed="1"/>
+    <w:lsdException w:name="E-mail Signature" w:semiHidden="1" w:unhideWhenUsed="1"/>
+    <w:lsdException w:name="HTML Top of Form" w:semiHidden="1" w:unhideWhenUsed="1"/>
+    <w:lsdException w:name="HTML Bottom of Form" w:semiHidden="1" w:unhideWhenUsed="1"/>
+    <w:lsdException w:name="Normal (Web)" w:semiHidden="1" w:unhideWhenUsed="1"/>
+    <w:lsdException w:name="HTML Acronym" w:semiHidden="1" w:unhideWhenUsed="1"/>
+    <w:lsdException w:name="HTML Address" w:semiHidden="1" w:unhideWhenUsed="1"/>
+    <w:lsdException w:name="HTML Cite" w:semiHidden="1" w:unhideWhenUsed="1"/>
+    <w:lsdException w:name="HTML Code" w:semiHidden="1" w:unhideWhenUsed="1"/>
+    <w:lsdException w:name="HTML Definition" w:semiHidden="1" w:unhideWhenUsed="1"/>
+    <w:lsdException w:name="HTML Keyboard" w:semiHidden="1" w:unhideWhenUsed="1"/>
+    <w:lsdException w:name="HTML Preformatted" w:semiHidden="1" w:unhideWhenUsed="1"/>
+    <w:lsdException w:name="HTML Sample" w:semiHidden="1" w:unhideWhenUsed="1"/>
+    <w:lsdException w:name="HTML Typewriter" w:semiHidden="1" w:unhideWhenUsed="1"/>
+    <w:lsdException w:name="HTML Variable" w:semiHidden="1" w:unhideWhenUsed="1"/>
+    <w:lsdException w:name="Normal Table" w:semiHidden="1" w:unhideWhenUsed="1"/>
+    <w:lsdException w:name="annotation subject" w:semiHidden="1" w:unhideWhenUsed="1"/>
+    <w:lsdException w:name="No List" w:semiHidden="1" w:unhideWhenUsed="1"/>
+    <w:lsdException w:name="Outline List 1" w:semiHidden="1" w:unhideWhenUsed="1"/>
+    <w:lsdException w:name="Outline List 2" w:semiHidden="1" w:unhideWhenUsed="1"/>
+    <w:lsdException w:name="Outline List 3" w:semiHidden="1" w:unhideWhenUsed="1"/>
+    <w:lsdException w:name="Table Simple 1" w:semiHidden="1" w:unhideWhenUsed="1"/>
+    <w:lsdException w:name="Table Simple 2" w:semiHidden="1" w:unhideWhenUsed="1"/>
+    <w:lsdException w:name="Table Simple 3" w:semiHidden="1" w:unhideWhenUsed="1"/>
+    <w:lsdException w:name="Table Classic 1" w:semiHidden="1" w:unhideWhenUsed="1"/>
+    <w:lsdException w:name="Table Classic 2" w:semiHidden="1" w:unhideWhenUsed="1"/>
+    <w:lsdException w:name="Table Classic 3" w:semiHidden="1" w:unhideWhenUsed="1"/>
+    <w:lsdException w:name="Table Classic 4" w:semiHidden="1" w:unhideWhenUsed="1"/>
+    <w:lsdException w:name="Table Colorful 1" w:semiHidden="1" w:unhideWhenUsed="1"/>
+    <w:lsdException w:name="Table Colorful 2" w:semiHidden="1" w:unhideWhenUsed="1"/>
+    <w:lsdException w:name="Table Colorful 3" w:semiHidden="1" w:unhideWhenUsed="1"/>
+    <w:lsdException w:name="Table Columns 1" w:semiHidden="1" w:unhideWhenUsed="1"/>
+    <w:lsdException w:name="Table Columns 2" w:semiHidden="1" w:unhideWhenUsed="1"/>
+    <w:lsdException w:name="Table Columns 3" w:semiHidden="1" w:unhideWhenUsed="1"/>
+    <w:lsdException w:name="Table Columns 4" w:semiHidden="1" w:unhideWhenUsed="1"/>
+    <w:lsdException w:name="Table Columns 5" w:semiHidden="1" w:unhideWhenUsed="1"/>
+    <w:lsdException w:name="Table Grid 1" w:semiHidden="1" w:unhideWhenUsed="1"/>
+    <w:lsdException w:name="Table Grid 2" w:semiHidden="1" w:unhideWhenUsed="1"/>
+    <w:lsdException w:name="Table Grid 3" w:semiHidden="1" w:unhideWhenUsed="1"/>
+    <w:lsdException w:name="Table Grid 4" w:semiHidden="1" w:unhideWhenUsed="1"/>
+    <w:lsdException w:name="Table Grid 5" w:semiHidden="1" w:unhideWhenUsed="1"/>
+    <w:lsdException w:name="Table Grid 6" w:semiHidden="1" w:unhideWhenUsed="1"/>
+    <w:lsdException w:name="Table Grid 7" w:semiHidden="1" w:unhideWhenUsed="1"/>
+    <w:lsdException w:name="Table Grid 8" w:semiHidden="1" w:unhideWhenUsed="1"/>
+    <w:lsdException w:name="Table List 1" w:semiHidden="1" w:unhideWhenUsed="1"/>
+    <w:lsdException w:name="Table List 2" w:semiHidden="1" w:unhideWhenUsed="1"/>
+    <w:lsdException w:name="Table List 3" w:semiHidden="1" w:unhideWhenUsed="1"/>
+    <w:lsdException w:name="Table List 4" w:semiHidden="1" w:unhideWhenUsed="1"/>
+    <w:lsdException w:name="Table List 5" w:semiHidden="1" w:unhideWhenUsed="1"/>
+    <w:lsdException w:name="Table List 6" w:semiHidden="1" w:unhideWhenUsed="1"/>
+    <w:lsdException w:name="Table List 7" w:semiHidden="1" w:unhideWhenUsed="1"/>
+    <w:lsdException w:name="Table List 8" w:semiHidden="1" w:unhideWhenUsed="1"/>
+    <w:lsdException w:name="Table 3D effects 1" w:semiHidden="1" w:unhideWhenUsed="1"/>
+    <w:lsdException w:name="Table 3D effects 2" w:semiHidden="1" w:unhideWhenUsed="1"/>
+    <w:lsdException w:name="Table 3D effects 3" w:semiHidden="1" w:unhideWhenUsed="1"/>
+    <w:lsdException w:name="Table Contemporary" w:semiHidden="1" w:unhideWhenUsed="1"/>
+    <w:lsdException w:name="Table Elegant" w:semiHidden="1" w:unhideWhenUsed="1"/>
+    <w:lsdException w:name="Table Professional" w:semiHidden="1" w:unhideWhenUsed="1"/>
+    <w:lsdException w:name="Table Subtle 1" w:semiHidden="1" w:unhideWhenUsed="1"/>
+    <w:lsdException w:name="Table Subtle 2" w:semiHidden="1" w:unhideWhenUsed="1"/>
+    <w:lsdException w:name="Table Web 1" w:semiHidden="1" w:unhideWhenUsed="1"/>
+    <w:lsdException w:name="Table Web 2" w:semiHidden="1" w:unhideWhenUsed="1"/>
+    <w:lsdException w:name="Table Web 3" w:semiHidden="1" w:unhideWhenUsed="1"/>
+    <w:lsdException w:name="Balloon Text" w:semiHidden="1" w:unhideWhenUsed="1"/>
+    <w:lsdException w:name="Table Grid" w:uiPriority="39"/>
+    <w:lsdException w:name="Table Theme" w:semiHidden="1" w:unhideWhenUsed="1"/>
+    <w:lsdException w:name="Placeholder Text" w:semiHidden="1"/>
+    <w:lsdException w:name="No Spacing" w:uiPriority="1" w:qFormat="1"/>
+    <w:lsdException w:name="Light Shading" w:uiPriority="60"/>
+    <w:lsdException w:name="Light List" w:uiPriority="61"/>
+    <w:lsdException w:name="Light Grid" w:uiPriority="62"/>
+    <w:lsdException w:name="Medium Shading 1" w:uiPriority="63"/>
+    <w:lsdException w:name="Medium Shading 2" w:uiPriority="64"/>
+    <w:lsdException w:name="Medium List 1" w:uiPriority="65"/>
+    <w:lsdException w:name="Medium List 2" w:uiPriority="66"/>
+    <w:lsdException w:name="Medium Grid 1" w:uiPriority="67"/>
+    <w:lsdException w:name="Medium Grid 2" w:uiPriority="68"/>
+    <w:lsdException w:name="Medium Grid 3" w:uiPriority="69"/>
+    <w:lsdException w:name="Dark List" w:uiPriority="70"/>
+    <w:lsdException w:name="Colorful Shading" w:uiPriority="71"/>
+    <w:lsdException w:name="Colorful List" w:uiPriority="72"/>
+    <w:lsdException w:name="Colorful Grid" w:uiPriority="73"/>
+    <w:lsdException w:name="Light Shading Accent 1" w:uiPriority="60"/>
+    <w:lsdException w:name="Light List Accent 1" w:uiPriority="61"/>
+    <w:lsdException w:name="Light Grid Accent 1" w:uiPriority="62"/>
+    <w:lsdException w:name="Medium Shading 1 Accent 1" w:uiPriority="63"/>
+    <w:lsdException w:name="Medium Shading 2 Accent 1" w:uiPriority="64"/>
+    <w:lsdException w:name="Medium List 1 Accent 1" w:uiPriority="65"/>
+    <w:lsdException w:name="Revision" w:semiHidden="1"/>
+    <w:lsdException w:name="List Paragraph" w:uiPriority="34" w:qFormat="1"/>
+    <w:lsdException w:name="Quote" w:uiPriority="29" w:qFormat="1"/>
+    <w:lsdException w:name="Intense Quote" w:uiPriority="30" w:qFormat="1"/>
+    <w:lsdException w:name="Medium List 2 Accent 1" w:uiPriority="66"/>
+    <w:lsdException w:name="Medium Grid 1 Accent 1" w:uiPriority="67"/>
+    <w:lsdException w:name="Medium Grid 2 Accent 1" w:uiPriority="68"/>
+    <w:lsdException w:name="Medium Grid 3 Accent 1" w:uiPriority="69"/>
+    <w:lsdException w:name="Dark List Accent 1" w:uiPriority="70"/>
+    <w:lsdException w:name="Colorful Shading Accent 1" w:uiPriority="71"/>
+    <w:lsdException w:name="Colorful List Accent 1" w:uiPriority="72"/>
+    <w:lsdException w:name="Colorful Grid Accent 1" w:uiPriority="73"/>
+    <w:lsdException w:name="Light Shading Accent 2" w:uiPriority="60"/>
+    <w:lsdException w:name="Light List Accent 2" w:uiPriority="61"/>
+    <w:lsdException w:name="Light Grid Accent 2" w:uiPriority="62"/>
+    <w:lsdException w:name="Medium Shading 1 Accent 2" w:uiPriority="63"/>
+    <w:lsdException w:name="Medium Shading 2 Accent 2" w:uiPriority="64"/>
+    <w:lsdException w:name="Medium List 1 Accent 2" w:uiPriority="65"/>
+    <w:lsdException w:name="Medium List 2 Accent 2" w:uiPriority="66"/>
+    <w:lsdException w:name="Medium Grid 1 Accent 2" w:uiPriority="67"/>
+    <w:lsdException w:name="Medium Grid 2 Accent 2" w:uiPriority="68"/>
+    <w:lsdException w:name="Medium Grid 3 Accent 2" w:uiPriority="69"/>
+    <w:lsdException w:name="Dark List Accent 2" w:uiPriority="70"/>
+    <w:lsdException w:name="Colorful Shading Accent 2" w:uiPriority="71"/>
+    <w:lsdException w:name="Colorful List Accent 2" w:uiPriority="72"/>
+    <w:lsdException w:name="Colorful Grid Accent 2" w:uiPriority="73"/>
+    <w:lsdException w:name="Light Shading Accent 3" w:uiPriority="60"/>
+    <w:lsdException w:name="Light List Accent 3" w:uiPriority="61"/>
+    <w:lsdException w:name="Light Grid Accent 3" w:uiPriority="62"/>
+    <w:lsdException w:name="Medium Shading 1 Accent 3" w:uiPriority="63"/>
+    <w:lsdException w:name="Medium Shading 2 Accent 3" w:uiPriority="64"/>
+    <w:lsdException w:name="Medium List 1 Accent 3" w:uiPriority="65"/>
+    <w:lsdException w:name="Medium List 2 Accent 3" w:uiPriority="66"/>
+    <w:lsdException w:name="Medium Grid 1 Accent 3" w:uiPriority="67"/>
+    <w:lsdException w:name="Medium Grid 2 Accent 3" w:uiPriority="68"/>
+    <w:lsdException w:name="Medium Grid 3 Accent 3" w:uiPriority="69"/>
+    <w:lsdException w:name="Dark List Accent 3" w:uiPriority="70"/>
+    <w:lsdException w:name="Colorful Shading Accent 3" w:uiPriority="71"/>
+    <w:lsdException w:name="Colorful List Accent 3" w:uiPriority="72"/>
+    <w:lsdException w:name="Colorful Grid Accent 3" w:uiPriority="73"/>
+    <w:lsdException w:name="Light Shading Accent 4" w:uiPriority="60"/>
+    <w:lsdException w:name="Light List Accent 4" w:uiPriority="61"/>
+    <w:lsdException w:name="Light Grid Accent 4" w:uiPriority="62"/>
+    <w:lsdException w:name="Medium Shading 1 Accent 4" w:uiPriority="63"/>
+    <w:lsdException w:name="Medium Shading 2 Accent 4" w:uiPriority="64"/>
+    <w:lsdException w:name="Medium List 1 Accent 4" w:uiPriority="65"/>
+    <w:lsdException w:name="Medium List 2 Accent 4" w:uiPriority="66"/>
+    <w:lsdException w:name="Medium Grid 1 Accent 4" w:uiPriority="67"/>
+    <w:lsdException w:name="Medium Grid 2 Accent 4" w:uiPriority="68"/>
+    <w:lsdException w:name="Medium Grid 3 Accent 4" w:uiPriority="69"/>
+    <w:lsdException w:name="Dark List Accent 4" w:uiPriority="70"/>
+    <w:lsdException w:name="Colorful Shading Accent 4" w:uiPriority="71"/>
+    <w:lsdException w:name="Colorful List Accent 4" w:uiPriority="72"/>
+    <w:lsdException w:name="Colorful Grid Accent 4" w:uiPriority="73"/>
+    <w:lsdException w:name="Light Shading Accent 5" w:uiPriority="60"/>
+    <w:lsdException w:name="Light List Accent 5" w:uiPriority="61"/>
+    <w:lsdException w:name="Light Grid Accent 5" w:uiPriority="62"/>
+    <w:lsdException w:name="Medium Shading 1 Accent 5" w:uiPriority="63"/>
+    <w:lsdException w:name="Medium Shading 2 Accent 5" w:uiPriority="64"/>
+    <w:lsdException w:name="Medium List 1 Accent 5" w:uiPriority="65"/>
+    <w:lsdException w:name="Medium List 2 Accent 5" w:uiPriority="66"/>
+    <w:lsdException w:name="Medium Grid 1 Accent 5" w:uiPriority="67"/>
+    <w:lsdException w:name="Medium Grid 2 Accent 5" w:uiPriority="68"/>
+    <w:lsdException w:name="Medium Grid 3 Accent 5" w:uiPriority="69"/>
+    <w:lsdException w:name="Dark List Accent 5" w:uiPriority="70"/>
+    <w:lsdException w:name="Colorful Shading Accent 5" w:uiPriority="71"/>
+    <w:lsdException w:name="Colorful List Accent 5" w:uiPriority="72"/>
+    <w:lsdException w:name="Colorful Grid Accent 5" w:uiPriority="73"/>
+    <w:lsdException w:name="Light Shading Accent 6" w:uiPriority="60"/>
+    <w:lsdException w:name="Light List Accent 6" w:uiPriority="61"/>
+    <w:lsdException w:name="Light Grid Accent 6" w:uiPriority="62"/>
+    <w:lsdException w:name="Medium Shading 1 Accent 6" w:uiPriority="63"/>
+    <w:lsdException w:name="Medium Shading 2 Accent 6" w:uiPriority="64"/>
+    <w:lsdException w:name="Medium List 1 Accent 6" w:uiPriority="65"/>
+    <w:lsdException w:name="Medium List 2 Accent 6" w:uiPriority="66"/>
+    <w:lsdException w:name="Medium Grid 1 Accent 6" w:uiPriority="67"/>
+    <w:lsdException w:name="Medium Grid 2 Accent 6" w:uiPriority="68"/>
+    <w:lsdException w:name="Medium Grid 3 Accent 6" w:uiPriority="69"/>
+    <w:lsdException w:name="Dark List Accent 6" w:uiPriority="70"/>
+    <w:lsdException w:name="Colorful Shading Accent 6" w:uiPriority="71"/>
+    <w:lsdException w:name="Colorful List Accent 6" w:uiPriority="72"/>
+    <w:lsdException w:name="Colorful Grid Accent 6" w:uiPriority="73"/>
+    <w:lsdException w:name="Subtle Emphasis" w:uiPriority="19" w:qFormat="1"/>
+    <w:lsdException w:name="Intense Emphasis" w:uiPriority="21" w:qFormat="1"/>
+    <w:lsdException w:name="Subtle Reference" w:uiPriority="31" w:qFormat="1"/>
+    <w:lsdException w:name="Intense Reference" w:uiPriority="32" w:qFormat="1"/>
+    <w:lsdException w:name="Book Title" w:uiPriority="33" w:qFormat="1"/>
+    <w:lsdException w:name="Bibliography" w:semiHidden="1" w:uiPriority="37" w:unhideWhenUsed="1"/>
+    <w:lsdException w:name="TOC Heading" w:semiHidden="1" w:uiPriority="39" w:unhideWhenUsed="1" w:qFormat="1"/>
+    <w:lsdException w:name="Plain Table 1" w:uiPriority="41"/>
+    <w:lsdException w:name="Plain Table 2" w:uiPriority="42"/>
+    <w:lsdException w:name="Plain Table 3" w:uiPriority="43"/>
+    <w:lsdException w:name="Plain Table 4" w:uiPriority="44"/>
+    <w:lsdException w:name="Plain Table 5" w:uiPriority="45"/>
+    <w:lsdException w:name="Grid Table Light" w:uiPriority="40"/>
+    <w:lsdException w:name="Grid Table 1 Light" w:uiPriority="46"/>
+    <w:lsdException w:name="Grid Table 2" w:uiPriority="47"/>
+    <w:lsdException w:name="Grid Table 3" w:uiPriority="48"/>
+    <w:lsdException w:name="Grid Table 4" w:uiPriority="49"/>
+    <w:lsdException w:name="Grid Table 5 Dark" w:uiPriority="50"/>
+    <w:lsdException w:name="Grid Table 6 Colorful" w:uiPriority="51"/>
+    <w:lsdException w:name="Grid Table 7 Colorful" w:uiPriority="52"/>
+    <w:lsdException w:name="Grid Table 1 Light Accent 1" w:uiPriority="46"/>
+    <w:lsdException w:name="Grid Table 2 Accent 1" w:uiPriority="47"/>
+    <w:lsdException w:name="Grid Table 3 Accent 1" w:uiPriority="48"/>
+    <w:lsdException w:name="Grid Table 4 Accent 1" w:uiPriority="49"/>
+    <w:lsdException w:name="Grid Table 5 Dark Accent 1" w:uiPriority="50"/>
+    <w:lsdException w:name="Grid Table 6 Colorful Accent 1" w:uiPriority="51"/>
+    <w:lsdException w:name="Grid Table 7 Colorful Accent 1" w:uiPriority="52"/>
+    <w:lsdException w:name="Grid Table 1 Light Accent 2" w:uiPriority="46"/>
+    <w:lsdException w:name="Grid Table 2 Accent 2" w:uiPriority="47"/>
+    <w:lsdException w:name="Grid Table 3 Accent 2" w:uiPriority="48"/>
+    <w:lsdException w:name="Grid Table 4 Accent 2" w:uiPriority="49"/>
+    <w:lsdException w:name="Grid Table 5 Dark Accent 2" w:uiPriority="50"/>
+    <w:lsdException w:name="Grid Table 6 Colorful Accent 2" w:uiPriority="51"/>
+    <w:lsdException w:name="Grid Table 7 Colorful Accent 2" w:uiPriority="52"/>
+    <w:lsdException w:name="Grid Table 1 Light Accent 3" w:uiPriority="46"/>
+    <w:lsdException w:name="Grid Table 2 Accent 3" w:uiPriority="47"/>
+    <w:lsdException w:name="Grid Table 3 Accent 3" w:uiPriority="48"/>
+    <w:lsdException w:name="Grid Table 4 Accent 3" w:uiPriority="49"/>
+    <w:lsdException w:name="Grid Table 5 Dark Accent 3" w:uiPriority="50"/>
+    <w:lsdException w:name="Grid Table 6 Colorful Accent 3" w:uiPriority="51"/>
+    <w:lsdException w:name="Grid Table 7 Colorful Accent 3" w:uiPriority="52"/>
+    <w:lsdException w:name="Grid Table 1 Light Accent 4" w:uiPriority="46"/>
+    <w:lsdException w:name="Grid Table 2 Accent 4" w:uiPriority="47"/>
+    <w:lsdException w:name="Grid Table 3 Accent 4" w:uiPriority="48"/>
+    <w:lsdException w:name="Grid Table 4 Accent 4" w:uiPriority="49"/>
+    <w:lsdException w:name="Grid Table 5 Dark Accent 4" w:uiPriority="50"/>
+    <w:lsdException w:name="Grid Table 6 Colorful Accent 4" w:uiPriority="51"/>
+    <w:lsdException w:name="Grid Table 7 Colorful Accent 4" w:uiPriority="52"/>
+    <w:lsdException w:name="Grid Table 1 Light Accent 5" w:uiPriority="46"/>
+    <w:lsdException w:name="Grid Table 2 Accent 5" w:uiPriority="47"/>
+    <w:lsdException w:name="Grid Table 3 Accent 5" w:uiPriority="48"/>
+    <w:lsdException w:name="Grid Table 4 Accent 5" w:uiPriority="49"/>
+    <w:lsdException w:name="Grid Table 5 Dark Accent 5" w:uiPriority="50"/>
+    <w:lsdException w:name="Grid Table 6 Colorful Accent 5" w:uiPriority="51"/>
+    <w:lsdException w:name="Grid Table 7 Colorful Accent 5" w:uiPriority="52"/>
+    <w:lsdException w:name="Grid Table 1 Light Accent 6" w:uiPriority="46"/>
+    <w:lsdException w:name="Grid Table 2 Accent 6" w:uiPriority="47"/>
+    <w:lsdException w:name="Grid Table 3 Accent 6" w:uiPriority="48"/>
+    <w:lsdException w:name="Grid Table 4 Accent 6" w:uiPriority="49"/>
+    <w:lsdException w:name="Grid Table 5 Dark Accent 6" w:uiPriority="50"/>
+    <w:lsdException w:name="Grid Table 6 Colorful Accent 6" w:uiPriority="51"/>
+    <w:lsdException w:name="Grid Table 7 Colorful Accent 6" w:uiPriority="52"/>
+    <w:lsdException w:name="List Table 1 Light" w:uiPriority="46"/>
+    <w:lsdException w:name="List Table 2" w:uiPriority="47"/>
+    <w:lsdException w:name="List Table 3" w:uiPriority="48"/>
+    <w:lsdException w:name="List Table 4" w:uiPriority="49"/>
+    <w:lsdException w:name="List Table 5 Dark" w:uiPriority="50"/>
+    <w:lsdException w:name="List Table 6 Colorful" w:uiPriority="51"/>
+    <w:lsdException w:name="List Table 7 Colorful" w:uiPriority="52"/>
+    <w:lsdException w:name="List Table 1 Light Accent 1" w:uiPriority="46"/>
+    <w:lsdException w:name="List Table 2 Accent 1" w:uiPriority="47"/>
+    <w:lsdException w:name="List Table 3 Accent 1" w:uiPriority="48"/>
+    <w:lsdException w:name="List Table 4 Accent 1" w:uiPriority="49"/>
+    <w:lsdException w:name="List Table 5 Dark Accent 1" w:uiPriority="50"/>
+    <w:lsdException w:name="List Table 6 Colorful Accent 1" w:uiPriority="51"/>
+    <w:lsdException w:name="List Table 7 Colorful Accent 1" w:uiPriority="52"/>
+    <w:lsdException w:name="List Table 1 Light Accent 2" w:uiPriority="46"/>
+    <w:lsdException w:name="List Table 2 Accent 2" w:uiPriority="47"/>
+    <w:lsdException w:name="List Table 3 Accent 2" w:uiPriority="48"/>
+    <w:lsdException w:name="List Table 4 Accent 2" w:uiPriority="49"/>
+    <w:lsdException w:name="List Table 5 Dark Accent 2" w:uiPriority="50"/>
+    <w:lsdException w:name="List Table 6 Colorful Accent 2" w:uiPriority="51"/>
+    <w:lsdException w:name="List Table 7 Colorful Accent 2" w:uiPriority="52"/>
+    <w:lsdException w:name="List Table 1 Light Accent 3" w:uiPriority="46"/>
+    <w:lsdException w:name="List Table 2 Accent 3" w:uiPriority="47"/>
+    <w:lsdException w:name="List Table 3 Accent 3" w:uiPriority="48"/>
+    <w:lsdException w:name="List Table 4 Accent 3" w:uiPriority="49"/>
+    <w:lsdException w:name="List Table 5 Dark Accent 3" w:uiPriority="50"/>
+    <w:lsdException w:name="List Table 6 Colorful Accent 3" w:uiPriority="51"/>
+    <w:lsdException w:name="List Table 7 Colorful Accent 3" w:uiPriority="52"/>
+    <w:lsdException w:name="List Table 1 Light Accent 4" w:uiPriority="46"/>
+    <w:lsdException w:name="List Table 2 Accent 4" w:uiPriority="47"/>
+    <w:lsdException w:name="List Table 3 Accent 4" w:uiPriority="48"/>
+    <w:lsdException w:name="List Table 4 Accent 4" w:uiPriority="49"/>
+    <w:lsdException w:name="List Table 5 Dark Accent 4" w:uiPriority="50"/>
+    <w:lsdException w:name="List Table 6 Colorful Accent 4" w:uiPriority="51"/>
+    <w:lsdException w:name="List Table 7 Colorful Accent 4" w:uiPriority="52"/>
+    <w:lsdException w:name="List Table 1 Light Accent 5" w:uiPriority="46"/>
+    <w:lsdException w:name="List Table 2 Accent 5" w:uiPriority="47"/>
+    <w:lsdException w:name="List Table 3 Accent 5" w:uiPriority="48"/>
+    <w:lsdException w:name="List Table 4 Accent 5" w:uiPriority="49"/>
+    <w:lsdException w:name="List Table 5 Dark Accent 5" w:uiPriority="50"/>
+    <w:lsdException w:name="List Table 6 Colorful Accent 5" w:uiPriority="51"/>
+    <w:lsdException w:name="List Table 7 Colorful Accent 5" w:uiPriority="52"/>
+    <w:lsdException w:name="List Table 1 Light Accent 6" w:uiPriority="46"/>
+    <w:lsdException w:name="List Table 2 Accent 6" w:uiPriority="47"/>
+    <w:lsdException w:name="List Table 3 Accent 6" w:uiPriority="48"/>
+    <w:lsdException w:name="List Table 4 Accent 6" w:uiPriority="49"/>
+    <w:lsdException w:name="List Table 5 Dark Accent 6" w:uiPriority="50"/>
+    <w:lsdException w:name="List Table 6 Colorful Accent 6" w:uiPriority="51"/>
+    <w:lsdException w:name="List Table 7 Colorful Accent 6" w:uiPriority="52"/>
+  </w:latentStyles>
+  <w:style w:type="paragraph" w:default="1" w:styleId="Normal">
+    <w:name w:val="Normal"/>
+    <w:qFormat/>
+  </w:style>
+  <w:style w:type="character" w:default="1" w:styleId="DefaultParagraphFont">
+    <w:name w:val="Default Paragraph Font"/>
+    <w:uiPriority w:val="1"/>
+    <w:semiHidden/>
+    <w:unhideWhenUsed/>
+  </w:style>
+  <w:style w:type="table" w:default="1" w:styleId="TableNormal">
+    <w:name w:val="Normal Table"/>
+    <w:uiPriority w:val="99"/>
+    <w:semiHidden/>
+    <w:unhideWhenUsed/>
+    <w:tblPr>
+      <w:tblInd w:w="0" w:type="dxa"/>
+      <w:tblCellMar>
+        <w:top w:w="0" w:type="dxa"/>
+        <w:left w:w="108" w:type="dxa"/>
+        <w:bottom w:w="0" w:type="dxa"/>
+        <w:right w:w="108" w:type="dxa"/>
+      </w:tblCellMar>
+    </w:tblPr>
+  </w:style>
+  <w:style w:type="numbering" w:default="1" w:styleId="NoList">
+    <w:name w:val="No List"/>
+    <w:uiPriority w:val="99"/>
+    <w:semiHidden/>
+    <w:unhideWhenUsed/>
+  </w:style>
+</w:styles>
+</file>
+
+<file path=word/glossary/webSettings.xml><?xml version="1.0" encoding="utf-8"?>
+<w:webSettings xmlns:mc="http://schemas.openxmlformats.org/markup-compatibility/2006" xmlns:r="http://schemas.openxmlformats.org/officeDocument/2006/relationships" xmlns:w="http://schemas.openxmlformats.org/wordprocessingml/2006/main" xmlns:w14="http://schemas.microsoft.com/office/word/2010/wordml" xmlns:w15="http://schemas.microsoft.com/office/word/2012/wordml" xmlns:w16se="http://schemas.microsoft.com/office/word/2015/wordml/symex" mc:Ignorable="w14 w15 w16se"/>
 </file>
 
 <file path=word/theme/theme1.xml><?xml version="1.0" encoding="utf-8"?>

</xml_diff>